<commit_message>
Update Makefile, remove old scripts, create new numbered scripts
</commit_message>
<xml_diff>
--- a/Manuscript/manuscript.docx
+++ b/Manuscript/manuscript.docx
@@ -7,7 +7,85 @@
         <w:pStyle w:val="Title"/>
       </w:pPr>
       <w:r>
-        <w:t xml:space="preserve">title</w:t>
+        <w:t xml:space="preserve">Artificial</w:t>
+      </w:r>
+      <w:r>
+        <w:t xml:space="preserve"> </w:t>
+      </w:r>
+      <w:r>
+        <w:t xml:space="preserve">ecosystem</w:t>
+      </w:r>
+      <w:r>
+        <w:t xml:space="preserve"> </w:t>
+      </w:r>
+      <w:r>
+        <w:t xml:space="preserve">selection</w:t>
+      </w:r>
+      <w:r>
+        <w:t xml:space="preserve"> </w:t>
+      </w:r>
+      <w:r>
+        <w:t xml:space="preserve">to</w:t>
+      </w:r>
+      <w:r>
+        <w:t xml:space="preserve"> </w:t>
+      </w:r>
+      <w:r>
+        <w:t xml:space="preserve">deduce</w:t>
+      </w:r>
+      <w:r>
+        <w:t xml:space="preserve"> </w:t>
+      </w:r>
+      <w:r>
+        <w:t xml:space="preserve">the</w:t>
+      </w:r>
+      <w:r>
+        <w:t xml:space="preserve"> </w:t>
+      </w:r>
+      <w:r>
+        <w:t xml:space="preserve">mapping</w:t>
+      </w:r>
+      <w:r>
+        <w:t xml:space="preserve"> </w:t>
+      </w:r>
+      <w:r>
+        <w:t xml:space="preserve">between</w:t>
+      </w:r>
+      <w:r>
+        <w:t xml:space="preserve"> </w:t>
+      </w:r>
+      <w:r>
+        <w:t xml:space="preserve">microbial</w:t>
+      </w:r>
+      <w:r>
+        <w:t xml:space="preserve"> </w:t>
+      </w:r>
+      <w:r>
+        <w:t xml:space="preserve">community</w:t>
+      </w:r>
+      <w:r>
+        <w:t xml:space="preserve"> </w:t>
+      </w:r>
+      <w:r>
+        <w:t xml:space="preserve">structure</w:t>
+      </w:r>
+      <w:r>
+        <w:t xml:space="preserve"> </w:t>
+      </w:r>
+      <w:r>
+        <w:t xml:space="preserve">and</w:t>
+      </w:r>
+      <w:r>
+        <w:t xml:space="preserve"> </w:t>
+      </w:r>
+      <w:r>
+        <w:t xml:space="preserve">ecosystem</w:t>
+      </w:r>
+      <w:r>
+        <w:t xml:space="preserve"> </w:t>
+      </w:r>
+      <w:r>
+        <w:t xml:space="preserve">function</w:t>
       </w:r>
     </w:p>
     <w:p>
@@ -84,11 +162,136 @@
       <w:pPr>
         <w:pStyle w:val="Heading2"/>
       </w:pPr>
-      <w:bookmarkStart w:id="22" w:name="outline"/>
-      <w:r>
-        <w:t xml:space="preserve">Outline</w:t>
+      <w:bookmarkStart w:id="22" w:name="X099067fba81035b82dfbbe209e5ba5e09b318f8"/>
+      <w:r>
+        <w:t xml:space="preserve">Determining the mapping between microbial community structure and ecosystem function</w:t>
       </w:r>
       <w:bookmarkEnd w:id="22"/>
+    </w:p>
+    <w:p>
+      <w:pPr>
+        <w:pStyle w:val="FirstParagraph"/>
+      </w:pPr>
+      <w:r>
+        <w:t xml:space="preserve">Microbial communities mediate ecosystem nutrient cycling via decomposition, greenhouse gas cycling,</w:t>
+      </w:r>
+      <w:r>
+        <w:t xml:space="preserve"> </w:t>
+      </w:r>
+      <w:r>
+        <w:t xml:space="preserve">carbon storage, and other processes. Despite the central role of bacteria in performing these processes, we have not found a consistent relationship between the composition of a microbial community and the rate of an ecosystem process across habitats. Typically, research in this area has followed the model of macroorganismal biodiversity-ecosystem function studies such as grassland productivity studies that measure or manipulate the diversity of plant species and correlate that with the rate of primary productivity. By analogy, microbial ecologists use microbial sequencing data to create taxonomic relative abundance tables and then infer diversity or relative abundance from the whole archaeal/bacterial community and correlate that with the rate of a microbial process. Alternatively, they estimate the abundance of a putative functional gene (such as</w:t>
+      </w:r>
+      <w:r>
+        <w:t xml:space="preserve"> </w:t>
+      </w:r>
+      <w:r>
+        <w:rPr>
+          <w:i/>
+        </w:rPr>
+        <w:t xml:space="preserve">pmoA</w:t>
+      </w:r>
+      <w:r>
+        <w:t xml:space="preserve"> </w:t>
+      </w:r>
+      <w:r>
+        <w:t xml:space="preserve">for methane oxidation) and correlate abundance with function. These approaches only rarely show significant, positive relationships between biodiversity and ecosystem function. In my first chapter published in Phil Trans I lay out philosophically why this approach shouldn’t work – namely that marker gene sequences are not analogous to plant species counts, but are more analogous to measurements of gene markers as in evolutionary biology studies.</w:t>
+      </w:r>
+    </w:p>
+    <w:p>
+      <w:pPr>
+        <w:pStyle w:val="TextBody"/>
+      </w:pPr>
+      <w:r>
+        <w:t xml:space="preserve">In evolutionary biology, genotype-phenotype mapping provides a way to understand the fitness effects of a genotype. While selection typically acts on phenotype, the genotypic changes are the fundamental driver of phenotypic differences and thus fitness differences (Stadler and Stephes 2005). A similar analogy can be drawn for biodiversity-ecosystem function relationships. Traits of a community are what drive community assembly, not the taxa or genotypes themselves (Inkpen et al. 2017). However, as ecologists, we wish to understand the effects of species on ecosystem function. Therefore, in a similar way that evolutionary biologists want to deduce the genotype-phenoype map to understand the genetic basis of fitness, community ecologists must describe the</w:t>
+      </w:r>
+      <w:r>
+        <w:t xml:space="preserve"> </w:t>
+      </w:r>
+      <w:r>
+        <w:t xml:space="preserve">“</w:t>
+      </w:r>
+      <w:r>
+        <w:t xml:space="preserve">mapping</w:t>
+      </w:r>
+      <w:r>
+        <w:t xml:space="preserve">”</w:t>
+      </w:r>
+      <w:r>
+        <w:t xml:space="preserve"> </w:t>
+      </w:r>
+      <w:r>
+        <w:t xml:space="preserve">between community genotype and ecoystem function to understand what drives communty assembly, and ultimately, ecosystem function.</w:t>
+      </w:r>
+    </w:p>
+    <w:p>
+      <w:pPr>
+        <w:pStyle w:val="TextBody"/>
+      </w:pPr>
+      <w:r>
+        <w:t xml:space="preserve">The relationship that ecologists have described between plant diversity and productivity represents a relatively simple map between taxonomy and function. The number of unique members of a functional group (i.e., plant species) is correlated with the rate of the function performed by that group. However, for microbial communities that mapping is not quite as clear. For many microbial traits, there is not a clear coupling between taxonomy and function, except for in the case of highly conserved traits involving many genes (Martiny et al. 2013). In addition, most microbial taxa have not been sampled and so we don’t have a full picture of which taxa are members of a particular functional group (citation). Put another way, it’s much harder to identify methanotrophic prokaryotes in soil than it is to identify plants in a prairie. Finally, even for highly conserved traits with a putative functional marker, for example methane oxidation and the gene</w:t>
+      </w:r>
+      <w:r>
+        <w:t xml:space="preserve"> </w:t>
+      </w:r>
+      <w:r>
+        <w:rPr>
+          <w:i/>
+        </w:rPr>
+        <w:t xml:space="preserve">pmoA</w:t>
+      </w:r>
+      <w:r>
+        <w:t xml:space="preserve">, functional group abundance is not correlated with the rate of the function performed by that group in most ecosystems (Rocca et al. 2016). Because of these differences between macroorganisms and microorganisms, it may be more useful to approach microbial biodiversity-ecosystem function in a way analogus to genotype-phenotype mapping in organisms (Morris et al. 2020).</w:t>
+      </w:r>
+    </w:p>
+    <w:p>
+      <w:pPr>
+        <w:pStyle w:val="TextBody"/>
+      </w:pPr>
+      <w:r>
+        <w:t xml:space="preserve">One approach to deducing the genotype-phenotype map in organisms is through artificial selection (Fuller et al. 2005). In this approach, selection for a trait is imposed in a contrived laboratory environment and compared to laboratory environment without selection on that trait. By comparing the genetic respones between these two treatments, you can remove the environment-fitness connection that would be present in a comparative study and identify genes that are evolving in response to selection only on the trait of interest. It has been shown that whole communities can respond to artifical selection on traits of the ecosystem (Goodnight et al. 1997, Williams and Lenton 2007). And it has been proposed that this could be a suitable approach for identify communities of organisms that are capable of performing a particular function at a high rate (Swenson et al. 2000). Therefore, artificial ecosystem selection is a potentially fruitful approach to identifying the map between biodiversity and ecosystem function in microbial communities.</w:t>
+      </w:r>
+    </w:p>
+    <w:p>
+      <w:pPr>
+        <w:pStyle w:val="TextBody"/>
+      </w:pPr>
+      <w:r>
+        <w:t xml:space="preserve">To identify the map between microbial community composition and ecosystem function, we imposed artificial ecosystem selection on methane oxidation rate of whole soil ecosystems. We prepared two lines of replicate ecosystems: one in which we imposed positive selection on methane oxidation by only using the top performing ecosystems to generate the next set of ecosystems and one in which we imposed neutral selection where a random set of ecosystems were chosen to generate the next set of ecosystems. We repated this process over multiple passages and then compared the resultant metacommunities in terms of their rate of ecosystem function and the composition of their communities.</w:t>
+      </w:r>
+    </w:p>
+    <w:p>
+      <w:pPr>
+        <w:pStyle w:val="TextBody"/>
+      </w:pPr>
+      <w:r>
+        <w:t xml:space="preserve">With this experiment, we asked several questions. First, is there a response to selection on methane oxidation by soil ecosystems? And how strong is the response to selection? (i.e., how</w:t>
+      </w:r>
+      <w:r>
+        <w:t xml:space="preserve"> </w:t>
+      </w:r>
+      <w:r>
+        <w:t xml:space="preserve">“</w:t>
+      </w:r>
+      <w:r>
+        <w:t xml:space="preserve">heritable</w:t>
+      </w:r>
+      <w:r>
+        <w:t xml:space="preserve">”</w:t>
+      </w:r>
+      <w:r>
+        <w:t xml:space="preserve"> </w:t>
+      </w:r>
+      <w:r>
+        <w:t xml:space="preserve">is methane oxidation as a community trait in terms of the phenotypic resemblence of ecosystems to the ecosystems that generated them?) If methane oxidation is heritable, then what is the nature of the map between microbial community composition and methane oxidation? Is it the diversity of methane oxidizers, as it is for plants and productivity? Or is there a more complex map involving upstream metabolic regulation?</w:t>
+      </w:r>
+    </w:p>
+    <w:p>
+      <w:pPr>
+        <w:pStyle w:val="TextBody"/>
+      </w:pPr>
+      <w:r>
+        <w:t xml:space="preserve">Things this Intro doesn’t yet discuss:</w:t>
+      </w:r>
     </w:p>
     <w:p>
       <w:pPr>
@@ -98,415 +301,64 @@
         </w:numPr>
       </w:pPr>
       <w:r>
-        <w:t xml:space="preserve">Broad intro to the question of microbial BEF and motivation behind that question:</w:t>
-      </w:r>
-    </w:p>
-    <w:p>
-      <w:pPr>
-        <w:pStyle w:val="Compact"/>
-        <w:numPr>
-          <w:numId w:val="1002"/>
-          <w:ilvl w:val="1"/>
-        </w:numPr>
-      </w:pPr>
-      <w:r>
-        <w:t xml:space="preserve">Ecolgoy wants to understand BEF</w:t>
-      </w:r>
-    </w:p>
-    <w:p>
-      <w:pPr>
-        <w:pStyle w:val="Compact"/>
-        <w:numPr>
-          <w:numId w:val="1002"/>
-          <w:ilvl w:val="1"/>
-        </w:numPr>
-      </w:pPr>
-      <w:r>
-        <w:t xml:space="preserve">This is important for prediction and management</w:t>
-      </w:r>
-    </w:p>
-    <w:p>
-      <w:pPr>
-        <w:pStyle w:val="Compact"/>
-        <w:numPr>
-          <w:numId w:val="1002"/>
-          <w:ilvl w:val="1"/>
-        </w:numPr>
-      </w:pPr>
-      <w:r>
-        <w:t xml:space="preserve">Decades of research has revealed diversity-function correlations for macrobes and microbes</w:t>
-      </w:r>
-    </w:p>
-    <w:p>
-      <w:pPr>
-        <w:pStyle w:val="Compact"/>
+        <w:t xml:space="preserve">What a more complex map might look like. For example, maybe pmoA and methanotrophy aren’t correlated, but maybe understand methanogenesis or nitrogen cycling is helpful.</w:t>
+      </w:r>
+    </w:p>
+    <w:p>
+      <w:pPr>
         <w:numPr>
           <w:numId w:val="1001"/>
           <w:ilvl w:val="0"/>
         </w:numPr>
       </w:pPr>
       <w:r>
-        <w:t xml:space="preserve">Challenge/call-to-action/gap-in-knowledge:</w:t>
-      </w:r>
-    </w:p>
-    <w:p>
-      <w:pPr>
-        <w:pStyle w:val="Compact"/>
-        <w:numPr>
-          <w:numId w:val="1003"/>
-          <w:ilvl w:val="1"/>
-        </w:numPr>
-      </w:pPr>
-      <w:r>
-        <w:t xml:space="preserve">But for microbes the mechanism behind that correlation remains unknown</w:t>
-      </w:r>
+        <w:t xml:space="preserve">The idea of</w:t>
+      </w:r>
+      <w:r>
+        <w:t xml:space="preserve"> </w:t>
+      </w:r>
+      <w:r>
+        <w:t xml:space="preserve">“</w:t>
+      </w:r>
+      <w:r>
+        <w:t xml:space="preserve">heritability</w:t>
+      </w:r>
+      <w:r>
+        <w:t xml:space="preserve">”</w:t>
+      </w:r>
+      <w:r>
+        <w:t xml:space="preserve"> </w:t>
+      </w:r>
+      <w:r>
+        <w:t xml:space="preserve">for communities/ecosystems and why that relates to environmental vs. genetic control over ecosystem function.</w:t>
+      </w:r>
+    </w:p>
+    <w:p>
+      <w:pPr>
+        <w:pStyle w:val="Heading1"/>
+      </w:pPr>
+      <w:bookmarkStart w:id="23" w:name="materials-methods"/>
+      <w:r>
+        <w:t xml:space="preserve">Materials &amp; Methods</w:t>
+      </w:r>
+      <w:bookmarkEnd w:id="23"/>
     </w:p>
     <w:p>
       <w:pPr>
         <w:pStyle w:val="Heading2"/>
       </w:pPr>
-      <w:bookmarkStart w:id="23" w:name="text"/>
-      <w:r>
-        <w:t xml:space="preserve">Text</w:t>
-      </w:r>
-      <w:bookmarkEnd w:id="23"/>
+      <w:bookmarkStart w:id="24" w:name="selection-experiment"/>
+      <w:r>
+        <w:t xml:space="preserve">Selection experiment</w:t>
+      </w:r>
+      <w:bookmarkEnd w:id="24"/>
     </w:p>
     <w:p>
       <w:pPr>
         <w:pStyle w:val="FirstParagraph"/>
       </w:pPr>
       <w:r>
-        <w:t xml:space="preserve">Biodiversity-ecosystem function (BEF) research has the central goal of understanding whether and how biodiversity - the diversity and relative abundance of species in a community - determines the magnitude of ecosystem functions (cite Hooper, Naeem, Tilman, …). Ecosystem functions are a broad range of processes, including pollination, water filtration, carbon storage, and nutrient cycling, that are driven by both abiotic and biotic factors. However, typically the BEF literature has focused on the size of elemental pools (e.g., carbon storage) and the rate of elemental fluxes (e.g., greenhouse gas emissions, photosynthesis) in an ecosystem. The fundamental question for this research is what is the nature of the</w:t>
-      </w:r>
-      <w:r>
-        <w:t xml:space="preserve"> </w:t>
-      </w:r>
-      <w:r>
-        <w:t xml:space="preserve">“</w:t>
-      </w:r>
-      <w:r>
-        <w:t xml:space="preserve">map</w:t>
-      </w:r>
-      <w:r>
-        <w:t xml:space="preserve">”</w:t>
-      </w:r>
-      <w:r>
-        <w:t xml:space="preserve"> </w:t>
-      </w:r>
-      <w:r>
-        <w:t xml:space="preserve">between elements of biodiversity and elements of ecosystem function? And generally the intention is to be able to predict how changes in biodiversity due to climate change or land use change will alter ecosystem function and, in turn, understand how we should protect biodiversity in order to preserve essential ecosystem functions.</w:t>
-      </w:r>
-    </w:p>
-    <w:p>
-      <w:pPr>
-        <w:pStyle w:val="TextBody"/>
-      </w:pPr>
-      <w:r>
-        <w:t xml:space="preserve">One could hypothesize a relatively simple map in which a single taxon determines the rate of an ecosystem function based entirely on its abundance. (e.g. of this?) Alternatively, instead of defining biodiversity based on a taxonomic unit, biodiversity could be defined by functional groups or guilds. For example, photosynthesis could be determined by the abundace of photosynthesizers (of any taxonomic group) in a community. (Example of abundance of photosynthesizers?). A somewhat more complex map could define biodiversity based on the diversity (i.e., richness or number of species) of photosynthesizers. Using this mapping, an abundance of literature has demonstrated that productivity increases asymptotically with the richness of producers (Tilman 1997).</w:t>
-      </w:r>
-    </w:p>
-    <w:p>
-      <w:pPr>
-        <w:pStyle w:val="TextBody"/>
-      </w:pPr>
-      <w:r>
-        <w:t xml:space="preserve">When microbial ecologists have applied this model to ecosystem functions performed by microorganisms, these simple models rarely hold.</w:t>
-      </w:r>
-    </w:p>
-    <w:p>
-      <w:pPr>
-        <w:pStyle w:val="TextBody"/>
-      </w:pPr>
-      <w:r>
-        <w:t xml:space="preserve">By performing selection on communities, we reduce the number of elements contributing to processes other than methane oxidation. We reduce the variation due to other selective factors. (need some lit on artificial selection)</w:t>
-      </w:r>
-    </w:p>
-    <w:p>
-      <w:pPr>
-        <w:pStyle w:val="TextBody"/>
-      </w:pPr>
-      <w:r>
-        <w:t xml:space="preserve">With this study, we ask what is the</w:t>
-      </w:r>
-      <w:r>
-        <w:t xml:space="preserve"> </w:t>
-      </w:r>
-      <w:r>
-        <w:t xml:space="preserve">“</w:t>
-      </w:r>
-      <w:r>
-        <w:t xml:space="preserve">map</w:t>
-      </w:r>
-      <w:r>
-        <w:t xml:space="preserve">”</w:t>
-      </w:r>
-      <w:r>
-        <w:t xml:space="preserve"> </w:t>
-      </w:r>
-      <w:r>
-        <w:t xml:space="preserve">between microbial biodiversity and ecosystem functions? And how do we reveal the mapping betwee microbial biodiversity and ecosystem function? To address the first question, we perform an artificial ecosystem selection experiment (</w:t>
-      </w:r>
-      <w:r>
-        <w:rPr>
-          <w:i/>
-        </w:rPr>
-        <w:t xml:space="preserve">sensu</w:t>
-      </w:r>
-      <w:r>
-        <w:t xml:space="preserve"> </w:t>
-      </w:r>
-      <w:r>
-        <w:t xml:space="preserve">Swenson et al. 2000).</w:t>
-      </w:r>
-    </w:p>
-    <w:p>
-      <w:pPr>
-        <w:pStyle w:val="TextBody"/>
-      </w:pPr>
-      <w:r>
-        <w:t xml:space="preserve">Microbial biodiversity-ecosystem function research (cite Hall, Rocca, )</w:t>
-      </w:r>
-    </w:p>
-    <w:p>
-      <w:pPr>
-        <w:pStyle w:val="TextBody"/>
-      </w:pPr>
-      <w:r>
-        <w:t xml:space="preserve">Questions:</w:t>
-      </w:r>
-    </w:p>
-    <w:p>
-      <w:pPr>
-        <w:numPr>
-          <w:numId w:val="1004"/>
-          <w:ilvl w:val="0"/>
-        </w:numPr>
-      </w:pPr>
-      <w:r>
-        <w:t xml:space="preserve">What is the</w:t>
-      </w:r>
-      <w:r>
-        <w:t xml:space="preserve"> </w:t>
-      </w:r>
-      <w:r>
-        <w:t xml:space="preserve">“</w:t>
-      </w:r>
-      <w:r>
-        <w:t xml:space="preserve">map</w:t>
-      </w:r>
-      <w:r>
-        <w:t xml:space="preserve">”</w:t>
-      </w:r>
-      <w:r>
-        <w:t xml:space="preserve">? And how do we get to that map? What is the nature of the map? Taxonomy? Or something other than taxonomy? Simple – taxon. Diffuse – something other than taxonomy. Complicated interactions among organisms leads to</w:t>
-      </w:r>
-      <w:r>
-        <w:t xml:space="preserve"> </w:t>
-      </w:r>
-      <w:r>
-        <w:t xml:space="preserve">“</w:t>
-      </w:r>
-      <w:r>
-        <w:t xml:space="preserve">hitchhikers.</w:t>
-      </w:r>
-      <w:r>
-        <w:t xml:space="preserve">”</w:t>
-      </w:r>
-    </w:p>
-    <w:p>
-      <w:pPr>
-        <w:numPr>
-          <w:numId w:val="1004"/>
-          <w:ilvl w:val="0"/>
-        </w:numPr>
-      </w:pPr>
-      <w:r>
-        <w:t xml:space="preserve">Can we isolate 1 or a few strains and add them to the N community? Or does it take a whole complex community? The</w:t>
-      </w:r>
-    </w:p>
-    <w:p>
-      <w:pPr>
-        <w:numPr>
-          <w:numId w:val="1004"/>
-          <w:ilvl w:val="0"/>
-        </w:numPr>
-      </w:pPr>
-      <w:r>
-        <w:t xml:space="preserve">Lewontin posited that higher levels of selection (species, community, ecosystem) would have weaker heritability. Do we observe this?</w:t>
-      </w:r>
-    </w:p>
-    <w:p>
-      <w:pPr>
-        <w:numPr>
-          <w:numId w:val="1004"/>
-          <w:ilvl w:val="0"/>
-        </w:numPr>
-      </w:pPr>
-      <w:r>
-        <w:t xml:space="preserve">Does soil methane oxidation rate respond to selection at the ecosystem level?</w:t>
-      </w:r>
-    </w:p>
-    <w:p>
-      <w:pPr>
-        <w:numPr>
-          <w:numId w:val="1004"/>
-          <w:ilvl w:val="0"/>
-        </w:numPr>
-      </w:pPr>
-      <w:r>
-        <w:t xml:space="preserve">Does a community that has been selected on for high methane oxidation rate differ in diversity or composition from a community that has been passaged without selection for methane oxidation rate?</w:t>
-      </w:r>
-    </w:p>
-    <w:p>
-      <w:pPr>
-        <w:numPr>
-          <w:numId w:val="1004"/>
-          <w:ilvl w:val="0"/>
-        </w:numPr>
-      </w:pPr>
-      <w:r>
-        <w:t xml:space="preserve">What aspects of community composition differ between the positive and neutral lines? Changes in alpha diversity, beta diversity? Presence/absence of specific microbial taxa? Relative abundance of microbial taxa?</w:t>
-      </w:r>
-    </w:p>
-    <w:p>
-      <w:pPr>
-        <w:numPr>
-          <w:numId w:val="1004"/>
-          <w:ilvl w:val="0"/>
-        </w:numPr>
-      </w:pPr>
-      <w:r>
-        <w:t xml:space="preserve">Does selection lead to greater differences in the bacterial/archaeal community (inferred from 16S sequences) or in the methanotroph community (inferred from pmoA sequences)?</w:t>
-      </w:r>
-    </w:p>
-    <w:p>
-      <w:pPr>
-        <w:numPr>
-          <w:numId w:val="1004"/>
-          <w:ilvl w:val="0"/>
-        </w:numPr>
-      </w:pPr>
-      <w:r>
-        <w:t xml:space="preserve">Does a community with high methane oxidation rate dominate coalescence with a natural community compared to a community with average methane oxidation rate?</w:t>
-      </w:r>
-    </w:p>
-    <w:p>
-      <w:pPr>
-        <w:numPr>
-          <w:numId w:val="1004"/>
-          <w:ilvl w:val="0"/>
-        </w:numPr>
-      </w:pPr>
-      <w:r>
-        <w:t xml:space="preserve">Many-to-one mapping</w:t>
-      </w:r>
-    </w:p>
-    <w:p>
-      <w:pPr>
-        <w:numPr>
-          <w:numId w:val="1004"/>
-          <w:ilvl w:val="0"/>
-        </w:numPr>
-      </w:pPr>
-      <w:r>
-        <w:t xml:space="preserve">Crossing/mixing lines or competing lines or applying to natural soils for the application of the tool.</w:t>
-      </w:r>
-    </w:p>
-    <w:p>
-      <w:pPr>
-        <w:pStyle w:val="FirstParagraph"/>
-      </w:pPr>
-      <w:r>
-        <w:t xml:space="preserve">Hypotheses:</w:t>
-      </w:r>
-    </w:p>
-    <w:p>
-      <w:pPr>
-        <w:numPr>
-          <w:numId w:val="1005"/>
-          <w:ilvl w:val="0"/>
-        </w:numPr>
-      </w:pPr>
-      <w:r>
-        <w:t xml:space="preserve">Soil methane oxidation rate responds to selection at the ecosystem level</w:t>
-      </w:r>
-    </w:p>
-    <w:p>
-      <w:pPr>
-        <w:pStyle w:val="FirstParagraph"/>
-      </w:pPr>
-      <w:r>
-        <w:t xml:space="preserve">Questions to address in the Intro:</w:t>
-      </w:r>
-    </w:p>
-    <w:p>
-      <w:pPr>
-        <w:pStyle w:val="TextBody"/>
-      </w:pPr>
-      <w:r>
-        <w:t xml:space="preserve">Is this</w:t>
-      </w:r>
-      <w:r>
-        <w:t xml:space="preserve"> </w:t>
-      </w:r>
-      <w:r>
-        <w:t xml:space="preserve">“</w:t>
-      </w:r>
-      <w:r>
-        <w:t xml:space="preserve">just enrichment</w:t>
-      </w:r>
-      <w:r>
-        <w:t xml:space="preserve">”</w:t>
-      </w:r>
-      <w:r>
-        <w:t xml:space="preserve"> </w:t>
-      </w:r>
-      <w:r>
-        <w:t xml:space="preserve">or is it community selection? i.e., is it dilution to extinction?</w:t>
-      </w:r>
-    </w:p>
-    <w:p>
-      <w:pPr>
-        <w:pStyle w:val="TextBody"/>
-      </w:pPr>
-      <w:r>
-        <w:t xml:space="preserve">How do people enrich for methanotrophs?</w:t>
-      </w:r>
-    </w:p>
-    <w:p>
-      <w:pPr>
-        <w:pStyle w:val="TextBody"/>
-      </w:pPr>
-      <w:r>
-        <w:t xml:space="preserve">Community-level selection? Paul Rainey, Martin Polz</w:t>
-      </w:r>
-    </w:p>
-    <w:p>
-      <w:pPr>
-        <w:pStyle w:val="Heading1"/>
-      </w:pPr>
-      <w:bookmarkStart w:id="24" w:name="materials-methods"/>
-      <w:r>
-        <w:t xml:space="preserve">Materials &amp; Methods</w:t>
-      </w:r>
-      <w:bookmarkEnd w:id="24"/>
-    </w:p>
-    <w:p>
-      <w:pPr>
-        <w:pStyle w:val="Heading2"/>
-      </w:pPr>
-      <w:bookmarkStart w:id="25" w:name="selection-experiment"/>
-      <w:r>
-        <w:t xml:space="preserve">Selection experiment</w:t>
-      </w:r>
-      <w:bookmarkEnd w:id="25"/>
-    </w:p>
-    <w:p>
-      <w:pPr>
-        <w:pStyle w:val="FirstParagraph"/>
-      </w:pPr>
-      <w:r>
-        <w:t xml:space="preserve">We performed an artificial ecosystem selection experiment similar to Swenson et al. (2000) by passaging replicate soil microbial communities. The trait we selected on was CH</w:t>
+        <w:t xml:space="preserve">We performed an artificial ecosystem selection experiment similar to Swenson et al. (2000) by passaging replicate soil microbial communities. The trait we selected on was CH</w:t>
       </w:r>
       <w:r>
         <w:rPr>
@@ -518,7 +370,7 @@
         <w:t xml:space="preserve"> </w:t>
       </w:r>
       <w:r>
-        <w:t xml:space="preserve">oxidation rate. Our experiment had two selection lines with twelve jars each for a total of twenty-four jars. One line was a positive selection line where the two or three jars with the highest CH</w:t>
+        <w:t xml:space="preserve">oxidation rate. Our experiment had two selection lines with twelve jars each for a total of twenty-four jars per passage. One line was a positive selection line where the two or three jars with the highest CH</w:t>
       </w:r>
       <w:r>
         <w:rPr>
@@ -530,7 +382,7 @@
         <w:t xml:space="preserve"> </w:t>
       </w:r>
       <w:r>
-        <w:t xml:space="preserve">oxidation rate were chosen to inoculate the next set of jars. The other line was a neutral selection where an equal number of jars as the positive line were chosen at random among the twelve. The number of jars chosen was based on the distribution of fluxes among the positive jars, i.e., we chose the top three jars unless only two jars had considerably greater oxidation rates based on visual inspection of histograms.</w:t>
+        <w:t xml:space="preserve">oxidation rate were chosen to inoculate the next set of jars. The other line was a neutral selection line where an equal number of jars as the positive line were chosen at random among the twelve. The number of jars chosen was based on the distribution of fluxes among the positive jars, i.e., we chose the top three jars unless only two jars had considerably greater oxidation rates based on visual inspection of histograms.</w:t>
       </w:r>
     </w:p>
     <w:p>
@@ -630,11 +482,11 @@
       <w:pPr>
         <w:pStyle w:val="Heading2"/>
       </w:pPr>
-      <w:bookmarkStart w:id="26" w:name="methane-flux-measurements"/>
+      <w:bookmarkStart w:id="25" w:name="methane-flux-measurements"/>
       <w:r>
         <w:t xml:space="preserve">Methane flux measurements</w:t>
       </w:r>
-      <w:bookmarkEnd w:id="26"/>
+      <w:bookmarkEnd w:id="25"/>
     </w:p>
     <w:p>
       <w:pPr>
@@ -686,15 +538,6 @@
         <w:t xml:space="preserve">k</w:t>
       </w:r>
       <w:r>
-        <w:t xml:space="preserve"> </w:t>
-      </w:r>
-      <w:r>
-        <w:t xml:space="preserve">with units</w:t>
-      </w:r>
-      <w:r>
-        <w:t xml:space="preserve">???</w:t>
-      </w:r>
-      <w:r>
         <w:t xml:space="preserve">. Oxidation rates are presented as the additive inverse of</w:t>
       </w:r>
       <w:r>
@@ -729,86 +572,24 @@
       <w:pPr>
         <w:pStyle w:val="Heading2"/>
       </w:pPr>
-      <w:bookmarkStart w:id="27" w:name="soil-dna-extraction-and-sequencing"/>
+      <w:bookmarkStart w:id="26" w:name="soil-dna-extraction-and-sequencing"/>
       <w:r>
         <w:t xml:space="preserve">Soil DNA extraction and sequencing</w:t>
       </w:r>
-      <w:bookmarkEnd w:id="27"/>
+      <w:bookmarkEnd w:id="26"/>
     </w:p>
     <w:p>
       <w:pPr>
         <w:pStyle w:val="FirstParagraph"/>
       </w:pPr>
       <w:r>
-        <w:t xml:space="preserve">Samples to extract:</w:t>
-      </w:r>
-    </w:p>
-    <w:p>
-      <w:pPr>
-        <w:pStyle w:val="Compact"/>
-        <w:numPr>
-          <w:numId w:val="1006"/>
-          <w:ilvl w:val="0"/>
-        </w:numPr>
-      </w:pPr>
-      <w:r>
-        <w:t xml:space="preserve">generation 2</w:t>
-      </w:r>
-    </w:p>
-    <w:p>
-      <w:pPr>
-        <w:pStyle w:val="Compact"/>
-        <w:numPr>
-          <w:numId w:val="1006"/>
-          <w:ilvl w:val="0"/>
-        </w:numPr>
-      </w:pPr>
-      <w:r>
-        <w:t xml:space="preserve">generation 5</w:t>
-      </w:r>
-    </w:p>
-    <w:p>
-      <w:pPr>
-        <w:pStyle w:val="Compact"/>
-        <w:numPr>
-          <w:numId w:val="1006"/>
-          <w:ilvl w:val="0"/>
-        </w:numPr>
-      </w:pPr>
-      <w:r>
-        <w:t xml:space="preserve">starting soil</w:t>
-      </w:r>
-    </w:p>
-    <w:p>
-      <w:pPr>
-        <w:pStyle w:val="Compact"/>
-        <w:numPr>
-          <w:numId w:val="1006"/>
-          <w:ilvl w:val="0"/>
-        </w:numPr>
-      </w:pPr>
-      <w:r>
-        <w:t xml:space="preserve">autoclaved potting mix negative control</w:t>
-      </w:r>
-    </w:p>
-    <w:p>
-      <w:pPr>
-        <w:pStyle w:val="Compact"/>
-        <w:numPr>
-          <w:numId w:val="1006"/>
-          <w:ilvl w:val="0"/>
-        </w:numPr>
-      </w:pPr>
-      <w:r>
-        <w:t xml:space="preserve">sterile water negative control</w:t>
-      </w:r>
-    </w:p>
-    <w:p>
-      <w:pPr>
-        <w:pStyle w:val="FirstParagraph"/>
-      </w:pPr>
-      <w:r>
-        <w:t xml:space="preserve">Soil DNA was extracted from a subsample of soil from the starting inoculum and from each jar in passage 2 and 5 after CH</w:t>
+        <w:t xml:space="preserve">Soil DNA was extracted from a 0.25 g subsample of soil from the starting inoculum and from each jar in passage 2 and 5. Negative controls were extracted from autoclaved potting mix and DNase-free water. Extractions were performed using the DNeasy PowerSoil kit (QIAGEN, Hilden, Germany) and quantified using Qubit (company, city, state). In order to estimate the diversity and relative abundance of the bacterial and archaeal taxa in our soil ecosystems, we sequenced the V3-V4 region of the 16S rRNA gene using the Earth Microbiome Project protocol and primers</w:t>
+      </w:r>
+      <w:r>
+        <w:t xml:space="preserve">???</w:t>
+      </w:r>
+      <w:r>
+        <w:t xml:space="preserve">. In addition, to estimate the diversity and relative abundance of CH</w:t>
       </w:r>
       <w:r>
         <w:rPr>
@@ -820,25 +601,143 @@
         <w:t xml:space="preserve"> </w:t>
       </w:r>
       <w:r>
-        <w:t xml:space="preserve">flux measurements. Negative controls were extracted from autoclaved potting mix and autoclaved, deinoized water. Extractions were performed using the DNeasy PowerSoil kit (QIAGEN, Hilden, Germany).</w:t>
-      </w:r>
-      <w:r>
-        <w:t xml:space="preserve"> </w:t>
-      </w:r>
-      <w:r>
-        <w:t xml:space="preserve">Find example extraction and sequencing text.</w:t>
-      </w:r>
-      <w:r>
-        <w:t xml:space="preserve"> </w:t>
-      </w:r>
-      <w:r>
-        <w:t xml:space="preserve">In order to estimate the diversity and relative abundance of the bacterial and archaeal community in our soil ecosystems, we sequenced the V3-V4 region of 16S rRNA gene using the Earth Microbiome Project protocol and primers</w:t>
+        <w:t xml:space="preserve">oxidizing taxa, we sequenced the particulate methane monooxygenase subunit A gene (</w:t>
+      </w:r>
+      <w:r>
+        <w:rPr>
+          <w:i/>
+        </w:rPr>
+        <w:t xml:space="preserve">pmoA</w:t>
+      </w:r>
+      <w:r>
+        <w:t xml:space="preserve">) using primers</w:t>
       </w:r>
       <w:r>
         <w:t xml:space="preserve">???</w:t>
       </w:r>
       <w:r>
-        <w:t xml:space="preserve">. In addition, to estimate the diversity of CH</w:t>
+        <w:t xml:space="preserve">. Sequencing was performed on the Illumina MiSeq in v3 mode with 300 bp paired-end reads.</w:t>
+      </w:r>
+    </w:p>
+    <w:p>
+      <w:pPr>
+        <w:pStyle w:val="Heading2"/>
+      </w:pPr>
+      <w:bookmarkStart w:id="27" w:name="bioinformatics"/>
+      <w:r>
+        <w:t xml:space="preserve">Bioinformatics</w:t>
+      </w:r>
+      <w:bookmarkEnd w:id="27"/>
+    </w:p>
+    <w:p>
+      <w:pPr>
+        <w:pStyle w:val="FirstParagraph"/>
+      </w:pPr>
+      <w:r>
+        <w:t xml:space="preserve">Bioinformatic analyses were conducted using the</w:t>
+      </w:r>
+      <w:r>
+        <w:t xml:space="preserve"> </w:t>
+      </w:r>
+      <w:r>
+        <w:rPr>
+          <w:rStyle w:val="VerbatimChar"/>
+        </w:rPr>
+        <w:t xml:space="preserve">QIIME2</w:t>
+      </w:r>
+      <w:r>
+        <w:t xml:space="preserve"> </w:t>
+      </w:r>
+      <w:r>
+        <w:t xml:space="preserve">bioinformatics platform (Bolyen et al. 2019). Raw sequencing reads were demultiplexed using ??? (citation), denoised using</w:t>
+      </w:r>
+      <w:r>
+        <w:t xml:space="preserve"> </w:t>
+      </w:r>
+      <w:r>
+        <w:rPr>
+          <w:rStyle w:val="VerbatimChar"/>
+        </w:rPr>
+        <w:t xml:space="preserve">DADA2</w:t>
+      </w:r>
+      <w:r>
+        <w:t xml:space="preserve"> </w:t>
+      </w:r>
+      <w:r>
+        <w:t xml:space="preserve">(citation). Taxonomic assignment for the 16S reads was performed using ??? based on the Silva database. All subsequent tatistical analyses were performed in the</w:t>
+      </w:r>
+      <w:r>
+        <w:t xml:space="preserve"> </w:t>
+      </w:r>
+      <w:r>
+        <w:rPr>
+          <w:rStyle w:val="VerbatimChar"/>
+        </w:rPr>
+        <w:t xml:space="preserve">R</w:t>
+      </w:r>
+      <w:r>
+        <w:t xml:space="preserve"> </w:t>
+      </w:r>
+      <w:r>
+        <w:t xml:space="preserve">statistical programming environment (R Core Team 2020). Richness estimates were made using the</w:t>
+      </w:r>
+      <w:r>
+        <w:t xml:space="preserve"> </w:t>
+      </w:r>
+      <w:r>
+        <w:rPr>
+          <w:rStyle w:val="VerbatimChar"/>
+        </w:rPr>
+        <w:t xml:space="preserve">breakaway</w:t>
+      </w:r>
+      <w:r>
+        <w:t xml:space="preserve"> </w:t>
+      </w:r>
+      <w:r>
+        <w:t xml:space="preserve">package and diversity indices using the</w:t>
+      </w:r>
+      <w:r>
+        <w:t xml:space="preserve"> </w:t>
+      </w:r>
+      <w:r>
+        <w:rPr>
+          <w:rStyle w:val="VerbatimChar"/>
+        </w:rPr>
+        <w:t xml:space="preserve">DivNet</w:t>
+      </w:r>
+      <w:r>
+        <w:t xml:space="preserve"> </w:t>
+      </w:r>
+      <w:r>
+        <w:t xml:space="preserve">package (Willis et al. ???).</w:t>
+      </w:r>
+    </w:p>
+    <w:p>
+      <w:pPr>
+        <w:pStyle w:val="Heading2"/>
+      </w:pPr>
+      <w:bookmarkStart w:id="28" w:name="statistical-analysis"/>
+      <w:r>
+        <w:t xml:space="preserve">Statistical Analysis</w:t>
+      </w:r>
+      <w:bookmarkEnd w:id="28"/>
+    </w:p>
+    <w:p>
+      <w:pPr>
+        <w:pStyle w:val="Heading3"/>
+      </w:pPr>
+      <w:bookmarkStart w:id="29" w:name="response-to-selection"/>
+      <w:r>
+        <w:t xml:space="preserve">Response to selection</w:t>
+      </w:r>
+      <w:bookmarkEnd w:id="29"/>
+    </w:p>
+    <w:p>
+      <w:pPr>
+        <w:pStyle w:val="FirstParagraph"/>
+      </w:pPr>
+      <w:r>
+        <w:t xml:space="preserve">To test whether there was a significant change in CH</w:t>
       </w:r>
       <w:r>
         <w:rPr>
@@ -850,40 +749,7 @@
         <w:t xml:space="preserve"> </w:t>
       </w:r>
       <w:r>
-        <w:t xml:space="preserve">oxidizers, we sequenced the particulate methane monooxygenase subunit A gene (</w:t>
-      </w:r>
-      <w:r>
-        <w:rPr>
-          <w:i/>
-        </w:rPr>
-        <w:t xml:space="preserve">pmoA</w:t>
-      </w:r>
-      <w:r>
-        <w:t xml:space="preserve">) using primers</w:t>
-      </w:r>
-      <w:r>
-        <w:t xml:space="preserve">???</w:t>
-      </w:r>
-      <w:r>
-        <w:t xml:space="preserve">.</w:t>
-      </w:r>
-    </w:p>
-    <w:p>
-      <w:pPr>
-        <w:pStyle w:val="Heading2"/>
-      </w:pPr>
-      <w:bookmarkStart w:id="28" w:name="bioinformatics"/>
-      <w:r>
-        <w:t xml:space="preserve">Bioinformatics</w:t>
-      </w:r>
-      <w:bookmarkEnd w:id="28"/>
-    </w:p>
-    <w:p>
-      <w:pPr>
-        <w:pStyle w:val="FirstParagraph"/>
-      </w:pPr>
-      <w:r>
-        <w:t xml:space="preserve">Bioinformatic analyses were conducted using the</w:t>
+        <w:t xml:space="preserve">oxidation rate (k) as a response to selection, we tested the deviation between the positive and neutral selection lines over multiple passages. We calculated deviation as the difference in the mean oxidation rate between the positive and neutral treatment within each passage. The standard errors of the deviations were calculated as the square root of the sum of the squared errors of the positive and neutral lines. We then fit an ordinary least squares regression model taking into account the standard errors of the deviations. The model was fit using the</w:t>
       </w:r>
       <w:r>
         <w:t xml:space="preserve"> </w:t>
@@ -892,13 +758,13 @@
         <w:rPr>
           <w:rStyle w:val="VerbatimChar"/>
         </w:rPr>
-        <w:t xml:space="preserve">QIIME2</w:t>
-      </w:r>
-      <w:r>
-        <w:t xml:space="preserve"> </w:t>
-      </w:r>
-      <w:r>
-        <w:t xml:space="preserve">bioinformatics platform (Bolyen et al. 2019). Raw sequencing reads were demultiplexed using ??? (citation), denoised using</w:t>
+        <w:t xml:space="preserve">rma</w:t>
+      </w:r>
+      <w:r>
+        <w:t xml:space="preserve"> </w:t>
+      </w:r>
+      <w:r>
+        <w:t xml:space="preserve">function from the</w:t>
       </w:r>
       <w:r>
         <w:t xml:space="preserve"> </w:t>
@@ -907,13 +773,13 @@
         <w:rPr>
           <w:rStyle w:val="VerbatimChar"/>
         </w:rPr>
-        <w:t xml:space="preserve">DADA2</w:t>
-      </w:r>
-      <w:r>
-        <w:t xml:space="preserve"> </w:t>
-      </w:r>
-      <w:r>
-        <w:t xml:space="preserve">(citation). Taxonomic assignment for the 16S reads was performed using ??? based on the Silva database. All subsequence statistical analyses were performed in the</w:t>
+        <w:t xml:space="preserve">metafor</w:t>
+      </w:r>
+      <w:r>
+        <w:t xml:space="preserve"> </w:t>
+      </w:r>
+      <w:r>
+        <w:t xml:space="preserve">package in</w:t>
       </w:r>
       <w:r>
         <w:t xml:space="preserve"> </w:t>
@@ -922,47 +788,22 @@
         <w:rPr>
           <w:rStyle w:val="VerbatimChar"/>
         </w:rPr>
-        <w:t xml:space="preserve">R</w:t>
-      </w:r>
-      <w:r>
-        <w:t xml:space="preserve"> </w:t>
-      </w:r>
-      <w:r>
-        <w:t xml:space="preserve">statistical programming environment (R Core Team 2020). Richness estimates were made using the</w:t>
-      </w:r>
-      <w:r>
-        <w:t xml:space="preserve"> </w:t>
-      </w:r>
-      <w:r>
-        <w:rPr>
-          <w:rStyle w:val="VerbatimChar"/>
-        </w:rPr>
-        <w:t xml:space="preserve">breakaway</w:t>
-      </w:r>
-      <w:r>
-        <w:t xml:space="preserve"> </w:t>
-      </w:r>
-      <w:r>
-        <w:t xml:space="preserve">package (Willis et al. ???).</w:t>
-      </w:r>
-    </w:p>
-    <w:p>
-      <w:pPr>
-        <w:pStyle w:val="Heading2"/>
-      </w:pPr>
-      <w:bookmarkStart w:id="29" w:name="statistical-analysis"/>
-      <w:r>
-        <w:t xml:space="preserve">Statistical Analysis</w:t>
-      </w:r>
-      <w:bookmarkEnd w:id="29"/>
+        <w:t xml:space="preserve">r</w:t>
+      </w:r>
+      <w:r>
+        <w:t xml:space="preserve"> </w:t>
+      </w:r>
+      <w:r>
+        <w:t xml:space="preserve">(Viechtbauer 2010).</w:t>
+      </w:r>
     </w:p>
     <w:p>
       <w:pPr>
         <w:pStyle w:val="Heading3"/>
       </w:pPr>
-      <w:bookmarkStart w:id="30" w:name="response-to-selection"/>
-      <w:r>
-        <w:t xml:space="preserve">Response to selection</w:t>
+      <w:bookmarkStart w:id="30" w:name="ecosystem-heritability"/>
+      <w:r>
+        <w:t xml:space="preserve">Ecosystem heritability</w:t>
       </w:r>
       <w:bookmarkEnd w:id="30"/>
     </w:p>
@@ -971,7 +812,7 @@
         <w:pStyle w:val="FirstParagraph"/>
       </w:pPr>
       <w:r>
-        <w:t xml:space="preserve">To test whether there was a significant change in CH</w:t>
+        <w:t xml:space="preserve">To test the heritability of CH</w:t>
       </w:r>
       <w:r>
         <w:rPr>
@@ -983,526 +824,24 @@
         <w:t xml:space="preserve"> </w:t>
       </w:r>
       <w:r>
-        <w:t xml:space="preserve">oxidation rate (</w:t>
-      </w:r>
-      <w:r>
-        <w:rPr>
-          <w:rStyle w:val="VerbatimChar"/>
-        </w:rPr>
-        <w:t xml:space="preserve">k</w:t>
-      </w:r>
-      <w:r>
-        <w:t xml:space="preserve">) over multiple passages as a response to selection, we fit a multiple linear regression model using ordinary least squares:</w:t>
-      </w:r>
-    </w:p>
-    <w:p>
-      <w:pPr>
-        <w:pStyle w:val="TextBody"/>
-      </w:pPr>
-      <m:oMathPara>
-        <m:oMathParaPr>
-          <m:jc m:val="center"/>
-        </m:oMathParaPr>
-        <m:oMath>
-          <m:sSub>
-            <m:e>
-              <m:acc>
-                <m:accPr>
-                  <m:chr m:val="̂"/>
-                </m:accPr>
-                <m:e>
-                  <m:r>
-                    <m:t>y</m:t>
-                  </m:r>
-                </m:e>
-              </m:acc>
-            </m:e>
-            <m:sub>
-              <m:r>
-                <m:t>i</m:t>
-              </m:r>
-            </m:sub>
-          </m:sSub>
-          <m:r>
-            <m:t>=</m:t>
-          </m:r>
-          <m:sSub>
-            <m:e>
-              <m:r>
-                <m:t>β</m:t>
-              </m:r>
-            </m:e>
-            <m:sub>
-              <m:r>
-                <m:t>0</m:t>
-              </m:r>
-            </m:sub>
-          </m:sSub>
-          <m:r>
-            <m:t>+</m:t>
-          </m:r>
-          <m:sSub>
-            <m:e>
-              <m:r>
-                <m:t>β</m:t>
-              </m:r>
-            </m:e>
-            <m:sub>
-              <m:r>
-                <m:t>1</m:t>
-              </m:r>
-            </m:sub>
-          </m:sSub>
-          <m:sSub>
-            <m:e>
-              <m:r>
-                <m:t>x</m:t>
-              </m:r>
-            </m:e>
-            <m:sub>
-              <m:r>
-                <m:t>1</m:t>
-              </m:r>
-              <m:r>
-                <m:t>i</m:t>
-              </m:r>
-            </m:sub>
-          </m:sSub>
-          <m:r>
-            <m:t>+</m:t>
-          </m:r>
-          <m:sSub>
-            <m:e>
-              <m:r>
-                <m:t>β</m:t>
-              </m:r>
-            </m:e>
-            <m:sub>
-              <m:r>
-                <m:t>2</m:t>
-              </m:r>
-            </m:sub>
-          </m:sSub>
-          <m:sSub>
-            <m:e>
-              <m:r>
-                <m:t>x</m:t>
-              </m:r>
-            </m:e>
-            <m:sub>
-              <m:r>
-                <m:t>2</m:t>
-              </m:r>
-              <m:r>
-                <m:t>i</m:t>
-              </m:r>
-            </m:sub>
-          </m:sSub>
-          <m:r>
-            <m:t>+</m:t>
-          </m:r>
-          <m:sSub>
-            <m:e>
-              <m:r>
-                <m:t>β</m:t>
-              </m:r>
-            </m:e>
-            <m:sub>
-              <m:r>
-                <m:t>3</m:t>
-              </m:r>
-            </m:sub>
-          </m:sSub>
-          <m:sSub>
-            <m:e>
-              <m:r>
-                <m:t>x</m:t>
-              </m:r>
-            </m:e>
-            <m:sub>
-              <m:r>
-                <m:t>1</m:t>
-              </m:r>
-              <m:r>
-                <m:t>i</m:t>
-              </m:r>
-            </m:sub>
-          </m:sSub>
-          <m:sSub>
-            <m:e>
-              <m:r>
-                <m:t>x</m:t>
-              </m:r>
-            </m:e>
-            <m:sub>
-              <m:r>
-                <m:t>2</m:t>
-              </m:r>
-              <m:r>
-                <m:t>i</m:t>
-              </m:r>
-            </m:sub>
-          </m:sSub>
-        </m:oMath>
-      </m:oMathPara>
-    </w:p>
-    <w:p>
-      <w:pPr>
-        <w:pStyle w:val="FirstParagraph"/>
-      </w:pPr>
-      <w:r>
-        <w:t xml:space="preserve">where</w:t>
-      </w:r>
-      <w:r>
-        <w:t xml:space="preserve"> </w:t>
+        <w:t xml:space="preserve">oxidation rate as an ecosystem property, we calculated narrow-sense heritability (</w:t>
       </w:r>
       <m:oMath>
-        <m:acc>
-          <m:accPr>
-            <m:chr m:val="̂"/>
-          </m:accPr>
+        <m:sSup>
           <m:e>
             <m:r>
-              <m:t>y</m:t>
+              <m:t>h</m:t>
             </m:r>
           </m:e>
-        </m:acc>
-      </m:oMath>
-      <w:r>
-        <w:t xml:space="preserve"> </w:t>
-      </w:r>
-      <w:r>
-        <w:t xml:space="preserve">was the predicted CH</w:t>
-      </w:r>
-      <w:r>
-        <w:rPr>
-          <w:vertAlign w:val="subscript"/>
-        </w:rPr>
-        <w:t xml:space="preserve">4</w:t>
-      </w:r>
-      <w:r>
-        <w:t xml:space="preserve"> </w:t>
-      </w:r>
-      <w:r>
-        <w:t xml:space="preserve">oxidation rate in jar</w:t>
-      </w:r>
-      <w:r>
-        <w:t xml:space="preserve"> </w:t>
-      </w:r>
-      <m:oMath>
-        <m:r>
-          <m:t>i</m:t>
-        </m:r>
-      </m:oMath>
-      <w:r>
-        <w:t xml:space="preserve"> </w:t>
-      </w:r>
-      <w:r>
-        <w:t xml:space="preserve">as a function of treatment</w:t>
-      </w:r>
-      <w:r>
-        <w:t xml:space="preserve"> </w:t>
-      </w:r>
-      <m:oMath>
-        <m:sSub>
-          <m:e>
-            <m:r>
-              <m:t>x</m:t>
-            </m:r>
-          </m:e>
-          <m:sub>
-            <m:r>
-              <m:t>1</m:t>
-            </m:r>
-          </m:sub>
-        </m:sSub>
-      </m:oMath>
-      <w:r>
-        <w:t xml:space="preserve"> </w:t>
-      </w:r>
-      <w:r>
-        <w:t xml:space="preserve">(positive or neutral selection), passage number</w:t>
-      </w:r>
-      <w:r>
-        <w:t xml:space="preserve"> </w:t>
-      </w:r>
-      <m:oMath>
-        <m:sSub>
-          <m:e>
-            <m:r>
-              <m:t>x</m:t>
-            </m:r>
-          </m:e>
-          <m:sub>
+          <m:sup>
             <m:r>
               <m:t>2</m:t>
             </m:r>
-          </m:sub>
-        </m:sSub>
+          </m:sup>
+        </m:sSup>
       </m:oMath>
       <w:r>
-        <w:t xml:space="preserve">, and the interaction between treatment and passage number</w:t>
-      </w:r>
-      <w:r>
-        <w:t xml:space="preserve"> </w:t>
-      </w:r>
-      <m:oMath>
-        <m:sSub>
-          <m:e>
-            <m:r>
-              <m:t>x</m:t>
-            </m:r>
-          </m:e>
-          <m:sub>
-            <m:r>
-              <m:t>1</m:t>
-            </m:r>
-          </m:sub>
-        </m:sSub>
-        <m:sSub>
-          <m:e>
-            <m:r>
-              <m:t>x</m:t>
-            </m:r>
-          </m:e>
-          <m:sub>
-            <m:r>
-              <m:t>2</m:t>
-            </m:r>
-          </m:sub>
-        </m:sSub>
-      </m:oMath>
-      <w:r>
-        <w:t xml:space="preserve">. We fit the model in</w:t>
-      </w:r>
-      <w:r>
-        <w:t xml:space="preserve"> </w:t>
-      </w:r>
-      <w:r>
-        <w:rPr>
-          <w:rStyle w:val="VerbatimChar"/>
-        </w:rPr>
-        <w:t xml:space="preserve">R</w:t>
-      </w:r>
-      <w:r>
-        <w:t xml:space="preserve"> </w:t>
-      </w:r>
-      <w:r>
-        <w:t xml:space="preserve">version 3.6.3 using the</w:t>
-      </w:r>
-      <w:r>
-        <w:t xml:space="preserve"> </w:t>
-      </w:r>
-      <w:r>
-        <w:rPr>
-          <w:rStyle w:val="VerbatimChar"/>
-        </w:rPr>
-        <w:t xml:space="preserve">lm</w:t>
-      </w:r>
-      <w:r>
-        <w:t xml:space="preserve"> </w:t>
-      </w:r>
-      <w:r>
-        <w:t xml:space="preserve">and</w:t>
-      </w:r>
-      <w:r>
-        <w:t xml:space="preserve"> </w:t>
-      </w:r>
-      <w:r>
-        <w:rPr>
-          <w:rStyle w:val="VerbatimChar"/>
-        </w:rPr>
-        <w:t xml:space="preserve">anova</w:t>
-      </w:r>
-      <w:r>
-        <w:t xml:space="preserve"> </w:t>
-      </w:r>
-      <w:r>
-        <w:t xml:space="preserve">functions (R Core Team 2020). Oxidation rates were highly skewed and residuals did not meet the assumptions of normality and heterogeneity of variance, therefore, fluxes were rank-transformed prior to analysis.</w:t>
-      </w:r>
-    </w:p>
-    <w:p>
-      <w:pPr>
-        <w:pStyle w:val="Heading3"/>
-      </w:pPr>
-      <w:bookmarkStart w:id="31" w:name="ecosystem-heritability"/>
-      <w:r>
-        <w:t xml:space="preserve">Ecosystem heritability</w:t>
-      </w:r>
-      <w:bookmarkEnd w:id="31"/>
-    </w:p>
-    <w:p>
-      <w:pPr>
-        <w:pStyle w:val="FirstParagraph"/>
-      </w:pPr>
-      <w:r>
-        <w:t xml:space="preserve">To test the heritability of CH</w:t>
-      </w:r>
-      <w:r>
-        <w:rPr>
-          <w:vertAlign w:val="subscript"/>
-        </w:rPr>
-        <w:t xml:space="preserve">4</w:t>
-      </w:r>
-      <w:r>
-        <w:t xml:space="preserve"> </w:t>
-      </w:r>
-      <w:r>
-        <w:t xml:space="preserve">oxidation rate as an ecosystem property, we calculated narrow-sense heritability as the slope of the relationship between the mid-parent CH</w:t>
-      </w:r>
-      <w:r>
-        <w:rPr>
-          <w:vertAlign w:val="subscript"/>
-        </w:rPr>
-        <w:t xml:space="preserve">4</w:t>
-      </w:r>
-      <w:r>
-        <w:t xml:space="preserve"> </w:t>
-      </w:r>
-      <w:r>
-        <w:t xml:space="preserve">oxidation rate and the mid-offspring CH</w:t>
-      </w:r>
-      <w:r>
-        <w:rPr>
-          <w:vertAlign w:val="subscript"/>
-        </w:rPr>
-        <w:t xml:space="preserve">4</w:t>
-      </w:r>
-      <w:r>
-        <w:t xml:space="preserve"> </w:t>
-      </w:r>
-      <w:r>
-        <w:t xml:space="preserve">oxidation rate (Goodnight 2000). For example, the mid-parent of passage 1 was calculated as the mean of the three jars selected to inoculate passage 2 and the mid-offspring was calculated as the mean of all 12 jars produced from those parental jars. To estimate heritability, we fit the following model using ordinary least squares:</w:t>
-      </w:r>
-    </w:p>
-    <w:p>
-      <w:pPr>
-        <w:pStyle w:val="TextBody"/>
-      </w:pPr>
-      <m:oMathPara>
-        <m:oMathParaPr>
-          <m:jc m:val="center"/>
-        </m:oMathParaPr>
-        <m:oMath>
-          <m:acc>
-            <m:accPr>
-              <m:chr m:val="̂"/>
-            </m:accPr>
-            <m:e>
-              <m:r>
-                <m:t>y</m:t>
-              </m:r>
-            </m:e>
-          </m:acc>
-          <m:r>
-            <m:t>=</m:t>
-          </m:r>
-          <m:sSub>
-            <m:e>
-              <m:r>
-                <m:t>β</m:t>
-              </m:r>
-            </m:e>
-            <m:sub>
-              <m:r>
-                <m:t>0</m:t>
-              </m:r>
-            </m:sub>
-          </m:sSub>
-          <m:r>
-            <m:t>+</m:t>
-          </m:r>
-          <m:sSub>
-            <m:e>
-              <m:r>
-                <m:t>β</m:t>
-              </m:r>
-            </m:e>
-            <m:sub>
-              <m:r>
-                <m:t>1</m:t>
-              </m:r>
-            </m:sub>
-          </m:sSub>
-          <m:sSub>
-            <m:e>
-              <m:r>
-                <m:t>x</m:t>
-              </m:r>
-            </m:e>
-            <m:sub>
-              <m:r>
-                <m:t>1</m:t>
-              </m:r>
-            </m:sub>
-          </m:sSub>
-        </m:oMath>
-      </m:oMathPara>
-    </w:p>
-    <w:p>
-      <w:pPr>
-        <w:pStyle w:val="FirstParagraph"/>
-      </w:pPr>
-      <w:r>
-        <w:t xml:space="preserve">where</w:t>
-      </w:r>
-      <w:r>
-        <w:t xml:space="preserve"> </w:t>
-      </w:r>
-      <m:oMath>
-        <m:r>
-          <m:t>x</m:t>
-        </m:r>
-      </m:oMath>
-      <w:r>
-        <w:t xml:space="preserve"> </w:t>
-      </w:r>
-      <w:r>
-        <w:t xml:space="preserve">was the parental mean,</w:t>
-      </w:r>
-      <w:r>
-        <w:t xml:space="preserve"> </w:t>
-      </w:r>
-      <m:oMath>
-        <m:acc>
-          <m:accPr>
-            <m:chr m:val="̂"/>
-          </m:accPr>
-          <m:e>
-            <m:r>
-              <m:t>y</m:t>
-            </m:r>
-          </m:e>
-        </m:acc>
-      </m:oMath>
-      <w:r>
-        <w:t xml:space="preserve"> </w:t>
-      </w:r>
-      <w:r>
-        <w:t xml:space="preserve">was the offspring mean, and</w:t>
-      </w:r>
-      <w:r>
-        <w:t xml:space="preserve"> </w:t>
-      </w:r>
-      <m:oMath>
-        <m:sSub>
-          <m:e>
-            <m:r>
-              <m:t>β</m:t>
-            </m:r>
-          </m:e>
-          <m:sub>
-            <m:r>
-              <m:t>1</m:t>
-            </m:r>
-          </m:sub>
-        </m:sSub>
-      </m:oMath>
-      <w:r>
-        <w:t xml:space="preserve"> </w:t>
-      </w:r>
-      <w:r>
-        <w:t xml:space="preserve">was heritability.</w:t>
+        <w:t xml:space="preserve">) as the regression of offspring on mid-parent (Goodnight 2000, Falconer 1997). The mid-parent was the mean for all three selected jars and the offspring was the mean for all jars produced by those parents.</w:t>
       </w:r>
     </w:p>
     <w:p>
@@ -1623,18 +962,18 @@
         <w:t xml:space="preserve"> </w:t>
       </w:r>
       <w:r>
-        <w:t xml:space="preserve">is the number of generations (Goodnight 2000).</w:t>
-      </w:r>
-    </w:p>
-    <w:p>
-      <w:pPr>
-        <w:pStyle w:val="Heading2"/>
-      </w:pPr>
-      <w:bookmarkStart w:id="32" w:name="taxa-differentially-abundant-in-the-positive-selection-treatment"/>
+        <w:t xml:space="preserve">is the number of generations (Goodnight 2000 or Falconer 1997).</w:t>
+      </w:r>
+    </w:p>
+    <w:p>
+      <w:pPr>
+        <w:pStyle w:val="Heading3"/>
+      </w:pPr>
+      <w:bookmarkStart w:id="31" w:name="X78fd7a416a24add1e5de53d876ec7b7a75792c6"/>
       <w:r>
         <w:t xml:space="preserve">Taxa differentially abundant in the positive selection treatment</w:t>
       </w:r>
-      <w:bookmarkEnd w:id="32"/>
+      <w:bookmarkEnd w:id="31"/>
     </w:p>
     <w:p>
       <w:pPr>
@@ -1658,116 +997,22 @@
     </w:p>
     <w:p>
       <w:pPr>
-        <w:pStyle w:val="TextBody"/>
-      </w:pPr>
-      <w:r>
-        <w:t xml:space="preserve">Other experiments:</w:t>
-      </w:r>
-    </w:p>
-    <w:p>
-      <w:pPr>
-        <w:pStyle w:val="Compact"/>
-        <w:numPr>
-          <w:numId w:val="1007"/>
-          <w:ilvl w:val="0"/>
-        </w:numPr>
-      </w:pPr>
-      <w:r>
-        <w:t xml:space="preserve">Continue selection for longer</w:t>
-      </w:r>
-    </w:p>
-    <w:p>
-      <w:pPr>
-        <w:pStyle w:val="Compact"/>
-        <w:numPr>
-          <w:numId w:val="1007"/>
-          <w:ilvl w:val="0"/>
-        </w:numPr>
-      </w:pPr>
-      <w:r>
-        <w:t xml:space="preserve">Start over and actually collect soil from every jar in every generation and actually flush and respike 2x per week. Maybe get soil from a particular source. (Maybe get an undergrad if I earn it by being consistent.)</w:t>
-      </w:r>
-    </w:p>
-    <w:p>
-      <w:pPr>
-        <w:pStyle w:val="Compact"/>
-        <w:numPr>
-          <w:numId w:val="1007"/>
-          <w:ilvl w:val="0"/>
-        </w:numPr>
-      </w:pPr>
-      <w:r>
-        <w:t xml:space="preserve">Use the positive and neutral lines to perform a community coalescence experiment with a natural soil and see if inoculating these selected lines into an already established community has any effect on community composition or function. Do communities with higher rates of EF due to selection exhibit greater dominance than other communities?</w:t>
-      </w:r>
-    </w:p>
-    <w:p>
-      <w:pPr>
-        <w:pStyle w:val="Compact"/>
-        <w:numPr>
-          <w:numId w:val="1007"/>
-          <w:ilvl w:val="0"/>
-        </w:numPr>
-      </w:pPr>
-      <w:r>
-        <w:t xml:space="preserve">Pick out specific crobes that respond to selection and are differentially abundant and try to isolate and culture them. Either on media or in soil??</w:t>
-      </w:r>
-    </w:p>
-    <w:p>
-      <w:pPr>
-        <w:pStyle w:val="Compact"/>
-        <w:numPr>
-          <w:numId w:val="1007"/>
-          <w:ilvl w:val="0"/>
-        </w:numPr>
-      </w:pPr>
-      <w:r>
-        <w:t xml:space="preserve">Add individual crobes back to a lab soil community to</w:t>
-      </w:r>
-      <w:r>
-        <w:t xml:space="preserve"> </w:t>
-      </w:r>
-      <w:r>
-        <w:t xml:space="preserve">“</w:t>
-      </w:r>
-      <w:r>
-        <w:t xml:space="preserve">overexpress</w:t>
-      </w:r>
-      <w:r>
-        <w:t xml:space="preserve">”</w:t>
-      </w:r>
-      <w:r>
-        <w:t xml:space="preserve"> </w:t>
-      </w:r>
-      <w:r>
-        <w:t xml:space="preserve">and see if the same</w:t>
-      </w:r>
-      <w:r>
-        <w:t xml:space="preserve"> </w:t>
-      </w:r>
-      <w:r>
-        <w:t xml:space="preserve">“</w:t>
-      </w:r>
-      <w:r>
-        <w:t xml:space="preserve">phenotype</w:t>
-      </w:r>
-      <w:r>
-        <w:t xml:space="preserve">”</w:t>
-      </w:r>
-      <w:r>
-        <w:t xml:space="preserve"> </w:t>
-      </w:r>
-      <w:r>
-        <w:t xml:space="preserve">is achieved. Compared that to an extraction of the full community. Use water as a control.</w:t>
-      </w:r>
-    </w:p>
-    <w:p>
-      <w:pPr>
         <w:pStyle w:val="Heading1"/>
       </w:pPr>
-      <w:bookmarkStart w:id="33" w:name="results"/>
+      <w:bookmarkStart w:id="32" w:name="results"/>
       <w:r>
         <w:t xml:space="preserve">Results</w:t>
       </w:r>
+      <w:bookmarkEnd w:id="32"/>
+    </w:p>
+    <w:p>
+      <w:pPr>
+        <w:pStyle w:val="Heading2"/>
+      </w:pPr>
+      <w:bookmarkStart w:id="33" w:name="response-to-selection-1"/>
+      <w:r>
+        <w:t xml:space="preserve">Response to selection</w:t>
+      </w:r>
       <w:bookmarkEnd w:id="33"/>
     </w:p>
     <w:p>
@@ -1775,7 +1020,19 @@
         <w:pStyle w:val="FirstParagraph"/>
       </w:pPr>
       <w:r>
-        <w:t xml:space="preserve">Methane oxidation rates increased over the course of the experiment in the positive selection treatment and did not change in the neutral selection treatment (Figure 1). This can be seen in the significant interaction between treatment and passage number for the rank of CH</w:t>
+        <w:t xml:space="preserve">Methane oxidation rate increased as a response to selection in the Positive selection treatment (Figure 1).</w:t>
+      </w:r>
+      <w:r>
+        <w:t xml:space="preserve"> </w:t>
+      </w:r>
+      <w:r>
+        <w:t xml:space="preserve">This can be seen in the increase in deviation between the Positive and Neutral selection lines over the course of the experiment (z = 2.60, p = 0.009).</w:t>
+      </w:r>
+      <w:r>
+        <w:t xml:space="preserve"> </w:t>
+      </w:r>
+      <w:r>
+        <w:t xml:space="preserve">Mean CH</w:t>
       </w:r>
       <w:r>
         <w:rPr>
@@ -1787,31 +1044,35 @@
         <w:t xml:space="preserve"> </w:t>
       </w:r>
       <w:r>
-        <w:t xml:space="preserve">oxidation rate (F</w:t>
-      </w:r>
-      <w:r>
-        <w:rPr>
-          <w:vertAlign w:val="subscript"/>
-        </w:rPr>
-        <w:t xml:space="preserve">1,113</w:t>
-      </w:r>
-      <w:r>
-        <w:t xml:space="preserve"> </w:t>
-      </w:r>
-      <w:r>
-        <w:t xml:space="preserve">= 9.90, p = 0.002). While there was no difference in the overall mean of the two treatments (F</w:t>
-      </w:r>
-      <w:r>
-        <w:rPr>
-          <w:vertAlign w:val="subscript"/>
-        </w:rPr>
-        <w:t xml:space="preserve">1,113</w:t>
-      </w:r>
-      <w:r>
-        <w:t xml:space="preserve"> </w:t>
-      </w:r>
-      <w:r>
-        <w:t xml:space="preserve">= 0.12, p = 0.73), the mean rank CH</w:t>
+        <w:t xml:space="preserve">oxidation rate for the Positive treatment increased by 0.032</w:t>
+      </w:r>
+      <w:r>
+        <w:t xml:space="preserve"> </w:t>
+      </w:r>
+      <m:oMath>
+        <m:r>
+          <m:t>±</m:t>
+        </m:r>
+      </m:oMath>
+      <w:r>
+        <w:t xml:space="preserve"> </w:t>
+      </w:r>
+      <w:r>
+        <w:t xml:space="preserve">0.012 per passage relative to the Neutral treatment. The mean flux across all jars in all treatments in the first passage was 0.036</w:t>
+      </w:r>
+      <w:r>
+        <w:t xml:space="preserve"> </w:t>
+      </w:r>
+      <m:oMath>
+        <m:r>
+          <m:t>±</m:t>
+        </m:r>
+      </m:oMath>
+      <w:r>
+        <w:t xml:space="preserve"> </w:t>
+      </w:r>
+      <w:r>
+        <w:t xml:space="preserve">0.015 so this represents a doubling of CH</w:t>
       </w:r>
       <w:r>
         <w:rPr>
@@ -1823,18 +1084,7 @@
         <w:t xml:space="preserve"> </w:t>
       </w:r>
       <w:r>
-        <w:t xml:space="preserve">oxidation rate increased by 13.3 per passage for the positive selection treatment (t = 3.15, p = 0.002), but the neutral treatment did not change (</w:t>
-      </w:r>
-      <m:oMath>
-        <m:r>
-          <m:t>β</m:t>
-        </m:r>
-      </m:oMath>
-      <w:r>
-        <w:t xml:space="preserve"> </w:t>
-      </w:r>
-      <w:r>
-        <w:t xml:space="preserve">= -1.9, t = -0.63, p = 0.53).</w:t>
+        <w:t xml:space="preserve">consumption in every passage due to selection.</w:t>
       </w:r>
     </w:p>
     <w:p>
@@ -1844,14 +1094,14 @@
       <w:r>
         <w:drawing>
           <wp:inline>
-            <wp:extent cx="4620126" cy="3696101"/>
+            <wp:extent cx="3696101" cy="2772075"/>
             <wp:effectExtent b="0" l="0" r="0" t="0"/>
-            <wp:docPr descr="Figure 1: Rank CH4 oxidation rate for each jar in each passage." title="" id="1" name="Picture"/>
+            <wp:docPr descr="Figure 1: Deviance of CH4 oxidation rate for the Positive selection treatment relative to the Neutral selection treatment. Deviance is calculated as the mean of P within each passage minus the mean of N within each passage. Errorbars are the standard error of the difference between P and N for each passage. The best fit line is an ordinary least squares fit taking into account the standard errors of the deviations. The gray ribbon is the 95% confidence interval for the regression." title="" id="1" name="Picture"/>
             <a:graphic>
               <a:graphicData uri="http://schemas.openxmlformats.org/drawingml/2006/picture">
                 <pic:pic>
                   <pic:nvPicPr>
-                    <pic:cNvPr descr="manuscript_files/figure-docx/sel_fig-1.png" id="0" name="Picture"/>
+                    <pic:cNvPr descr="manuscript_files/figure-docx/dev_fig-1.png" id="0" name="Picture"/>
                     <pic:cNvPicPr>
                       <a:picLocks noChangeArrowheads="1" noChangeAspect="1"/>
                     </pic:cNvPicPr>
@@ -1865,7 +1115,7 @@
                   <pic:spPr bwMode="auto">
                     <a:xfrm>
                       <a:off x="0" y="0"/>
-                      <a:ext cx="4620126" cy="3696101"/>
+                      <a:ext cx="3696101" cy="2772075"/>
                     </a:xfrm>
                     <a:prstGeom prst="rect">
                       <a:avLst/>
@@ -1889,7 +1139,7 @@
         <w:pStyle w:val="ImageCaption"/>
       </w:pPr>
       <w:r>
-        <w:t xml:space="preserve">Figure 1: Rank CH</w:t>
+        <w:t xml:space="preserve">Figure 1: Deviance of CH</w:t>
       </w:r>
       <w:r>
         <w:rPr>
@@ -1901,15 +1151,28 @@
         <w:t xml:space="preserve"> </w:t>
       </w:r>
       <w:r>
-        <w:t xml:space="preserve">oxidation rate for each jar in each passage.</w:t>
-      </w:r>
-    </w:p>
-    <w:p>
-      <w:pPr>
-        <w:pStyle w:val="TextBody"/>
-      </w:pPr>
-      <w:r>
-        <w:t xml:space="preserve">Methane oxidation rate was heritable between consecutive generations (Figure 2). Specifically, the narrow-sense heritability (</w:t>
+        <w:t xml:space="preserve">oxidation rate for the Positive selection treatment relative to the Neutral selection treatment. Deviance is calculated as the mean of P within each passage minus the mean of N within each passage. Errorbars are the standard error of the difference between P and N for each passage. The best fit line is an ordinary least squares fit taking into account the standard errors of the deviations. The gray ribbon is the 95% confidence interval for the regression.</w:t>
+      </w:r>
+    </w:p>
+    <w:p>
+      <w:pPr>
+        <w:pStyle w:val="Heading2"/>
+      </w:pPr>
+      <w:bookmarkStart w:id="35" w:name="ecosystem-heritability-1"/>
+      <w:r>
+        <w:t xml:space="preserve">Ecosystem heritability</w:t>
+      </w:r>
+      <w:bookmarkEnd w:id="35"/>
+    </w:p>
+    <w:p>
+      <w:pPr>
+        <w:pStyle w:val="FirstParagraph"/>
+      </w:pPr>
+      <w:r>
+        <w:t xml:space="preserve">Methane oxidation rate was heritable between consecutive passages (Figure 2). Specifically, the narrow-sense heritability, calculated as the slope of the mid-parent and mid-offspring, was</w:t>
+      </w:r>
+      <w:r>
+        <w:t xml:space="preserve"> </w:t>
       </w:r>
       <m:oMath>
         <m:sSup>
@@ -1926,7 +1189,24 @@
         </m:sSup>
       </m:oMath>
       <w:r>
-        <w:t xml:space="preserve">), calculated as the slope of the mid-parent and mid-offspring, was 0.70.</w:t>
+        <w:t xml:space="preserve"> </w:t>
+      </w:r>
+      <w:r>
+        <w:t xml:space="preserve">= 1.46</w:t>
+      </w:r>
+      <w:r>
+        <w:t xml:space="preserve"> </w:t>
+      </w:r>
+      <m:oMath>
+        <m:r>
+          <m:t>±</m:t>
+        </m:r>
+      </m:oMath>
+      <w:r>
+        <w:t xml:space="preserve"> </w:t>
+      </w:r>
+      <w:r>
+        <w:t xml:space="preserve">0.97 (t = 1.51, p = 0.183). With an inbreeding coefficient of 0.19,</w:t>
       </w:r>
     </w:p>
     <w:p>
@@ -1936,9 +1216,9 @@
       <w:r>
         <w:drawing>
           <wp:inline>
-            <wp:extent cx="4620126" cy="3696101"/>
+            <wp:extent cx="4620126" cy="2772075"/>
             <wp:effectExtent b="0" l="0" r="0" t="0"/>
-            <wp:docPr descr="Figure 2: Correlation between mid-parent CH4 flux and mid-offspring CH4 flux." title="" id="1" name="Picture"/>
+            <wp:docPr descr="Figure 2: Regression of offspring CH4 flux on mid-parent CH4 flux. Mid-parent is the mean of jars selected to inoculate the next passage. The mid-offsprings are the mean of all twelve jars produced in one passage. The best fit line is an ordinary least squares regression line and the gray ribbon is the 95% confidence interval for the regression coefficient." title="" id="1" name="Picture"/>
             <a:graphic>
               <a:graphicData uri="http://schemas.openxmlformats.org/drawingml/2006/picture">
                 <pic:pic>
@@ -1949,7 +1229,7 @@
                     </pic:cNvPicPr>
                   </pic:nvPicPr>
                   <pic:blipFill>
-                    <a:blip r:embed="rId35"/>
+                    <a:blip r:embed="rId36"/>
                     <a:stretch>
                       <a:fillRect/>
                     </a:stretch>
@@ -1957,7 +1237,7 @@
                   <pic:spPr bwMode="auto">
                     <a:xfrm>
                       <a:off x="0" y="0"/>
-                      <a:ext cx="4620126" cy="3696101"/>
+                      <a:ext cx="4620126" cy="2772075"/>
                     </a:xfrm>
                     <a:prstGeom prst="rect">
                       <a:avLst/>
@@ -1981,7 +1261,7 @@
         <w:pStyle w:val="ImageCaption"/>
       </w:pPr>
       <w:r>
-        <w:t xml:space="preserve">Figure 2: Correlation between mid-parent CH</w:t>
+        <w:t xml:space="preserve">Figure 2: Regression of offspring CH</w:t>
       </w:r>
       <w:r>
         <w:rPr>
@@ -1993,7 +1273,7 @@
         <w:t xml:space="preserve"> </w:t>
       </w:r>
       <w:r>
-        <w:t xml:space="preserve">flux and mid-offspring CH</w:t>
+        <w:t xml:space="preserve">flux on mid-parent CH</w:t>
       </w:r>
       <w:r>
         <w:rPr>
@@ -2005,39 +1285,124 @@
         <w:t xml:space="preserve"> </w:t>
       </w:r>
       <w:r>
-        <w:t xml:space="preserve">flux.</w:t>
-      </w:r>
-    </w:p>
-    <w:p>
-      <w:pPr>
-        <w:pStyle w:val="SourceCode"/>
-      </w:pPr>
-      <w:r>
-        <w:rPr>
-          <w:rStyle w:val="VerbatimChar"/>
-        </w:rPr>
-        <w:t xml:space="preserve">## [1] 0.1916807</w:t>
+        <w:t xml:space="preserve">flux. Mid-parent is the mean of jars selected to inoculate the next passage. The mid-offsprings are the mean of all twelve jars produced in one passage. The best fit line is an ordinary least squares regression line and the gray ribbon is the 95% confidence interval for the regression coefficient.</w:t>
       </w:r>
     </w:p>
     <w:p>
       <w:pPr>
         <w:pStyle w:val="Heading1"/>
       </w:pPr>
-      <w:bookmarkStart w:id="36" w:name="discussion"/>
+      <w:bookmarkStart w:id="37" w:name="discussion"/>
       <w:r>
         <w:t xml:space="preserve">Discussion</w:t>
       </w:r>
-      <w:bookmarkEnd w:id="36"/>
+      <w:bookmarkEnd w:id="37"/>
+    </w:p>
+    <w:p>
+      <w:pPr>
+        <w:pStyle w:val="Heading2"/>
+      </w:pPr>
+      <w:bookmarkStart w:id="38" w:name="future-directions"/>
+      <w:r>
+        <w:t xml:space="preserve">Future Directions</w:t>
+      </w:r>
+      <w:bookmarkEnd w:id="38"/>
+    </w:p>
+    <w:p>
+      <w:pPr>
+        <w:pStyle w:val="FirstParagraph"/>
+      </w:pPr>
+      <w:r>
+        <w:t xml:space="preserve">This study focused on the practical implications of using AES as a tool to deduce how microbes map onto functions at the whole-ecosystem level. If one were interested in the evolutionary dynamics underlying this process, one could design a study to distinguish between individual selection on microbial strains and group selection or multilevel selection. That is, selection that cannot be recapitulated through selection at the individual level (Williams and Lenton 2007). This could be accomplished by culturing differentially abundant taxa in the positive selection treatment and then inoculating them in isolation (or in a non-selected background community) to see if the same level of ecosystem function could be recapitulated as in the final generation of the positive selection treatment.</w:t>
+      </w:r>
+    </w:p>
+    <w:p>
+      <w:pPr>
+        <w:pStyle w:val="TextBody"/>
+      </w:pPr>
+      <w:r>
+        <w:t xml:space="preserve">Another avenue for research could be to look at correlated responses of ecosystem-level traits to selection. This would address questions such as,</w:t>
+      </w:r>
+      <w:r>
+        <w:t xml:space="preserve"> </w:t>
+      </w:r>
+      <w:r>
+        <w:t xml:space="preserve">“</w:t>
+      </w:r>
+      <w:r>
+        <w:t xml:space="preserve">Is methane oxidation rate correlated with other ecosystem processes due to pleiotropy or linkage disequilibrium?</w:t>
+      </w:r>
+      <w:r>
+        <w:t xml:space="preserve">”</w:t>
+      </w:r>
+      <w:r>
+        <w:t xml:space="preserve"> </w:t>
+      </w:r>
+      <w:r>
+        <w:t xml:space="preserve">At the community level, pleiotropy might be defined as</w:t>
+      </w:r>
+      <w:r>
+        <w:t xml:space="preserve"> </w:t>
+      </w:r>
+      <w:r>
+        <w:t xml:space="preserve">“</w:t>
+      </w:r>
+      <w:r>
+        <w:t xml:space="preserve">the production by a single taxon of two or more unrelated effects.</w:t>
+      </w:r>
+      <w:r>
+        <w:t xml:space="preserve">”</w:t>
+      </w:r>
+      <w:r>
+        <w:t xml:space="preserve"> </w:t>
+      </w:r>
+      <w:r>
+        <w:t xml:space="preserve">Further, linkage disequilbrium would represent correlated traits due to taxa who tend to co-associate due to shared environmental preferences or coupled metabolic pathways.</w:t>
+      </w:r>
+    </w:p>
+    <w:p>
+      <w:pPr>
+        <w:pStyle w:val="TextBody"/>
+      </w:pPr>
+      <w:r>
+        <w:t xml:space="preserve">These experiments would further help lus understand the nature of the</w:t>
+      </w:r>
+      <w:r>
+        <w:t xml:space="preserve"> </w:t>
+      </w:r>
+      <w:r>
+        <w:t xml:space="preserve">“</w:t>
+      </w:r>
+      <w:r>
+        <w:t xml:space="preserve">map</w:t>
+      </w:r>
+      <w:r>
+        <w:t xml:space="preserve">”</w:t>
+      </w:r>
+      <w:r>
+        <w:t xml:space="preserve"> </w:t>
+      </w:r>
+      <w:r>
+        <w:t xml:space="preserve">between community structure and ecosystem function. This would not only reveal how best to predict ecosystem function in earth system models, but also demonstrate the mechanism underlying that relationship. This is akin to deducing the genetic control of trait variation in molecular biology.</w:t>
+      </w:r>
+    </w:p>
+    <w:p>
+      <w:pPr>
+        <w:pStyle w:val="TextBody"/>
+      </w:pPr>
+      <w:r>
+        <w:t xml:space="preserve">Community epistasis is analogous to functional redundancy.</w:t>
+      </w:r>
     </w:p>
     <w:p>
       <w:pPr>
         <w:pStyle w:val="Heading1"/>
       </w:pPr>
-      <w:bookmarkStart w:id="37" w:name="acknowledgments"/>
+      <w:bookmarkStart w:id="39" w:name="acknowledgments"/>
       <w:r>
         <w:t xml:space="preserve">Acknowledgments</w:t>
       </w:r>
-      <w:bookmarkEnd w:id="37"/>
+      <w:bookmarkEnd w:id="39"/>
     </w:p>
     <w:p>
       <w:pPr>
@@ -2051,11 +1416,11 @@
       <w:pPr>
         <w:pStyle w:val="Heading1"/>
       </w:pPr>
-      <w:bookmarkStart w:id="38" w:name="competing-interests"/>
+      <w:bookmarkStart w:id="40" w:name="competing-interests"/>
       <w:r>
         <w:t xml:space="preserve">Competing Interests</w:t>
       </w:r>
-      <w:bookmarkEnd w:id="38"/>
+      <w:bookmarkEnd w:id="40"/>
     </w:p>
     <w:p>
       <w:pPr>
@@ -2069,11 +1434,11 @@
       <w:pPr>
         <w:pStyle w:val="Heading1"/>
       </w:pPr>
-      <w:bookmarkStart w:id="39" w:name="references"/>
+      <w:bookmarkStart w:id="41" w:name="references"/>
       <w:r>
         <w:t xml:space="preserve">References</w:t>
       </w:r>
-      <w:bookmarkEnd w:id="39"/>
+      <w:bookmarkEnd w:id="41"/>
     </w:p>
     <w:sectPr>
       <w:type w:val="nextPage"/>
@@ -2320,111 +1685,8 @@
       </w:pPr>
     </w:lvl>
   </w:abstractNum>
-  <w:abstractNum w:abstractNumId="991">
+  <w:abstractNum w:abstractNumId="99411">
     <w:nsid w:val="ea454b4c"/>
-    <w:multiLevelType w:val="multilevel"/>
-    <w:lvl w:ilvl="0">
-      <w:numFmt w:val="bullet"/>
-      <w:lvlText w:val="•"/>
-      <w:lvlJc w:val="left"/>
-      <w:pPr>
-        <w:tabs>
-          <w:tab w:val="num" w:pos="0"/>
-        </w:tabs>
-        <w:ind w:left="480" w:hanging="480"/>
-      </w:pPr>
-    </w:lvl>
-    <w:lvl w:ilvl="1">
-      <w:numFmt w:val="bullet"/>
-      <w:lvlText w:val="–"/>
-      <w:lvlJc w:val="left"/>
-      <w:pPr>
-        <w:tabs>
-          <w:tab w:val="num" w:pos="720"/>
-        </w:tabs>
-        <w:ind w:left="1200" w:hanging="480"/>
-      </w:pPr>
-    </w:lvl>
-    <w:lvl w:ilvl="2">
-      <w:numFmt w:val="bullet"/>
-      <w:lvlText w:val="•"/>
-      <w:lvlJc w:val="left"/>
-      <w:pPr>
-        <w:tabs>
-          <w:tab w:val="num" w:pos="1440"/>
-        </w:tabs>
-        <w:ind w:left="1920" w:hanging="480"/>
-      </w:pPr>
-    </w:lvl>
-    <w:lvl w:ilvl="3">
-      <w:numFmt w:val="bullet"/>
-      <w:lvlText w:val="–"/>
-      <w:lvlJc w:val="left"/>
-      <w:pPr>
-        <w:tabs>
-          <w:tab w:val="num" w:pos="2160"/>
-        </w:tabs>
-        <w:ind w:left="2640" w:hanging="480"/>
-      </w:pPr>
-    </w:lvl>
-    <w:lvl w:ilvl="4">
-      <w:numFmt w:val="bullet"/>
-      <w:lvlText w:val="•"/>
-      <w:lvlJc w:val="left"/>
-      <w:pPr>
-        <w:tabs>
-          <w:tab w:val="num" w:pos="2880"/>
-        </w:tabs>
-        <w:ind w:left="3360" w:hanging="480"/>
-      </w:pPr>
-    </w:lvl>
-    <w:lvl w:ilvl="5">
-      <w:numFmt w:val="bullet"/>
-      <w:lvlText w:val="–"/>
-      <w:lvlJc w:val="left"/>
-      <w:pPr>
-        <w:tabs>
-          <w:tab w:val="num" w:pos="3600"/>
-        </w:tabs>
-        <w:ind w:left="4080" w:hanging="480"/>
-      </w:pPr>
-    </w:lvl>
-    <w:lvl w:ilvl="6">
-      <w:numFmt w:val="bullet"/>
-      <w:lvlText w:val="•"/>
-      <w:lvlJc w:val="left"/>
-      <w:pPr>
-        <w:tabs>
-          <w:tab w:val="num" w:pos="4320"/>
-        </w:tabs>
-        <w:ind w:left="4800" w:hanging="480"/>
-      </w:pPr>
-    </w:lvl>
-    <w:lvl w:ilvl="7">
-      <w:numFmt w:val="bullet"/>
-      <w:lvlText w:val="–"/>
-      <w:lvlJc w:val="left"/>
-      <w:pPr>
-        <w:tabs>
-          <w:tab w:val="num" w:pos="5040"/>
-        </w:tabs>
-        <w:ind w:left="5520" w:hanging="480"/>
-      </w:pPr>
-    </w:lvl>
-    <w:lvl w:ilvl="8">
-      <w:numFmt w:val="bullet"/>
-      <w:lvlText w:val="•"/>
-      <w:lvlJc w:val="left"/>
-      <w:pPr>
-        <w:tabs>
-          <w:tab w:val="num" w:pos="5760"/>
-        </w:tabs>
-        <w:ind w:left="6240" w:hanging="480"/>
-      </w:pPr>
-    </w:lvl>
-  </w:abstractNum>
-  <w:abstractNum w:abstractNumId="99411">
-    <w:nsid w:val="71315dca"/>
     <w:multiLevelType w:val="multilevel"/>
     <w:lvl w:ilvl="0">
       <w:start w:val="1"/>
@@ -2542,15 +1804,6 @@
     <w:abstractNumId w:val="990"/>
   </w:num>
   <w:num w:numId="1001">
-    <w:abstractNumId w:val="991"/>
-  </w:num>
-  <w:num w:numId="1002">
-    <w:abstractNumId w:val="991"/>
-  </w:num>
-  <w:num w:numId="1003">
-    <w:abstractNumId w:val="991"/>
-  </w:num>
-  <w:num w:numId="1004">
     <w:abstractNumId w:val="99411"/>
     <w:lvlOverride w:ilvl="0">
       <w:startOverride w:val="1"/>
@@ -2579,42 +1832,6 @@
     <w:lvlOverride w:ilvl="8">
       <w:startOverride w:val="1"/>
     </w:lvlOverride>
-  </w:num>
-  <w:num w:numId="1005">
-    <w:abstractNumId w:val="99411"/>
-    <w:lvlOverride w:ilvl="0">
-      <w:startOverride w:val="1"/>
-    </w:lvlOverride>
-    <w:lvlOverride w:ilvl="1">
-      <w:startOverride w:val="1"/>
-    </w:lvlOverride>
-    <w:lvlOverride w:ilvl="2">
-      <w:startOverride w:val="1"/>
-    </w:lvlOverride>
-    <w:lvlOverride w:ilvl="3">
-      <w:startOverride w:val="1"/>
-    </w:lvlOverride>
-    <w:lvlOverride w:ilvl="4">
-      <w:startOverride w:val="1"/>
-    </w:lvlOverride>
-    <w:lvlOverride w:ilvl="5">
-      <w:startOverride w:val="1"/>
-    </w:lvlOverride>
-    <w:lvlOverride w:ilvl="6">
-      <w:startOverride w:val="1"/>
-    </w:lvlOverride>
-    <w:lvlOverride w:ilvl="7">
-      <w:startOverride w:val="1"/>
-    </w:lvlOverride>
-    <w:lvlOverride w:ilvl="8">
-      <w:startOverride w:val="1"/>
-    </w:lvlOverride>
-  </w:num>
-  <w:num w:numId="1006">
-    <w:abstractNumId w:val="991"/>
-  </w:num>
-  <w:num w:numId="1007">
-    <w:abstractNumId w:val="991"/>
   </w:num>
 </w:numbering>
 </file>

</xml_diff>

<commit_message>
update manuscript with new analyses and update makefile
</commit_message>
<xml_diff>
--- a/Manuscript/manuscript.docx
+++ b/Manuscript/manuscript.docx
@@ -1898,19 +1898,117 @@
         <w:pStyle w:val="FirstParagraph"/>
       </w:pPr>
       <w:r>
-        <w:t xml:space="preserve">Methane oxidation rate increased as a response to selection in the Positive selection treatment (Figure 1).</w:t>
-      </w:r>
-      <w:r>
-        <w:t xml:space="preserve"> </w:t>
-      </w:r>
-      <w:r>
-        <w:t xml:space="preserve">This can be seen in the increase in deviation between the Positive and Neutral selection lines over the course of the experiment (z = 2.60, p = 0.009).</w:t>
-      </w:r>
-      <w:r>
-        <w:t xml:space="preserve"> </w:t>
-      </w:r>
-      <w:r>
-        <w:t xml:space="preserve">Mean CH</w:t>
+        <w:t xml:space="preserve">The intercept for the Neutral treatment was significantly different from zero</w:t>
+      </w:r>
+      <w:r>
+        <w:t xml:space="preserve"> </w:t>
+      </w:r>
+      <w:r>
+        <w:t xml:space="preserve">at -1.42 (SE =</w:t>
+      </w:r>
+      <w:r>
+        <w:t xml:space="preserve"> </w:t>
+      </w:r>
+      <w:r>
+        <w:rPr>
+          <w:rStyle w:val="VerbatimChar"/>
+        </w:rPr>
+        <w:t xml:space="preserve">r myround(tidy(response_model)[[1, 3]], 2)</w:t>
+      </w:r>
+      <w:r>
+        <w:t xml:space="preserve">, t = -12.56, p = 0.00). The Positive</w:t>
+      </w:r>
+      <w:r>
+        <w:t xml:space="preserve"> </w:t>
+      </w:r>
+      <w:r>
+        <w:t xml:space="preserve">treatment started at a significantly lower methane oxidation rate than the</w:t>
+      </w:r>
+      <w:r>
+        <w:t xml:space="preserve"> </w:t>
+      </w:r>
+      <w:r>
+        <w:t xml:space="preserve">Neutral treatment with a y-intercept of -0.34 relative to Neutral (SE = 0.16, t =</w:t>
+      </w:r>
+      <w:r>
+        <w:t xml:space="preserve"> </w:t>
+      </w:r>
+      <w:r>
+        <w:rPr>
+          <w:rStyle w:val="VerbatimChar"/>
+        </w:rPr>
+        <w:t xml:space="preserve">r myround(tidy(response_model)[[3, 4]], 2)</w:t>
+      </w:r>
+      <w:r>
+        <w:t xml:space="preserve">, p = 0.03). There was no change in methane oxidation rate of the Neutral</w:t>
+      </w:r>
+      <w:r>
+        <w:t xml:space="preserve"> </w:t>
+      </w:r>
+      <w:r>
+        <w:t xml:space="preserve">treatment over the five passages (slope = -0.01, SE = 0.05, t =</w:t>
+      </w:r>
+      <w:r>
+        <w:t xml:space="preserve"> </w:t>
+      </w:r>
+      <w:r>
+        <w:rPr>
+          <w:rStyle w:val="VerbatimChar"/>
+        </w:rPr>
+        <w:t xml:space="preserve">r myround(tidy(response_model)[[2, 4]], 2)</w:t>
+      </w:r>
+      <w:r>
+        <w:t xml:space="preserve">, p = 0.80). By contrast, there was a significant increase in the Positive</w:t>
+      </w:r>
+      <w:r>
+        <w:t xml:space="preserve"> </w:t>
+      </w:r>
+      <w:r>
+        <w:t xml:space="preserve">treatment of 0.18 per passage which is</w:t>
+      </w:r>
+      <w:r>
+        <w:t xml:space="preserve"> </w:t>
+      </w:r>
+      <w:r>
+        <w:t xml:space="preserve">approximately a 51% increase in methane</w:t>
+      </w:r>
+      <w:r>
+        <w:t xml:space="preserve"> </w:t>
+      </w:r>
+      <w:r>
+        <w:t xml:space="preserve">oxidation rate per passage (SE = 0.06, t =</w:t>
+      </w:r>
+      <w:r>
+        <w:t xml:space="preserve"> </w:t>
+      </w:r>
+      <w:r>
+        <w:t xml:space="preserve">2.76, p = 0.01).</w:t>
+      </w:r>
+    </w:p>
+    <w:p>
+      <w:pPr>
+        <w:pStyle w:val="TextBody"/>
+      </w:pPr>
+      <w:r>
+        <w:t xml:space="preserve">Methane oxidation rate increased as a response to selection in the Positive</w:t>
+      </w:r>
+      <w:r>
+        <w:t xml:space="preserve"> </w:t>
+      </w:r>
+      <w:r>
+        <w:t xml:space="preserve">selection treatment (Figure 3). This can be</w:t>
+      </w:r>
+      <w:r>
+        <w:t xml:space="preserve"> </w:t>
+      </w:r>
+      <w:r>
+        <w:t xml:space="preserve">seen in the increase in deviation between the Positive and Neutral selection</w:t>
+      </w:r>
+      <w:r>
+        <w:t xml:space="preserve"> </w:t>
+      </w:r>
+      <w:r>
+        <w:t xml:space="preserve">lines over the course of the experiment (z = , p = ). Mean CH</w:t>
       </w:r>
       <w:r>
         <w:rPr>
@@ -1922,7 +2020,13 @@
         <w:t xml:space="preserve"> </w:t>
       </w:r>
       <w:r>
-        <w:t xml:space="preserve">oxidation rate for the Positive treatment increased by 0.032</w:t>
+        <w:t xml:space="preserve">oxidation</w:t>
+      </w:r>
+      <w:r>
+        <w:t xml:space="preserve"> </w:t>
+      </w:r>
+      <w:r>
+        <w:t xml:space="preserve">rate for the Positive treatment increased by</w:t>
       </w:r>
       <w:r>
         <w:t xml:space="preserve"> </w:t>
@@ -1936,7 +2040,19 @@
         <w:t xml:space="preserve"> </w:t>
       </w:r>
       <w:r>
-        <w:t xml:space="preserve">0.012 per passage relative to the Neutral treatment. The mean flux across all jars in all treatments in the first passage was 0.036</w:t>
+        <w:t xml:space="preserve">per passage relative to the</w:t>
+      </w:r>
+      <w:r>
+        <w:t xml:space="preserve"> </w:t>
+      </w:r>
+      <w:r>
+        <w:t xml:space="preserve">Neutral treatment. The mean flux across all jars in all treatments in the first</w:t>
+      </w:r>
+      <w:r>
+        <w:t xml:space="preserve"> </w:t>
+      </w:r>
+      <w:r>
+        <w:t xml:space="preserve">passage was</w:t>
       </w:r>
       <w:r>
         <w:t xml:space="preserve"> </w:t>
@@ -1950,7 +2066,7 @@
         <w:t xml:space="preserve"> </w:t>
       </w:r>
       <w:r>
-        <w:t xml:space="preserve">0.015 so this represents a doubling of CH</w:t>
+        <w:t xml:space="preserve">so this represents a doubling of CH</w:t>
       </w:r>
       <w:r>
         <w:rPr>
@@ -1962,7 +2078,13 @@
         <w:t xml:space="preserve"> </w:t>
       </w:r>
       <w:r>
-        <w:t xml:space="preserve">consumption in every passage due to selection.</w:t>
+        <w:t xml:space="preserve">consumption in every passage due</w:t>
+      </w:r>
+      <w:r>
+        <w:t xml:space="preserve"> </w:t>
+      </w:r>
+      <w:r>
+        <w:t xml:space="preserve">to selection.</w:t>
       </w:r>
     </w:p>
     <w:p>
@@ -1979,7 +2101,7 @@
               <a:graphicData uri="http://schemas.openxmlformats.org/drawingml/2006/picture">
                 <pic:pic>
                   <pic:nvPicPr>
-                    <pic:cNvPr descr="manuscript_files/figure-docx/dev_fig-1.png" id="0" name="Picture"/>
+                    <pic:cNvPr descr="manuscript_files/figure-docx/response_figure-1.png" id="0" name="Picture"/>
                     <pic:cNvPicPr>
                       <a:picLocks noChangeArrowheads="1" noChangeAspect="1"/>
                     </pic:cNvPicPr>
@@ -2047,7 +2169,87 @@
         <w:pStyle w:val="FirstParagraph"/>
       </w:pPr>
       <w:r>
-        <w:t xml:space="preserve">Methane oxidation rate was heritable between consecutive passages (Figure 2). Specifically, the narrow-sense heritability, calculated as the slope of the mid-parent and mid-offspring, was</w:t>
+        <w:t xml:space="preserve">Here, I fit two models. The first is simply offspring flux on selected parent</w:t>
+      </w:r>
+      <w:r>
+        <w:t xml:space="preserve"> </w:t>
+      </w:r>
+      <w:r>
+        <w:t xml:space="preserve">flux, ignoring treatment. There is no correlation. Next, I added treatment and the interaction between treatment and parental</w:t>
+      </w:r>
+      <w:r>
+        <w:t xml:space="preserve"> </w:t>
+      </w:r>
+      <w:r>
+        <w:t xml:space="preserve">flux. Here, there is a significant correlation between parent and offspring for</w:t>
+      </w:r>
+      <w:r>
+        <w:t xml:space="preserve"> </w:t>
+      </w:r>
+      <w:r>
+        <w:t xml:space="preserve">both the Neutral treatment (slope = -0.58, SE = 0.20, t = -2.89, p = 0.04) and the Positive</w:t>
+      </w:r>
+      <w:r>
+        <w:t xml:space="preserve"> </w:t>
+      </w:r>
+      <w:r>
+        <w:t xml:space="preserve">treatment (slope = 1.08, SE = 0.24, t = 4.43, p = 0.01). Notably, the sign of the effect is</w:t>
+      </w:r>
+      <w:r>
+        <w:t xml:space="preserve"> </w:t>
+      </w:r>
+      <w:r>
+        <w:t xml:space="preserve">reversed: negative for the Neutral treatment and positive for the Positive</w:t>
+      </w:r>
+      <w:r>
+        <w:t xml:space="preserve"> </w:t>
+      </w:r>
+      <w:r>
+        <w:t xml:space="preserve">treatment.</w:t>
+      </w:r>
+    </w:p>
+    <w:p>
+      <w:pPr>
+        <w:pStyle w:val="TextBody"/>
+      </w:pPr>
+      <w:r>
+        <w:t xml:space="preserve">The negative heritability of methane oxidation rate in the Neutral selection</w:t>
+      </w:r>
+      <w:r>
+        <w:t xml:space="preserve"> </w:t>
+      </w:r>
+      <w:r>
+        <w:t xml:space="preserve">treatment may result from selection on alternative characters in those</w:t>
+      </w:r>
+      <w:r>
+        <w:t xml:space="preserve"> </w:t>
+      </w:r>
+      <w:r>
+        <w:t xml:space="preserve">populations. The strong, positive heritability in the Positive treatment … .</w:t>
+      </w:r>
+      <w:r>
+        <w:t xml:space="preserve"> </w:t>
+      </w:r>
+      <w:r>
+        <w:t xml:space="preserve">It seems strange that the Methane oxidation rate was heritable between</w:t>
+      </w:r>
+      <w:r>
+        <w:t xml:space="preserve"> </w:t>
+      </w:r>
+      <w:r>
+        <w:t xml:space="preserve">consecutive passages (Figure 2). Specifically, the</w:t>
+      </w:r>
+      <w:r>
+        <w:t xml:space="preserve"> </w:t>
+      </w:r>
+      <w:r>
+        <w:t xml:space="preserve">narrow-sense heritability, calculated as the slope of the mid-parent and</w:t>
+      </w:r>
+      <w:r>
+        <w:t xml:space="preserve"> </w:t>
+      </w:r>
+      <w:r>
+        <w:t xml:space="preserve">mid-offspring, was</w:t>
       </w:r>
       <w:r>
         <w:t xml:space="preserve"> </w:t>
@@ -2070,7 +2272,7 @@
         <w:t xml:space="preserve"> </w:t>
       </w:r>
       <w:r>
-        <w:t xml:space="preserve">= 1.46</w:t>
+        <w:t xml:space="preserve">=</w:t>
       </w:r>
       <w:r>
         <w:t xml:space="preserve"> </w:t>
@@ -2084,7 +2286,7 @@
         <w:t xml:space="preserve"> </w:t>
       </w:r>
       <w:r>
-        <w:t xml:space="preserve">0.97 (t = 1.51, p = 0.183). With an inbreeding coefficient of 0.19,</w:t>
+        <w:t xml:space="preserve">(t = , p = ). With an inbreeding coefficient of ,</w:t>
       </w:r>
     </w:p>
     <w:p>
@@ -2358,6 +2560,109 @@
 <file path=word/numbering.xml><?xml version="1.0" encoding="utf-8"?>
 <w:numbering xmlns:w="http://schemas.openxmlformats.org/wordprocessingml/2006/main">
   <w:abstractNum w:abstractNumId="990">
+    <w:nsid w:val="170cd2de"/>
+    <w:multiLevelType w:val="multilevel"/>
+    <w:lvl w:ilvl="0">
+      <w:numFmt w:val="bullet"/>
+      <w:lvlText w:val=" "/>
+      <w:lvlJc w:val="left"/>
+      <w:pPr>
+        <w:tabs>
+          <w:tab w:val="num" w:pos="0"/>
+        </w:tabs>
+        <w:ind w:left="480" w:hanging="480"/>
+      </w:pPr>
+    </w:lvl>
+    <w:lvl w:ilvl="1">
+      <w:numFmt w:val="bullet"/>
+      <w:lvlText w:val=" "/>
+      <w:lvlJc w:val="left"/>
+      <w:pPr>
+        <w:tabs>
+          <w:tab w:val="num" w:pos="720"/>
+        </w:tabs>
+        <w:ind w:left="1200" w:hanging="480"/>
+      </w:pPr>
+    </w:lvl>
+    <w:lvl w:ilvl="2">
+      <w:numFmt w:val="bullet"/>
+      <w:lvlText w:val=" "/>
+      <w:lvlJc w:val="left"/>
+      <w:pPr>
+        <w:tabs>
+          <w:tab w:val="num" w:pos="1440"/>
+        </w:tabs>
+        <w:ind w:left="1920" w:hanging="480"/>
+      </w:pPr>
+    </w:lvl>
+    <w:lvl w:ilvl="3">
+      <w:numFmt w:val="bullet"/>
+      <w:lvlText w:val=" "/>
+      <w:lvlJc w:val="left"/>
+      <w:pPr>
+        <w:tabs>
+          <w:tab w:val="num" w:pos="2160"/>
+        </w:tabs>
+        <w:ind w:left="2640" w:hanging="480"/>
+      </w:pPr>
+    </w:lvl>
+    <w:lvl w:ilvl="4">
+      <w:numFmt w:val="bullet"/>
+      <w:lvlText w:val=" "/>
+      <w:lvlJc w:val="left"/>
+      <w:pPr>
+        <w:tabs>
+          <w:tab w:val="num" w:pos="2880"/>
+        </w:tabs>
+        <w:ind w:left="3360" w:hanging="480"/>
+      </w:pPr>
+    </w:lvl>
+    <w:lvl w:ilvl="5">
+      <w:numFmt w:val="bullet"/>
+      <w:lvlText w:val=" "/>
+      <w:lvlJc w:val="left"/>
+      <w:pPr>
+        <w:tabs>
+          <w:tab w:val="num" w:pos="3600"/>
+        </w:tabs>
+        <w:ind w:left="4080" w:hanging="480"/>
+      </w:pPr>
+    </w:lvl>
+    <w:lvl w:ilvl="6">
+      <w:numFmt w:val="bullet"/>
+      <w:lvlText w:val=" "/>
+      <w:lvlJc w:val="left"/>
+      <w:pPr>
+        <w:tabs>
+          <w:tab w:val="num" w:pos="4320"/>
+        </w:tabs>
+        <w:ind w:left="4800" w:hanging="480"/>
+      </w:pPr>
+    </w:lvl>
+    <w:lvl w:ilvl="7">
+      <w:numFmt w:val="bullet"/>
+      <w:lvlText w:val=" "/>
+      <w:lvlJc w:val="left"/>
+      <w:pPr>
+        <w:tabs>
+          <w:tab w:val="num" w:pos="5040"/>
+        </w:tabs>
+        <w:ind w:left="5520" w:hanging="480"/>
+      </w:pPr>
+    </w:lvl>
+    <w:lvl w:ilvl="8">
+      <w:numFmt w:val="bullet"/>
+      <w:lvlText w:val=" "/>
+      <w:lvlJc w:val="left"/>
+      <w:pPr>
+        <w:tabs>
+          <w:tab w:val="num" w:pos="5760"/>
+        </w:tabs>
+        <w:ind w:left="6240" w:hanging="480"/>
+      </w:pPr>
+    </w:lvl>
+  </w:abstractNum>
+  <w:abstractNum w:abstractNumId="990">
     <w:nsid w:val="2c1ae401"/>
     <w:multiLevelType w:val="multilevel"/>
     <w:lvl w:ilvl="0">
@@ -2675,6 +2980,9 @@
       </w:pPr>
     </w:lvl>
   </w:abstractNum>
+  <w:num w:numId="1000">
+    <w:abstractNumId w:val="990"/>
+  </w:num>
   <w:num w:numId="1000">
     <w:abstractNumId w:val="990"/>
   </w:num>

</xml_diff>

<commit_message>
update methods and response to selection results
</commit_message>
<xml_diff>
--- a/Manuscript/manuscript.docx
+++ b/Manuscript/manuscript.docx
@@ -169,7 +169,7 @@
         <w:t xml:space="preserve"> </w:t>
       </w:r>
       <w:r>
-        <w:t xml:space="preserve">drive variation in ecosystem functioning? Variation in abiotic conditions</w:t>
+        <w:t xml:space="preserve">drive variation in ecosystem function? Variation in abiotic conditions</w:t>
       </w:r>
       <w:r>
         <w:t xml:space="preserve"> </w:t>
@@ -211,7 +211,7 @@
         <w:t xml:space="preserve"> </w:t>
       </w:r>
       <w:r>
-        <w:t xml:space="preserve">microbial community structure and the rate of any ecosystem process. In order</w:t>
+        <w:t xml:space="preserve">microbial community structure and the rate of an ecosystem process. In order</w:t>
       </w:r>
       <w:r>
         <w:t xml:space="preserve"> </w:t>
@@ -243,7 +243,7 @@
         <w:t xml:space="preserve"> </w:t>
       </w:r>
       <w:r>
-        <w:t xml:space="preserve">diversity of a community and the resilience of ecosystem functioning to</w:t>
+        <w:t xml:space="preserve">diversity of a community and the resilience of ecosystem functions to</w:t>
       </w:r>
       <w:r>
         <w:t xml:space="preserve"> </w:t>
@@ -285,31 +285,25 @@
         <w:t xml:space="preserve"> </w:t>
       </w:r>
       <w:r>
-        <w:t xml:space="preserve">archaeal community, not just of a particular functional group. Studies that</w:t>
-      </w:r>
-      <w:r>
-        <w:t xml:space="preserve"> </w:t>
-      </w:r>
-      <w:r>
-        <w:t xml:space="preserve">focus more narrowly on a particular ecosystem process and a functional group</w:t>
-      </w:r>
-      <w:r>
-        <w:t xml:space="preserve"> </w:t>
-      </w:r>
-      <w:r>
-        <w:t xml:space="preserve">involved in that process still rarely find a significant correlation between</w:t>
-      </w:r>
-      <w:r>
-        <w:t xml:space="preserve"> </w:t>
-      </w:r>
-      <w:r>
-        <w:t xml:space="preserve">the abundance of a functional group (or a functional protein-coding gene) and</w:t>
-      </w:r>
-      <w:r>
-        <w:t xml:space="preserve"> </w:t>
-      </w:r>
-      <w:r>
-        <w:t xml:space="preserve">the rate of the corresponding process (Rocca, ????). For certain ecosystem</w:t>
+        <w:t xml:space="preserve">archaeal community. Studies that focus more narrowly on a particular ecosystem</w:t>
+      </w:r>
+      <w:r>
+        <w:t xml:space="preserve"> </w:t>
+      </w:r>
+      <w:r>
+        <w:t xml:space="preserve">process and a functional group involved in that process still rarely find a</w:t>
+      </w:r>
+      <w:r>
+        <w:t xml:space="preserve"> </w:t>
+      </w:r>
+      <w:r>
+        <w:t xml:space="preserve">significant correlation between the abundance of a functional group and the</w:t>
+      </w:r>
+      <w:r>
+        <w:t xml:space="preserve"> </w:t>
+      </w:r>
+      <w:r>
+        <w:t xml:space="preserve">rate of the corresponding process (Rocca, ????). For certain ecosystem</w:t>
       </w:r>
       <w:r>
         <w:t xml:space="preserve"> </w:t>
@@ -336,25 +330,25 @@
         <w:t xml:space="preserve"> </w:t>
       </w:r>
       <w:r>
-        <w:t xml:space="preserve">correlated with methane emissions in a permafrost ecosystem (cite). In addition,</w:t>
-      </w:r>
-      <w:r>
-        <w:t xml:space="preserve"> </w:t>
-      </w:r>
-      <w:r>
-        <w:t xml:space="preserve">bacterial and archaeal community composition is correlated with methane</w:t>
-      </w:r>
-      <w:r>
-        <w:t xml:space="preserve"> </w:t>
-      </w:r>
-      <w:r>
-        <w:t xml:space="preserve">emissions in forests and pastures of the Brazilian Amazon (Meyer et al. 2020).</w:t>
-      </w:r>
-      <w:r>
-        <w:t xml:space="preserve"> </w:t>
-      </w:r>
-      <w:r>
-        <w:t xml:space="preserve">Therefore, there appears to be some indication that microbial community</w:t>
+        <w:t xml:space="preserve">correlated with methane emissions in a permafrost ecosystem (cite). In</w:t>
+      </w:r>
+      <w:r>
+        <w:t xml:space="preserve"> </w:t>
+      </w:r>
+      <w:r>
+        <w:t xml:space="preserve">addition, bacterial and archaeal community composition is correlated with</w:t>
+      </w:r>
+      <w:r>
+        <w:t xml:space="preserve"> </w:t>
+      </w:r>
+      <w:r>
+        <w:t xml:space="preserve">methane emissions in forests and pastures of the Brazilian Amazon (Meyer et al.</w:t>
+      </w:r>
+      <w:r>
+        <w:t xml:space="preserve"> </w:t>
+      </w:r>
+      <w:r>
+        <w:t xml:space="preserve">2020). Therefore, there appears to be some indication that microbial community</w:t>
       </w:r>
       <w:r>
         <w:t xml:space="preserve"> </w:t>
@@ -392,13 +386,13 @@
         <w:t xml:space="preserve"> </w:t>
       </w:r>
       <w:r>
-        <w:t xml:space="preserve">(Morris 2020). Variation in an organimsal trait is partially determined by</w:t>
-      </w:r>
-      <w:r>
-        <w:t xml:space="preserve"> </w:t>
-      </w:r>
-      <w:r>
-        <w:t xml:space="preserve">environmental conditions and partially determined by genetic varition. One goal</w:t>
+        <w:t xml:space="preserve">(Morris 2020). Variation in an organismal trait is partially determined by</w:t>
+      </w:r>
+      <w:r>
+        <w:t xml:space="preserve"> </w:t>
+      </w:r>
+      <w:r>
+        <w:t xml:space="preserve">environmental conditions and partially determined by genetic variation. One goal</w:t>
       </w:r>
       <w:r>
         <w:t xml:space="preserve"> </w:t>
@@ -496,235 +490,49 @@
         <w:pStyle w:val="TextBody"/>
       </w:pPr>
       <w:r>
-        <w:t xml:space="preserve">To do this, we performed an artificial ecosystem selection experiment to</w:t>
-      </w:r>
-      <w:r>
-        <w:t xml:space="preserve"> </w:t>
-      </w:r>
-      <w:r>
-        <w:t xml:space="preserve">identify communities of bacteria and archaea that collectively perform a high</w:t>
-      </w:r>
-      <w:r>
-        <w:t xml:space="preserve"> </w:t>
-      </w:r>
-      <w:r>
-        <w:t xml:space="preserve">rate of methane oxidation (Swenson et al. 2000). (Goodnight et al. 1997,</w:t>
-      </w:r>
-      <w:r>
-        <w:t xml:space="preserve"> </w:t>
-      </w:r>
-      <w:r>
-        <w:t xml:space="preserve">Williams and Lenton 2007)we generated twenty-four soil ecosystems in the lab</w:t>
-      </w:r>
-      <w:r>
-        <w:t xml:space="preserve"> </w:t>
-      </w:r>
-      <w:r>
-        <w:t xml:space="preserve">using a sterilized potting mix as the substrate. We then inoculated these</w:t>
-      </w:r>
-      <w:r>
-        <w:t xml:space="preserve"> </w:t>
-      </w:r>
-      <w:r>
-        <w:t xml:space="preserve">ecosystems with a small amount of living soil to generate variation in</w:t>
-      </w:r>
-      <w:r>
-        <w:t xml:space="preserve"> </w:t>
-      </w:r>
-      <w:r>
-        <w:t xml:space="preserve">community structure across the twenty-four ecosystems. These ecosystems were</w:t>
-      </w:r>
-      <w:r>
-        <w:t xml:space="preserve"> </w:t>
-      </w:r>
-      <w:r>
-        <w:t xml:space="preserve">then assigned to one of two selection treatments: neutral selection with</w:t>
-      </w:r>
-      <w:r>
-        <w:t xml:space="preserve"> </w:t>
-      </w:r>
-      <w:r>
-        <w:t xml:space="preserve">ecosystems chosen for reproduction at random or positive selection with</w:t>
-      </w:r>
-      <w:r>
-        <w:t xml:space="preserve"> </w:t>
-      </w:r>
-      <w:r>
-        <w:t xml:space="preserve">ecosystems chosen for reproduction based on their methane oxidation rate. Each</w:t>
-      </w:r>
-      <w:r>
-        <w:t xml:space="preserve"> </w:t>
-      </w:r>
-      <w:r>
-        <w:t xml:space="preserve">ecosystem was maintained at 1000 ppm CH4 over several weeks to allow for</w:t>
-      </w:r>
-      <w:r>
-        <w:t xml:space="preserve"> </w:t>
-      </w:r>
-      <w:r>
-        <w:t xml:space="preserve">colonization and growth of the microbial community and to enrich for methane</w:t>
-      </w:r>
-      <w:r>
-        <w:t xml:space="preserve"> </w:t>
-      </w:r>
-      <w:r>
-        <w:t xml:space="preserve">oxidizers. We then determined the methane oxidation rate for each ecosystem and</w:t>
-      </w:r>
-      <w:r>
-        <w:t xml:space="preserve"> </w:t>
-      </w:r>
-      <w:r>
-        <w:t xml:space="preserve">selected three jars in each treatment to inoculate the next set of twenty-four</w:t>
-      </w:r>
-      <w:r>
-        <w:t xml:space="preserve"> </w:t>
-      </w:r>
-      <w:r>
-        <w:t xml:space="preserve">jars. This process continued for five passages. At the end of the experiment,</w:t>
-      </w:r>
-      <w:r>
-        <w:t xml:space="preserve"> </w:t>
-      </w:r>
-      <w:r>
-        <w:t xml:space="preserve">we extracted DNA from soils in the second and fifth passage for both the</w:t>
-      </w:r>
-      <w:r>
-        <w:t xml:space="preserve"> </w:t>
-      </w:r>
-      <w:r>
-        <w:t xml:space="preserve">neutral and positive treatments. By comparing the response to selection within</w:t>
-      </w:r>
-      <w:r>
-        <w:t xml:space="preserve"> </w:t>
-      </w:r>
-      <w:r>
-        <w:t xml:space="preserve">the community between the two treatments, we can identify microbial species</w:t>
-      </w:r>
-      <w:r>
-        <w:t xml:space="preserve"> </w:t>
-      </w:r>
-      <w:r>
-        <w:t xml:space="preserve">that contribute to variation in ecosystem methane emissions.</w:t>
-      </w:r>
-    </w:p>
-    <w:p>
-      <w:pPr>
-        <w:pStyle w:val="TextBody"/>
-      </w:pPr>
-      <w:r>
-        <w:t xml:space="preserve">This approach is powerful because by using a common soil substrate and</w:t>
-      </w:r>
-      <w:r>
-        <w:t xml:space="preserve"> </w:t>
-      </w:r>
-      <w:r>
-        <w:t xml:space="preserve">maintaining a constant headspace concentration of methane, we can eliminate</w:t>
-      </w:r>
-      <w:r>
-        <w:t xml:space="preserve"> </w:t>
-      </w:r>
-      <w:r>
-        <w:t xml:space="preserve">much of the environmental variation that would be present in an observational</w:t>
-      </w:r>
-      <w:r>
-        <w:t xml:space="preserve"> </w:t>
-      </w:r>
-      <w:r>
-        <w:t xml:space="preserve">study in the wild. In addition, by applying selection on methane oxidation rate</w:t>
-      </w:r>
-      <w:r>
-        <w:t xml:space="preserve"> </w:t>
-      </w:r>
-      <w:r>
-        <w:t xml:space="preserve">in the positive treatment, we can enrich for taxa involved in methane cycling</w:t>
-      </w:r>
-      <w:r>
-        <w:t xml:space="preserve"> </w:t>
-      </w:r>
-      <w:r>
-        <w:t xml:space="preserve">making it easier to perform association mapping between microbial taxa and</w:t>
-      </w:r>
-      <w:r>
-        <w:t xml:space="preserve"> </w:t>
-      </w:r>
-      <w:r>
-        <w:t xml:space="preserve">ecosystem methane emissions. In this paper, we address whether there is a</w:t>
-      </w:r>
-      <w:r>
-        <w:t xml:space="preserve"> </w:t>
-      </w:r>
-      <w:r>
-        <w:t xml:space="preserve">response to selection on methane oxidation rate at the whole ecosystem level. We</w:t>
-      </w:r>
-      <w:r>
-        <w:t xml:space="preserve"> </w:t>
-      </w:r>
-      <w:r>
-        <w:t xml:space="preserve">then quantify the amount of variation in methane oxidation attributable to</w:t>
-      </w:r>
-      <w:r>
-        <w:t xml:space="preserve"> </w:t>
-      </w:r>
-      <w:r>
-        <w:t xml:space="preserve">variation in community composition within our laboratory environment. Finally,</w:t>
-      </w:r>
-      <w:r>
-        <w:t xml:space="preserve"> </w:t>
-      </w:r>
-      <w:r>
-        <w:t xml:space="preserve">we identify microbial markers of soil methane cycling using association mapping</w:t>
-      </w:r>
-      <w:r>
-        <w:t xml:space="preserve"> </w:t>
-      </w:r>
-      <w:r>
-        <w:t xml:space="preserve">in order to deduce the mapping between microbial community structure and</w:t>
-      </w:r>
-      <w:r>
-        <w:t xml:space="preserve"> </w:t>
-      </w:r>
-      <w:r>
-        <w:t xml:space="preserve">ecosystem function.</w:t>
-      </w:r>
-    </w:p>
-    <w:p>
-      <w:pPr>
-        <w:pStyle w:val="Heading1"/>
-      </w:pPr>
-      <w:bookmarkStart w:id="22" w:name="materials-methods"/>
-      <w:r>
-        <w:t xml:space="preserve">Materials &amp; Methods</w:t>
-      </w:r>
-      <w:bookmarkEnd w:id="22"/>
-    </w:p>
-    <w:p>
-      <w:pPr>
-        <w:pStyle w:val="Heading2"/>
-      </w:pPr>
-      <w:bookmarkStart w:id="23" w:name="selection-experiment"/>
-      <w:r>
-        <w:t xml:space="preserve">Selection experiment</w:t>
-      </w:r>
-      <w:bookmarkEnd w:id="23"/>
-    </w:p>
-    <w:p>
-      <w:pPr>
-        <w:pStyle w:val="FirstParagraph"/>
-      </w:pPr>
-      <w:r>
-        <w:t xml:space="preserve">We performed an artificial ecosystem selection experiment similar to Swenson et</w:t>
-      </w:r>
-      <w:r>
-        <w:t xml:space="preserve"> </w:t>
-      </w:r>
-      <w:r>
-        <w:t xml:space="preserve">al. (2000) by passaging replicate soil microbial communities. The trait we</w:t>
-      </w:r>
-      <w:r>
-        <w:t xml:space="preserve"> </w:t>
-      </w:r>
-      <w:r>
-        <w:t xml:space="preserve">selected on was CH</w:t>
+        <w:t xml:space="preserve">To identify communities of bacteria and archaea that collectively perform a</w:t>
+      </w:r>
+      <w:r>
+        <w:t xml:space="preserve"> </w:t>
+      </w:r>
+      <w:r>
+        <w:t xml:space="preserve">high rate of methane oxidation, we performed an artificial ecosystem selection</w:t>
+      </w:r>
+      <w:r>
+        <w:t xml:space="preserve"> </w:t>
+      </w:r>
+      <w:r>
+        <w:t xml:space="preserve">experiment (Swenson et al. 2000). We generated twenty-four soil ecosystems in the lab using a sterilized</w:t>
+      </w:r>
+      <w:r>
+        <w:t xml:space="preserve"> </w:t>
+      </w:r>
+      <w:r>
+        <w:t xml:space="preserve">potting mix as the substrate. We then inoculated these ecosystems with a small</w:t>
+      </w:r>
+      <w:r>
+        <w:t xml:space="preserve"> </w:t>
+      </w:r>
+      <w:r>
+        <w:t xml:space="preserve">amount of living soil to generate variation in community structure across the</w:t>
+      </w:r>
+      <w:r>
+        <w:t xml:space="preserve"> </w:t>
+      </w:r>
+      <w:r>
+        <w:t xml:space="preserve">twenty-four ecosystems. These ecosystems were then assigned to one of two</w:t>
+      </w:r>
+      <w:r>
+        <w:t xml:space="preserve"> </w:t>
+      </w:r>
+      <w:r>
+        <w:t xml:space="preserve">selection treatments: neutral selection or positive selection. Each ecosystem</w:t>
+      </w:r>
+      <w:r>
+        <w:t xml:space="preserve"> </w:t>
+      </w:r>
+      <w:r>
+        <w:t xml:space="preserve">was maintained at 1000 ppm CH</w:t>
       </w:r>
       <w:r>
         <w:rPr>
@@ -736,19 +544,201 @@
         <w:t xml:space="preserve"> </w:t>
       </w:r>
       <w:r>
-        <w:t xml:space="preserve">oxidation rate. Our experiment had two selection lines</w:t>
-      </w:r>
-      <w:r>
-        <w:t xml:space="preserve"> </w:t>
-      </w:r>
-      <w:r>
-        <w:t xml:space="preserve">with twelve jars each for a total of twenty-four jars per passage. One line was</w:t>
-      </w:r>
-      <w:r>
-        <w:t xml:space="preserve"> </w:t>
-      </w:r>
-      <w:r>
-        <w:t xml:space="preserve">a positive selection line where the two or three jars with the highest CH</w:t>
+        <w:t xml:space="preserve">over several weeks to allow for colonization and</w:t>
+      </w:r>
+      <w:r>
+        <w:t xml:space="preserve"> </w:t>
+      </w:r>
+      <w:r>
+        <w:t xml:space="preserve">growth of the microbial community and to enrich for methane oxidizers. We then</w:t>
+      </w:r>
+      <w:r>
+        <w:t xml:space="preserve"> </w:t>
+      </w:r>
+      <w:r>
+        <w:t xml:space="preserve">determined the methane oxidation rate for each ecosystem. To impose selection,</w:t>
+      </w:r>
+      <w:r>
+        <w:t xml:space="preserve"> </w:t>
+      </w:r>
+      <w:r>
+        <w:t xml:space="preserve">we selected three jars from the positive treatment with the highest rate of</w:t>
+      </w:r>
+      <w:r>
+        <w:t xml:space="preserve"> </w:t>
+      </w:r>
+      <w:r>
+        <w:t xml:space="preserve">methane oxidation, homogenized them, and used that soil to inoculate the next</w:t>
+      </w:r>
+      <w:r>
+        <w:t xml:space="preserve"> </w:t>
+      </w:r>
+      <w:r>
+        <w:t xml:space="preserve">set of jars. For the neutral treatment, we selected three jars at random to</w:t>
+      </w:r>
+      <w:r>
+        <w:t xml:space="preserve"> </w:t>
+      </w:r>
+      <w:r>
+        <w:t xml:space="preserve">inoculate the next set of jars. This process continued for five passages. At</w:t>
+      </w:r>
+      <w:r>
+        <w:t xml:space="preserve"> </w:t>
+      </w:r>
+      <w:r>
+        <w:t xml:space="preserve">the end of the experiment, we extracted DNA from soils in the second and fifth</w:t>
+      </w:r>
+      <w:r>
+        <w:t xml:space="preserve"> </w:t>
+      </w:r>
+      <w:r>
+        <w:t xml:space="preserve">passage for both the neutral and positive treatments. By comparing the response</w:t>
+      </w:r>
+      <w:r>
+        <w:t xml:space="preserve"> </w:t>
+      </w:r>
+      <w:r>
+        <w:t xml:space="preserve">to selection within the community between the two treatments, we can identify</w:t>
+      </w:r>
+      <w:r>
+        <w:t xml:space="preserve"> </w:t>
+      </w:r>
+      <w:r>
+        <w:t xml:space="preserve">microbial species that contribute to variation in ecosystem methane emissions.</w:t>
+      </w:r>
+    </w:p>
+    <w:p>
+      <w:pPr>
+        <w:pStyle w:val="TextBody"/>
+      </w:pPr>
+      <w:r>
+        <w:t xml:space="preserve">This approach is powerful because by using a common soil substrate and</w:t>
+      </w:r>
+      <w:r>
+        <w:t xml:space="preserve"> </w:t>
+      </w:r>
+      <w:r>
+        <w:t xml:space="preserve">maintaining a constant headspace concentration of methane, we can eliminate</w:t>
+      </w:r>
+      <w:r>
+        <w:t xml:space="preserve"> </w:t>
+      </w:r>
+      <w:r>
+        <w:t xml:space="preserve">much of the environmental variation that would be present in an observational</w:t>
+      </w:r>
+      <w:r>
+        <w:t xml:space="preserve"> </w:t>
+      </w:r>
+      <w:r>
+        <w:t xml:space="preserve">study. In addition, by applying selection on methane oxidation rate</w:t>
+      </w:r>
+      <w:r>
+        <w:t xml:space="preserve"> </w:t>
+      </w:r>
+      <w:r>
+        <w:t xml:space="preserve">in the positive treatment, we can enrich for taxa involved in methane cycling</w:t>
+      </w:r>
+      <w:r>
+        <w:t xml:space="preserve"> </w:t>
+      </w:r>
+      <w:r>
+        <w:t xml:space="preserve">making it easier to perform association mapping between microbial taxa and</w:t>
+      </w:r>
+      <w:r>
+        <w:t xml:space="preserve"> </w:t>
+      </w:r>
+      <w:r>
+        <w:t xml:space="preserve">ecosystem methane emissions. In this paper, we address whether there is a</w:t>
+      </w:r>
+      <w:r>
+        <w:t xml:space="preserve"> </w:t>
+      </w:r>
+      <w:r>
+        <w:t xml:space="preserve">response to selection on methane oxidation rate at the whole ecosystem level. We</w:t>
+      </w:r>
+      <w:r>
+        <w:t xml:space="preserve"> </w:t>
+      </w:r>
+      <w:r>
+        <w:t xml:space="preserve">then quantify the amount of variation in methane oxidation attributable to</w:t>
+      </w:r>
+      <w:r>
+        <w:t xml:space="preserve"> </w:t>
+      </w:r>
+      <w:r>
+        <w:t xml:space="preserve">variation in community composition within our laboratory environment. Finally,</w:t>
+      </w:r>
+      <w:r>
+        <w:t xml:space="preserve"> </w:t>
+      </w:r>
+      <w:r>
+        <w:t xml:space="preserve">we identify microbial markers of soil methane cycling using association mapping</w:t>
+      </w:r>
+      <w:r>
+        <w:t xml:space="preserve"> </w:t>
+      </w:r>
+      <w:r>
+        <w:t xml:space="preserve">in order to deduce the mapping between microbial community structure and</w:t>
+      </w:r>
+      <w:r>
+        <w:t xml:space="preserve"> </w:t>
+      </w:r>
+      <w:r>
+        <w:t xml:space="preserve">ecosystem function.</w:t>
+      </w:r>
+    </w:p>
+    <w:p>
+      <w:pPr>
+        <w:pStyle w:val="TextBody"/>
+      </w:pPr>
+      <w:r>
+        <w:t xml:space="preserve">(Goodnight et al. 1997, Williams and Lenton</w:t>
+      </w:r>
+      <w:r>
+        <w:t xml:space="preserve"> </w:t>
+      </w:r>
+      <w:r>
+        <w:t xml:space="preserve">2007)</w:t>
+      </w:r>
+    </w:p>
+    <w:p>
+      <w:pPr>
+        <w:pStyle w:val="Heading1"/>
+      </w:pPr>
+      <w:bookmarkStart w:id="22" w:name="materials-methods"/>
+      <w:r>
+        <w:t xml:space="preserve">Materials &amp; Methods</w:t>
+      </w:r>
+      <w:bookmarkEnd w:id="22"/>
+    </w:p>
+    <w:p>
+      <w:pPr>
+        <w:pStyle w:val="Heading2"/>
+      </w:pPr>
+      <w:bookmarkStart w:id="23" w:name="selection-experiment"/>
+      <w:r>
+        <w:t xml:space="preserve">Selection experiment</w:t>
+      </w:r>
+      <w:bookmarkEnd w:id="23"/>
+    </w:p>
+    <w:p>
+      <w:pPr>
+        <w:pStyle w:val="FirstParagraph"/>
+      </w:pPr>
+      <w:r>
+        <w:t xml:space="preserve">We performed an artificial ecosystem selection experiment similar to Swenson et</w:t>
+      </w:r>
+      <w:r>
+        <w:t xml:space="preserve"> </w:t>
+      </w:r>
+      <w:r>
+        <w:t xml:space="preserve">al. (2000) by passaging replicate soil microbial communities. The trait we</w:t>
+      </w:r>
+      <w:r>
+        <w:t xml:space="preserve"> </w:t>
+      </w:r>
+      <w:r>
+        <w:t xml:space="preserve">selected on was CH</w:t>
       </w:r>
       <w:r>
         <w:rPr>
@@ -760,120 +750,19 @@
         <w:t xml:space="preserve"> </w:t>
       </w:r>
       <w:r>
-        <w:t xml:space="preserve">oxidation rate were chosen to inoculate the next set of jars. The other line</w:t>
-      </w:r>
-      <w:r>
-        <w:t xml:space="preserve"> </w:t>
-      </w:r>
-      <w:r>
-        <w:t xml:space="preserve">was a neutral selection line where an equal number of jars as the positive line</w:t>
-      </w:r>
-      <w:r>
-        <w:t xml:space="preserve"> </w:t>
-      </w:r>
-      <w:r>
-        <w:t xml:space="preserve">were chosen at random among the twelve. The number of jars chosen was based on</w:t>
-      </w:r>
-      <w:r>
-        <w:t xml:space="preserve"> </w:t>
-      </w:r>
-      <w:r>
-        <w:t xml:space="preserve">the distribution of fluxes among the positive jars, i.e., we chose the top</w:t>
-      </w:r>
-      <w:r>
-        <w:t xml:space="preserve"> </w:t>
-      </w:r>
-      <w:r>
-        <w:t xml:space="preserve">three jars unless only two jars had considerably greater oxidation rates based</w:t>
-      </w:r>
-      <w:r>
-        <w:t xml:space="preserve"> </w:t>
-      </w:r>
-      <w:r>
-        <w:t xml:space="preserve">on visual inspection of histograms.</w:t>
-      </w:r>
-    </w:p>
-    <w:p>
-      <w:pPr>
-        <w:pStyle w:val="TextBody"/>
-      </w:pPr>
-      <w:r>
-        <w:t xml:space="preserve">The initial soil microbial community was sampled from the top 10 cm of an</w:t>
-      </w:r>
-      <w:r>
-        <w:t xml:space="preserve"> </w:t>
-      </w:r>
-      <w:r>
-        <w:t xml:space="preserve">upland mineral soil under a deciduous forest ecosystem near the University of</w:t>
-      </w:r>
-      <w:r>
-        <w:t xml:space="preserve"> </w:t>
-      </w:r>
-      <w:r>
-        <w:t xml:space="preserve">Oregon campus. Incubations were performed in 500 mL mason jars (Ball</w:t>
-      </w:r>
-      <w:r>
-        <w:t xml:space="preserve"> </w:t>
-      </w:r>
-      <w:r>
-        <w:t xml:space="preserve">Corporation, Broomfield, Colorado, USA) with rubber septa installed in the</w:t>
-      </w:r>
-      <w:r>
-        <w:t xml:space="preserve"> </w:t>
-      </w:r>
-      <w:r>
-        <w:t xml:space="preserve">lids. Jars were incubated at ambient temperature on the benchtop. To create the</w:t>
-      </w:r>
-      <w:r>
-        <w:t xml:space="preserve"> </w:t>
-      </w:r>
-      <w:r>
-        <w:t xml:space="preserve">first set of jars, twenty-four jars were created in an identical manner and</w:t>
-      </w:r>
-      <w:r>
-        <w:t xml:space="preserve"> </w:t>
-      </w:r>
-      <w:r>
-        <w:t xml:space="preserve">then randomly assigned to either the positive or negative selection line. Each</w:t>
-      </w:r>
-      <w:r>
-        <w:t xml:space="preserve"> </w:t>
-      </w:r>
-      <w:r>
-        <w:t xml:space="preserve">jar was sterilized with 70% ethanol to which was added 45 g of autoclaved</w:t>
-      </w:r>
-      <w:r>
-        <w:t xml:space="preserve"> </w:t>
-      </w:r>
-      <w:r>
-        <w:t xml:space="preserve">potting mix, 5 g of live soil, and 3.5 mL of sterile deionized water to bring</w:t>
-      </w:r>
-      <w:r>
-        <w:t xml:space="preserve"> </w:t>
-      </w:r>
-      <w:r>
-        <w:t xml:space="preserve">them to</w:t>
-      </w:r>
-      <w:r>
-        <w:t xml:space="preserve"> </w:t>
-      </w:r>
-      <w:r>
-        <w:t xml:space="preserve"> </w:t>
-      </w:r>
-      <w:r>
-        <w:t xml:space="preserve">60%??? of field capacity</w:t>
-      </w:r>
-      <w:r>
-        <w:t xml:space="preserve"> </w:t>
-      </w:r>
-      <w:r>
-        <w:t xml:space="preserve">. The jars were then</w:t>
-      </w:r>
-      <w:r>
-        <w:t xml:space="preserve"> </w:t>
-      </w:r>
-      <w:r>
-        <w:t xml:space="preserve">homogenized, capped, and injected with 4.3 mL of 99% CH</w:t>
+        <w:t xml:space="preserve">oxidation rate. Our experiment had two selection lines</w:t>
+      </w:r>
+      <w:r>
+        <w:t xml:space="preserve"> </w:t>
+      </w:r>
+      <w:r>
+        <w:t xml:space="preserve">with twelve jars each for a total of twenty-four jars per passage. One line was</w:t>
+      </w:r>
+      <w:r>
+        <w:t xml:space="preserve"> </w:t>
+      </w:r>
+      <w:r>
+        <w:t xml:space="preserve">a positive selection line where the two or three jars with the highest CH</w:t>
       </w:r>
       <w:r>
         <w:rPr>
@@ -885,13 +774,105 @@
         <w:t xml:space="preserve"> </w:t>
       </w:r>
       <w:r>
-        <w:t xml:space="preserve">to bring the</w:t>
-      </w:r>
-      <w:r>
-        <w:t xml:space="preserve"> </w:t>
-      </w:r>
-      <w:r>
-        <w:t xml:space="preserve">headspace concentration to approximately 1000 ppm CH</w:t>
+        <w:t xml:space="preserve">oxidation rate were chosen to inoculate the next set of positive jars. The</w:t>
+      </w:r>
+      <w:r>
+        <w:t xml:space="preserve"> </w:t>
+      </w:r>
+      <w:r>
+        <w:t xml:space="preserve">other line was a neutral selection line where an equal number of jars as the</w:t>
+      </w:r>
+      <w:r>
+        <w:t xml:space="preserve"> </w:t>
+      </w:r>
+      <w:r>
+        <w:t xml:space="preserve">positive line were chosen at random to inoculate the next set of neutral jars.</w:t>
+      </w:r>
+      <w:r>
+        <w:t xml:space="preserve"> </w:t>
+      </w:r>
+      <w:r>
+        <w:t xml:space="preserve">The number of jars chosen was based on the distribution of fluxes among the</w:t>
+      </w:r>
+      <w:r>
+        <w:t xml:space="preserve"> </w:t>
+      </w:r>
+      <w:r>
+        <w:t xml:space="preserve">positive jars, i.e., we chose the top three jars unless only two jars had</w:t>
+      </w:r>
+      <w:r>
+        <w:t xml:space="preserve"> </w:t>
+      </w:r>
+      <w:r>
+        <w:t xml:space="preserve">considerably greater oxidation rates based on visual inspection of histograms.</w:t>
+      </w:r>
+      <w:r>
+        <w:t xml:space="preserve"> </w:t>
+      </w:r>
+      <w:r>
+        <w:t xml:space="preserve">The experiment was carried out over five passages.</w:t>
+      </w:r>
+    </w:p>
+    <w:p>
+      <w:pPr>
+        <w:pStyle w:val="TextBody"/>
+      </w:pPr>
+      <w:r>
+        <w:t xml:space="preserve">The initial soil microbial community was sampled from the top 10 cm of an</w:t>
+      </w:r>
+      <w:r>
+        <w:t xml:space="preserve"> </w:t>
+      </w:r>
+      <w:r>
+        <w:t xml:space="preserve">upland mineral soil under a deciduous forest ecosystem near the University of</w:t>
+      </w:r>
+      <w:r>
+        <w:t xml:space="preserve"> </w:t>
+      </w:r>
+      <w:r>
+        <w:t xml:space="preserve">Oregon campus in Eugene, OR, USA. Incubations were performed in 500 mL mason</w:t>
+      </w:r>
+      <w:r>
+        <w:t xml:space="preserve"> </w:t>
+      </w:r>
+      <w:r>
+        <w:t xml:space="preserve">jars (Ball Corporation, Broomfield, Colorado, USA) with rubber septa installed</w:t>
+      </w:r>
+      <w:r>
+        <w:t xml:space="preserve"> </w:t>
+      </w:r>
+      <w:r>
+        <w:t xml:space="preserve">in the lids. Each jar was sterilized with 70% ethanol to which was added 45 g</w:t>
+      </w:r>
+      <w:r>
+        <w:t xml:space="preserve"> </w:t>
+      </w:r>
+      <w:r>
+        <w:t xml:space="preserve">of autoclaved potting mix, 5 g of living soil, and 3.5 mL of sterile deionized</w:t>
+      </w:r>
+      <w:r>
+        <w:t xml:space="preserve"> </w:t>
+      </w:r>
+      <w:r>
+        <w:t xml:space="preserve">water to bring them to</w:t>
+      </w:r>
+      <w:r>
+        <w:t xml:space="preserve"> </w:t>
+      </w:r>
+      <w:r>
+        <w:t xml:space="preserve"> </w:t>
+      </w:r>
+      <w:r>
+        <w:t xml:space="preserve">60%??? of field capacity</w:t>
+      </w:r>
+      <w:r>
+        <w:t xml:space="preserve">. The jars were</w:t>
+      </w:r>
+      <w:r>
+        <w:t xml:space="preserve"> </w:t>
+      </w:r>
+      <w:r>
+        <w:t xml:space="preserve">then homogenized, capped, and injected with 4.3 mL of 99% CH</w:t>
       </w:r>
       <w:r>
         <w:rPr>
@@ -900,13 +881,16 @@
         <w:t xml:space="preserve">4</w:t>
       </w:r>
       <w:r>
-        <w:t xml:space="preserve">. Jars were flushed and</w:t>
-      </w:r>
-      <w:r>
-        <w:t xml:space="preserve"> </w:t>
-      </w:r>
-      <w:r>
-        <w:t xml:space="preserve">respiked twice per week to maintain elevated CH</w:t>
+        <w:t xml:space="preserve"> </w:t>
+      </w:r>
+      <w:r>
+        <w:t xml:space="preserve">to bring the</w:t>
+      </w:r>
+      <w:r>
+        <w:t xml:space="preserve"> </w:t>
+      </w:r>
+      <w:r>
+        <w:t xml:space="preserve">headspace concentration to approximately 1000 ppm CH</w:t>
       </w:r>
       <w:r>
         <w:rPr>
@@ -915,36 +899,25 @@
         <w:t xml:space="preserve">4</w:t>
       </w:r>
       <w:r>
-        <w:t xml:space="preserve"> </w:t>
-      </w:r>
-      <w:r>
-        <w:t xml:space="preserve">concentrations until travel,</w:t>
-      </w:r>
-      <w:r>
-        <w:t xml:space="preserve"> </w:t>
-      </w:r>
-      <w:r>
-        <w:t xml:space="preserve">holidays, and COVID-19 got in the way and then we just did it as often as we</w:t>
-      </w:r>
-      <w:r>
-        <w:t xml:space="preserve"> </w:t>
-      </w:r>
-      <w:r>
-        <w:t xml:space="preserve">could. Jars were incubated for approximately three weeks and then flux</w:t>
-      </w:r>
-      <w:r>
-        <w:t xml:space="preserve"> </w:t>
-      </w:r>
-      <w:r>
-        <w:t xml:space="preserve">measurements were taken.</w:t>
-      </w:r>
-    </w:p>
-    <w:p>
-      <w:pPr>
-        <w:pStyle w:val="TextBody"/>
-      </w:pPr>
-      <w:r>
-        <w:t xml:space="preserve">Once CH</w:t>
+        <w:t xml:space="preserve">. To create the two</w:t>
+      </w:r>
+      <w:r>
+        <w:t xml:space="preserve"> </w:t>
+      </w:r>
+      <w:r>
+        <w:t xml:space="preserve">treatment groups, twenty-four jars were created in an identical manner and then</w:t>
+      </w:r>
+      <w:r>
+        <w:t xml:space="preserve"> </w:t>
+      </w:r>
+      <w:r>
+        <w:t xml:space="preserve">randomly assigned to either the positive or neutral selection line. Jars were</w:t>
+      </w:r>
+      <w:r>
+        <w:t xml:space="preserve"> </w:t>
+      </w:r>
+      <w:r>
+        <w:t xml:space="preserve">flushed and respiked twice per week to maintain elevated CH</w:t>
       </w:r>
       <w:r>
         <w:rPr>
@@ -956,55 +929,217 @@
         <w:t xml:space="preserve"> </w:t>
       </w:r>
       <w:r>
-        <w:t xml:space="preserve">oxidation rates were determined, the top two or three jars were</w:t>
-      </w:r>
-      <w:r>
-        <w:t xml:space="preserve"> </w:t>
-      </w:r>
-      <w:r>
-        <w:t xml:space="preserve">chosen for selection in the positive line and an equal number of jars were</w:t>
-      </w:r>
-      <w:r>
-        <w:t xml:space="preserve"> </w:t>
-      </w:r>
-      <w:r>
-        <w:t xml:space="preserve">randomly chosen from the neutral line. The selected jars for each line were</w:t>
-      </w:r>
-      <w:r>
-        <w:t xml:space="preserve"> </w:t>
-      </w:r>
-      <w:r>
-        <w:t xml:space="preserve">homogenized and used as the 5 g live soil for the subsequent passage. Twelve</w:t>
-      </w:r>
-      <w:r>
-        <w:t xml:space="preserve"> </w:t>
-      </w:r>
-      <w:r>
-        <w:t xml:space="preserve">new jars were created for each line in the same manner as above using the</w:t>
-      </w:r>
-      <w:r>
-        <w:t xml:space="preserve"> </w:t>
-      </w:r>
-      <w:r>
-        <w:t xml:space="preserve">inoculum for that line. This procedure continued until a divergence was</w:t>
-      </w:r>
-      <w:r>
-        <w:t xml:space="preserve"> </w:t>
-      </w:r>
-      <w:r>
-        <w:t xml:space="preserve">observed in the mean flux of each line for two consecutive generations. Jars in</w:t>
-      </w:r>
-      <w:r>
-        <w:t xml:space="preserve"> </w:t>
-      </w:r>
-      <w:r>
-        <w:t xml:space="preserve">passage number 2 and 5 were homogenized and a sample was collected and stored</w:t>
-      </w:r>
-      <w:r>
-        <w:t xml:space="preserve"> </w:t>
-      </w:r>
-      <w:r>
-        <w:t xml:space="preserve">at -80</w:t>
+        <w:t xml:space="preserve">concentrations</w:t>
+      </w:r>
+      <w:r>
+        <w:t xml:space="preserve"> </w:t>
+      </w:r>
+      <w:r>
+        <w:t xml:space="preserve">and were incubated at ambient temperature for approximately three weeks.</w:t>
+      </w:r>
+      <w:r>
+        <w:t xml:space="preserve"> </w:t>
+      </w:r>
+      <w:r>
+        <w:t xml:space="preserve">Methane oxidation rates were determined at the end of the incubation period.</w:t>
+      </w:r>
+      <w:r>
+        <w:t xml:space="preserve"> </w:t>
+      </w:r>
+      <w:r>
+        <w:t xml:space="preserve">These values were then used to determine the jars selected to inoculate the</w:t>
+      </w:r>
+      <w:r>
+        <w:t xml:space="preserve"> </w:t>
+      </w:r>
+      <w:r>
+        <w:t xml:space="preserve">next set of jars.</w:t>
+      </w:r>
+    </w:p>
+    <w:p>
+      <w:pPr>
+        <w:pStyle w:val="Heading2"/>
+      </w:pPr>
+      <w:bookmarkStart w:id="24" w:name="methane-oxidation-rate-measurements"/>
+      <w:r>
+        <w:t xml:space="preserve">Methane oxidation rate measurements</w:t>
+      </w:r>
+      <w:bookmarkEnd w:id="24"/>
+    </w:p>
+    <w:p>
+      <w:pPr>
+        <w:pStyle w:val="FirstParagraph"/>
+      </w:pPr>
+      <w:r>
+        <w:t xml:space="preserve">Methane oxidation rates were determined after flushing and spiking jars to</w:t>
+      </w:r>
+      <w:r>
+        <w:t xml:space="preserve"> </w:t>
+      </w:r>
+      <w:r>
+        <w:t xml:space="preserve">approximately 1000 ppm CH</w:t>
+      </w:r>
+      <w:r>
+        <w:rPr>
+          <w:vertAlign w:val="subscript"/>
+        </w:rPr>
+        <w:t xml:space="preserve">4</w:t>
+      </w:r>
+      <w:r>
+        <w:t xml:space="preserve">. Headspace samples of 1 mL were collected from</w:t>
+      </w:r>
+      <w:r>
+        <w:t xml:space="preserve"> </w:t>
+      </w:r>
+      <w:r>
+        <w:t xml:space="preserve">each jar immediately after spiking and then at time points 3, 6, 24, and 48</w:t>
+      </w:r>
+      <w:r>
+        <w:t xml:space="preserve"> </w:t>
+      </w:r>
+      <w:r>
+        <w:t xml:space="preserve">hours for a 5-point curve. Samples were immediately injected into a</w:t>
+      </w:r>
+      <w:r>
+        <w:t xml:space="preserve"> </w:t>
+      </w:r>
+      <w:r>
+        <w:t xml:space="preserve">???</w:t>
+      </w:r>
+      <w:r>
+        <w:t xml:space="preserve"> </w:t>
+      </w:r>
+      <w:r>
+        <w:t xml:space="preserve">gas chromatograph fitted with an electron capture detector</w:t>
+      </w:r>
+      <w:r>
+        <w:t xml:space="preserve"> </w:t>
+      </w:r>
+      <w:r>
+        <w:t xml:space="preserve">(company, city, state, USA) to determine the headspace CH</w:t>
+      </w:r>
+      <w:r>
+        <w:rPr>
+          <w:vertAlign w:val="subscript"/>
+        </w:rPr>
+        <w:t xml:space="preserve">4</w:t>
+      </w:r>
+      <w:r>
+        <w:t xml:space="preserve"> </w:t>
+      </w:r>
+      <w:r>
+        <w:t xml:space="preserve">concentration.</w:t>
+      </w:r>
+      <w:r>
+        <w:t xml:space="preserve"> </w:t>
+      </w:r>
+      <w:r>
+        <w:t xml:space="preserve">Fluxes were calculated from a first-order exponential decay function as decay</w:t>
+      </w:r>
+      <w:r>
+        <w:t xml:space="preserve"> </w:t>
+      </w:r>
+      <w:r>
+        <w:t xml:space="preserve">constant</w:t>
+      </w:r>
+      <w:r>
+        <w:t xml:space="preserve"> </w:t>
+      </w:r>
+      <w:r>
+        <w:rPr>
+          <w:rStyle w:val="VerbatimChar"/>
+        </w:rPr>
+        <w:t xml:space="preserve">k</w:t>
+      </w:r>
+      <w:r>
+        <w:t xml:space="preserve"> </w:t>
+      </w:r>
+      <w:r>
+        <w:t xml:space="preserve">with units day</w:t>
+      </w:r>
+      <w:r>
+        <w:rPr>
+          <w:vertAlign w:val="superscript"/>
+        </w:rPr>
+        <w:t xml:space="preserve">-1</w:t>
+      </w:r>
+      <w:r>
+        <w:t xml:space="preserve">. Oxidation rates are presented as the additive</w:t>
+      </w:r>
+      <w:r>
+        <w:t xml:space="preserve"> </w:t>
+      </w:r>
+      <w:r>
+        <w:t xml:space="preserve">inverse of</w:t>
+      </w:r>
+      <w:r>
+        <w:t xml:space="preserve"> </w:t>
+      </w:r>
+      <w:r>
+        <w:rPr>
+          <w:rStyle w:val="VerbatimChar"/>
+        </w:rPr>
+        <w:t xml:space="preserve">k</w:t>
+      </w:r>
+      <w:r>
+        <w:t xml:space="preserve"> </w:t>
+      </w:r>
+      <w:r>
+        <w:t xml:space="preserve">(i.e.,</w:t>
+      </w:r>
+      <w:r>
+        <w:t xml:space="preserve"> </w:t>
+      </w:r>
+      <w:r>
+        <w:rPr>
+          <w:rStyle w:val="VerbatimChar"/>
+        </w:rPr>
+        <w:t xml:space="preserve">-k</w:t>
+      </w:r>
+      <w:r>
+        <w:t xml:space="preserve">) so that a more positive value represents a faster</w:t>
+      </w:r>
+      <w:r>
+        <w:t xml:space="preserve"> </w:t>
+      </w:r>
+      <w:r>
+        <w:t xml:space="preserve">oxidation rate. The jars selected for the positive treatment in passage 2 had</w:t>
+      </w:r>
+      <w:r>
+        <w:t xml:space="preserve"> </w:t>
+      </w:r>
+      <w:r>
+        <w:t xml:space="preserve">the lowest methane oxidation rate of the twelve jars due to a calculation error</w:t>
+      </w:r>
+      <w:r>
+        <w:t xml:space="preserve"> </w:t>
+      </w:r>
+      <w:r>
+        <w:t xml:space="preserve">in the methane oxidation rate. All other passages correctly used the top three jars.</w:t>
+      </w:r>
+    </w:p>
+    <w:p>
+      <w:pPr>
+        <w:pStyle w:val="Heading2"/>
+      </w:pPr>
+      <w:bookmarkStart w:id="25" w:name="soil-dna-extraction-and-sequencing"/>
+      <w:r>
+        <w:t xml:space="preserve">Soil DNA extraction and sequencing</w:t>
+      </w:r>
+      <w:bookmarkEnd w:id="25"/>
+    </w:p>
+    <w:p>
+      <w:pPr>
+        <w:pStyle w:val="FirstParagraph"/>
+      </w:pPr>
+      <w:r>
+        <w:t xml:space="preserve">A subsample of soil from the starting inoculum and from every jar in passages 2</w:t>
+      </w:r>
+      <w:r>
+        <w:t xml:space="preserve"> </w:t>
+      </w:r>
+      <w:r>
+        <w:t xml:space="preserve">and 5 was collected and stored at -80</w:t>
       </w:r>
       <m:oMath>
         <m:sSup>
@@ -1023,23 +1158,204 @@
       <w:r>
         <w:t xml:space="preserve">C for later DNA extraction.</w:t>
       </w:r>
+      <w:r>
+        <w:t xml:space="preserve"> </w:t>
+      </w:r>
+      <w:r>
+        <w:t xml:space="preserve">Soil DNA was extracted from a 0.25 g subsample of soil. Negative controls were extracted</w:t>
+      </w:r>
+      <w:r>
+        <w:t xml:space="preserve"> </w:t>
+      </w:r>
+      <w:r>
+        <w:t xml:space="preserve">from autoclaved potting mix and DNase-free water. Extractions were performed</w:t>
+      </w:r>
+      <w:r>
+        <w:t xml:space="preserve"> </w:t>
+      </w:r>
+      <w:r>
+        <w:t xml:space="preserve">using the DNeasy PowerSoil kit (QIAGEN, Hilden, Germany) and quantified using</w:t>
+      </w:r>
+      <w:r>
+        <w:t xml:space="preserve"> </w:t>
+      </w:r>
+      <w:r>
+        <w:t xml:space="preserve">Qubit (company, city, state). In order to estimate the diversity and relative</w:t>
+      </w:r>
+      <w:r>
+        <w:t xml:space="preserve"> </w:t>
+      </w:r>
+      <w:r>
+        <w:t xml:space="preserve">abundance of the bacterial and archaeal taxa in our soil ecosystems, we</w:t>
+      </w:r>
+      <w:r>
+        <w:t xml:space="preserve"> </w:t>
+      </w:r>
+      <w:r>
+        <w:t xml:space="preserve">sequenced the V3-V4 region of the 16S rRNA gene using the Earth Microbiome</w:t>
+      </w:r>
+      <w:r>
+        <w:t xml:space="preserve"> </w:t>
+      </w:r>
+      <w:r>
+        <w:t xml:space="preserve">Project protocol and primers</w:t>
+      </w:r>
+      <w:r>
+        <w:t xml:space="preserve">???</w:t>
+      </w:r>
+      <w:r>
+        <w:t xml:space="preserve">. Sequencing was performed on the</w:t>
+      </w:r>
+      <w:r>
+        <w:t xml:space="preserve"> </w:t>
+      </w:r>
+      <w:r>
+        <w:t xml:space="preserve">Illumina NovaSeq 6000 with paired-end 150 bp reads.</w:t>
+      </w:r>
     </w:p>
     <w:p>
       <w:pPr>
         <w:pStyle w:val="Heading2"/>
       </w:pPr>
-      <w:bookmarkStart w:id="24" w:name="Xd78f9f4d6132512bbc57aa4fd8957b0854df3d8"/>
-      <w:r>
-        <w:t xml:space="preserve">Methane flux measurements Methane oxidation rates were determined after</w:t>
-      </w:r>
-      <w:bookmarkEnd w:id="24"/>
+      <w:bookmarkStart w:id="26" w:name="bioinformatics"/>
+      <w:r>
+        <w:t xml:space="preserve">Bioinformatics</w:t>
+      </w:r>
+      <w:bookmarkEnd w:id="26"/>
     </w:p>
     <w:p>
       <w:pPr>
         <w:pStyle w:val="FirstParagraph"/>
       </w:pPr>
       <w:r>
-        <w:t xml:space="preserve">flushing and spiking jars to approximately 1000 ppm CH</w:t>
+        <w:t xml:space="preserve">Bioinformatic analyses were conducted using the</w:t>
+      </w:r>
+      <w:r>
+        <w:t xml:space="preserve"> </w:t>
+      </w:r>
+      <w:r>
+        <w:rPr>
+          <w:rStyle w:val="VerbatimChar"/>
+        </w:rPr>
+        <w:t xml:space="preserve">QIIME2</w:t>
+      </w:r>
+      <w:r>
+        <w:t xml:space="preserve"> </w:t>
+      </w:r>
+      <w:r>
+        <w:t xml:space="preserve">bioinformatics platform (Bolyen et al. 2019). Raw sequencing reads were</w:t>
+      </w:r>
+      <w:r>
+        <w:t xml:space="preserve"> </w:t>
+      </w:r>
+      <w:r>
+        <w:t xml:space="preserve">demultiplexed using ??? (citation), denoised using</w:t>
+      </w:r>
+      <w:r>
+        <w:t xml:space="preserve"> </w:t>
+      </w:r>
+      <w:r>
+        <w:rPr>
+          <w:rStyle w:val="VerbatimChar"/>
+        </w:rPr>
+        <w:t xml:space="preserve">DADA2</w:t>
+      </w:r>
+      <w:r>
+        <w:t xml:space="preserve"> </w:t>
+      </w:r>
+      <w:r>
+        <w:t xml:space="preserve">(citation).</w:t>
+      </w:r>
+      <w:r>
+        <w:t xml:space="preserve"> </w:t>
+      </w:r>
+      <w:r>
+        <w:t xml:space="preserve">Taxonomic assignment for the 16S reads was performed using ??? based on the</w:t>
+      </w:r>
+      <w:r>
+        <w:t xml:space="preserve"> </w:t>
+      </w:r>
+      <w:r>
+        <w:t xml:space="preserve">Silva database. All subsequent tatistical analyses were performed in the</w:t>
+      </w:r>
+      <w:r>
+        <w:t xml:space="preserve"> </w:t>
+      </w:r>
+      <w:r>
+        <w:rPr>
+          <w:rStyle w:val="VerbatimChar"/>
+        </w:rPr>
+        <w:t xml:space="preserve">R</w:t>
+      </w:r>
+      <w:r>
+        <w:t xml:space="preserve"> </w:t>
+      </w:r>
+      <w:r>
+        <w:t xml:space="preserve">statistical programming environment (R Core Team 2020). Richness estimates were</w:t>
+      </w:r>
+      <w:r>
+        <w:t xml:space="preserve"> </w:t>
+      </w:r>
+      <w:r>
+        <w:t xml:space="preserve">made using the</w:t>
+      </w:r>
+      <w:r>
+        <w:t xml:space="preserve"> </w:t>
+      </w:r>
+      <w:r>
+        <w:rPr>
+          <w:rStyle w:val="VerbatimChar"/>
+        </w:rPr>
+        <w:t xml:space="preserve">breakaway</w:t>
+      </w:r>
+      <w:r>
+        <w:t xml:space="preserve"> </w:t>
+      </w:r>
+      <w:r>
+        <w:t xml:space="preserve">package and diversity indices using the</w:t>
+      </w:r>
+      <w:r>
+        <w:t xml:space="preserve"> </w:t>
+      </w:r>
+      <w:r>
+        <w:rPr>
+          <w:rStyle w:val="VerbatimChar"/>
+        </w:rPr>
+        <w:t xml:space="preserve">DivNet</w:t>
+      </w:r>
+      <w:r>
+        <w:t xml:space="preserve"> </w:t>
+      </w:r>
+      <w:r>
+        <w:t xml:space="preserve">package (Willis et al. ???).</w:t>
+      </w:r>
+    </w:p>
+    <w:p>
+      <w:pPr>
+        <w:pStyle w:val="Heading2"/>
+      </w:pPr>
+      <w:bookmarkStart w:id="27" w:name="statistical-analysis"/>
+      <w:r>
+        <w:t xml:space="preserve">Statistical Analysis</w:t>
+      </w:r>
+      <w:bookmarkEnd w:id="27"/>
+    </w:p>
+    <w:p>
+      <w:pPr>
+        <w:pStyle w:val="Heading3"/>
+      </w:pPr>
+      <w:bookmarkStart w:id="28" w:name="response-to-selection"/>
+      <w:r>
+        <w:t xml:space="preserve">Response to selection</w:t>
+      </w:r>
+      <w:bookmarkEnd w:id="28"/>
+    </w:p>
+    <w:p>
+      <w:pPr>
+        <w:pStyle w:val="FirstParagraph"/>
+      </w:pPr>
+      <w:r>
+        <w:t xml:space="preserve">To test whether there was a significant change in CH</w:t>
       </w:r>
       <w:r>
         <w:rPr>
@@ -1048,43 +1364,22 @@
         <w:t xml:space="preserve">4</w:t>
       </w:r>
       <w:r>
-        <w:t xml:space="preserve">. Head-space samples</w:t>
-      </w:r>
-      <w:r>
-        <w:t xml:space="preserve"> </w:t>
-      </w:r>
-      <w:r>
-        <w:t xml:space="preserve">of 1 mL were collected from each jar immediately after spiking and then at time</w:t>
-      </w:r>
-      <w:r>
-        <w:t xml:space="preserve"> </w:t>
-      </w:r>
-      <w:r>
-        <w:t xml:space="preserve">points 3, 6, 24, and 48 hours for a 5-point curve. Samples were immediately</w:t>
-      </w:r>
-      <w:r>
-        <w:t xml:space="preserve"> </w:t>
-      </w:r>
-      <w:r>
-        <w:t xml:space="preserve">injected into a</w:t>
-      </w:r>
-      <w:r>
-        <w:t xml:space="preserve"> </w:t>
-      </w:r>
-      <w:r>
-        <w:t xml:space="preserve">???</w:t>
-      </w:r>
-      <w:r>
-        <w:t xml:space="preserve"> </w:t>
-      </w:r>
-      <w:r>
-        <w:t xml:space="preserve">gas chromatograph fitted with an electron</w:t>
-      </w:r>
-      <w:r>
-        <w:t xml:space="preserve"> </w:t>
-      </w:r>
-      <w:r>
-        <w:t xml:space="preserve">capture detector (company, city, state, USA) to determine the headspace CH</w:t>
+        <w:t xml:space="preserve"> </w:t>
+      </w:r>
+      <w:r>
+        <w:t xml:space="preserve">oxidation rate (k) as a</w:t>
+      </w:r>
+      <w:r>
+        <w:t xml:space="preserve"> </w:t>
+      </w:r>
+      <w:r>
+        <w:t xml:space="preserve">response to selection, we tested a difference in slopes between the positive</w:t>
+      </w:r>
+      <w:r>
+        <w:t xml:space="preserve"> </w:t>
+      </w:r>
+      <w:r>
+        <w:t xml:space="preserve">and neutral selection lines. The CH</w:t>
       </w:r>
       <w:r>
         <w:rPr>
@@ -1096,13 +1391,49 @@
         <w:t xml:space="preserve"> </w:t>
       </w:r>
       <w:r>
-        <w:t xml:space="preserve">concentration. Fluxes were calculated from a first-order exponential decay</w:t>
-      </w:r>
-      <w:r>
-        <w:t xml:space="preserve"> </w:t>
-      </w:r>
-      <w:r>
-        <w:t xml:space="preserve">function as decay constant</w:t>
+        <w:t xml:space="preserve">oxidation rates were strongly right</w:t>
+      </w:r>
+      <w:r>
+        <w:t xml:space="preserve"> </w:t>
+      </w:r>
+      <w:r>
+        <w:t xml:space="preserve">skewed with most values close to zero and few large, positive values. This</w:t>
+      </w:r>
+      <w:r>
+        <w:t xml:space="preserve"> </w:t>
+      </w:r>
+      <w:r>
+        <w:t xml:space="preserve">resulted in residuals that did not meet the assumptions of constant variance</w:t>
+      </w:r>
+      <w:r>
+        <w:t xml:space="preserve"> </w:t>
+      </w:r>
+      <w:r>
+        <w:t xml:space="preserve">and normal distribution. Therefore, methane oxidation rates were log</w:t>
+      </w:r>
+      <w:r>
+        <w:rPr>
+          <w:vertAlign w:val="subscript"/>
+        </w:rPr>
+        <w:t xml:space="preserve">10</w:t>
+      </w:r>
+      <w:r>
+        <w:t xml:space="preserve"> </w:t>
+      </w:r>
+      <w:r>
+        <w:t xml:space="preserve">transformed to better meet the assumptions of a linear model and to make</w:t>
+      </w:r>
+      <w:r>
+        <w:t xml:space="preserve"> </w:t>
+      </w:r>
+      <w:r>
+        <w:t xml:space="preserve">figures easier to interpret. First, we tested the effect of treatment by</w:t>
+      </w:r>
+      <w:r>
+        <w:t xml:space="preserve"> </w:t>
+      </w:r>
+      <w:r>
+        <w:t xml:space="preserve">fitting two nested models with and without treatment using</w:t>
       </w:r>
       <w:r>
         <w:t xml:space="preserve"> </w:t>
@@ -1111,226 +1442,13 @@
         <w:rPr>
           <w:rStyle w:val="VerbatimChar"/>
         </w:rPr>
-        <w:t xml:space="preserve">k</w:t>
-      </w:r>
-      <w:r>
-        <w:t xml:space="preserve">. Oxidation rates are presented as the additive</w:t>
-      </w:r>
-      <w:r>
-        <w:t xml:space="preserve"> </w:t>
-      </w:r>
-      <w:r>
-        <w:t xml:space="preserve">inverse of</w:t>
-      </w:r>
-      <w:r>
-        <w:t xml:space="preserve"> </w:t>
-      </w:r>
-      <w:r>
-        <w:rPr>
-          <w:rStyle w:val="VerbatimChar"/>
-        </w:rPr>
-        <w:t xml:space="preserve">k</w:t>
-      </w:r>
-      <w:r>
-        <w:t xml:space="preserve"> </w:t>
-      </w:r>
-      <w:r>
-        <w:t xml:space="preserve">(i.e.,</w:t>
-      </w:r>
-      <w:r>
-        <w:t xml:space="preserve"> </w:t>
-      </w:r>
-      <w:r>
-        <w:rPr>
-          <w:rStyle w:val="VerbatimChar"/>
-        </w:rPr>
-        <w:t xml:space="preserve">-k</w:t>
-      </w:r>
-      <w:r>
-        <w:t xml:space="preserve">) so that a more positive value represents a faster</w:t>
-      </w:r>
-      <w:r>
-        <w:t xml:space="preserve"> </w:t>
-      </w:r>
-      <w:r>
-        <w:t xml:space="preserve">oxidation rate.</w:t>
-      </w:r>
-    </w:p>
-    <w:p>
-      <w:pPr>
-        <w:pStyle w:val="Heading2"/>
-      </w:pPr>
-      <w:bookmarkStart w:id="25" w:name="soil-dna-extraction-and-sequencing"/>
-      <w:r>
-        <w:t xml:space="preserve">Soil DNA extraction and sequencing</w:t>
-      </w:r>
-      <w:bookmarkEnd w:id="25"/>
-    </w:p>
-    <w:p>
-      <w:pPr>
-        <w:pStyle w:val="FirstParagraph"/>
-      </w:pPr>
-      <w:r>
-        <w:t xml:space="preserve">Soil DNA was extracted from a 0.25 g subsample of soil from the starting</w:t>
-      </w:r>
-      <w:r>
-        <w:t xml:space="preserve"> </w:t>
-      </w:r>
-      <w:r>
-        <w:t xml:space="preserve">inoculum and from each jar in passage 2 and 5. Negative controls were extracted</w:t>
-      </w:r>
-      <w:r>
-        <w:t xml:space="preserve"> </w:t>
-      </w:r>
-      <w:r>
-        <w:t xml:space="preserve">from autoclaved potting mix and DNase-free water. Extractions were performed</w:t>
-      </w:r>
-      <w:r>
-        <w:t xml:space="preserve"> </w:t>
-      </w:r>
-      <w:r>
-        <w:t xml:space="preserve">using the DNeasy PowerSoil kit (QIAGEN, Hilden, Germany) and quantified using</w:t>
-      </w:r>
-      <w:r>
-        <w:t xml:space="preserve"> </w:t>
-      </w:r>
-      <w:r>
-        <w:t xml:space="preserve">Qubit (company, city, state). In order to estimate the diversity and relative</w:t>
-      </w:r>
-      <w:r>
-        <w:t xml:space="preserve"> </w:t>
-      </w:r>
-      <w:r>
-        <w:t xml:space="preserve">abundance of the bacterial and archaeal taxa in our soil ecosystems, we</w:t>
-      </w:r>
-      <w:r>
-        <w:t xml:space="preserve"> </w:t>
-      </w:r>
-      <w:r>
-        <w:t xml:space="preserve">sequenced the V3-V4 region of the 16S rRNA gene using the Earth Microbiome</w:t>
-      </w:r>
-      <w:r>
-        <w:t xml:space="preserve"> </w:t>
-      </w:r>
-      <w:r>
-        <w:t xml:space="preserve">Project protocol and primers</w:t>
-      </w:r>
-      <w:r>
-        <w:t xml:space="preserve">???</w:t>
-      </w:r>
-      <w:r>
-        <w:t xml:space="preserve">. In addition, to estimate the</w:t>
-      </w:r>
-      <w:r>
-        <w:t xml:space="preserve"> </w:t>
-      </w:r>
-      <w:r>
-        <w:t xml:space="preserve">diversity and relative abundance of CH</w:t>
-      </w:r>
-      <w:r>
-        <w:rPr>
-          <w:vertAlign w:val="subscript"/>
-        </w:rPr>
-        <w:t xml:space="preserve">4</w:t>
-      </w:r>
-      <w:r>
-        <w:t xml:space="preserve"> </w:t>
-      </w:r>
-      <w:r>
-        <w:t xml:space="preserve">oxidizing taxa, we sequenced the</w:t>
-      </w:r>
-      <w:r>
-        <w:t xml:space="preserve"> </w:t>
-      </w:r>
-      <w:r>
-        <w:t xml:space="preserve">particulate methane monooxygenase subunit A gene (</w:t>
-      </w:r>
-      <w:r>
-        <w:rPr>
-          <w:i/>
-        </w:rPr>
-        <w:t xml:space="preserve">pmoA</w:t>
-      </w:r>
-      <w:r>
-        <w:t xml:space="preserve">) using</w:t>
-      </w:r>
-      <w:r>
-        <w:t xml:space="preserve"> </w:t>
-      </w:r>
-      <w:r>
-        <w:t xml:space="preserve">primers</w:t>
-      </w:r>
-      <w:r>
-        <w:t xml:space="preserve">???</w:t>
-      </w:r>
-      <w:r>
-        <w:t xml:space="preserve">. Sequencing was performed on the Illumina MiSeq in v3</w:t>
-      </w:r>
-      <w:r>
-        <w:t xml:space="preserve"> </w:t>
-      </w:r>
-      <w:r>
-        <w:t xml:space="preserve">mode with 300 bp paired-end reads.</w:t>
-      </w:r>
-    </w:p>
-    <w:p>
-      <w:pPr>
-        <w:pStyle w:val="Heading2"/>
-      </w:pPr>
-      <w:bookmarkStart w:id="26" w:name="Xce68b43560cc06a5cdb05a55340a17c26fed09a"/>
-      <w:r>
-        <w:t xml:space="preserve">Bioinformatics Bioinformatic analyses were conducted using the</w:t>
-      </w:r>
-      <w:r>
-        <w:t xml:space="preserve"> </w:t>
-      </w:r>
-      <w:r>
-        <w:rPr>
-          <w:rStyle w:val="VerbatimChar"/>
-        </w:rPr>
-        <w:t xml:space="preserve">QIIME2</w:t>
-      </w:r>
-      <w:bookmarkEnd w:id="26"/>
-    </w:p>
-    <w:p>
-      <w:pPr>
-        <w:pStyle w:val="FirstParagraph"/>
-      </w:pPr>
-      <w:r>
-        <w:t xml:space="preserve">bioinformatics platform (Bolyen et al. 2019). Raw sequencing reads were</w:t>
-      </w:r>
-      <w:r>
-        <w:t xml:space="preserve"> </w:t>
-      </w:r>
-      <w:r>
-        <w:t xml:space="preserve">demultiplexed using ??? (citation), denoised using</w:t>
-      </w:r>
-      <w:r>
-        <w:t xml:space="preserve"> </w:t>
-      </w:r>
-      <w:r>
-        <w:rPr>
-          <w:rStyle w:val="VerbatimChar"/>
-        </w:rPr>
-        <w:t xml:space="preserve">DADA2</w:t>
-      </w:r>
-      <w:r>
-        <w:t xml:space="preserve"> </w:t>
-      </w:r>
-      <w:r>
-        <w:t xml:space="preserve">(citation).</w:t>
-      </w:r>
-      <w:r>
-        <w:t xml:space="preserve"> </w:t>
-      </w:r>
-      <w:r>
-        <w:t xml:space="preserve">Taxonomic assignment for the 16S reads was performed using ??? based on the</w:t>
-      </w:r>
-      <w:r>
-        <w:t xml:space="preserve"> </w:t>
-      </w:r>
-      <w:r>
-        <w:t xml:space="preserve">Silva database. All subsequent tatistical analyses were performed in the</w:t>
+        <w:t xml:space="preserve">lm</w:t>
+      </w:r>
+      <w:r>
+        <w:t xml:space="preserve"> </w:t>
+      </w:r>
+      <w:r>
+        <w:t xml:space="preserve">in</w:t>
       </w:r>
       <w:r>
         <w:t xml:space="preserve"> </w:t>
@@ -1342,16 +1460,13 @@
         <w:t xml:space="preserve">R</w:t>
       </w:r>
       <w:r>
-        <w:t xml:space="preserve"> </w:t>
-      </w:r>
-      <w:r>
-        <w:t xml:space="preserve">statistical programming environment (R Core Team 2020). Richness estimates were</w:t>
-      </w:r>
-      <w:r>
-        <w:t xml:space="preserve"> </w:t>
-      </w:r>
-      <w:r>
-        <w:t xml:space="preserve">made using the</w:t>
+        <w:t xml:space="preserve">. The</w:t>
+      </w:r>
+      <w:r>
+        <w:t xml:space="preserve"> </w:t>
+      </w:r>
+      <w:r>
+        <w:t xml:space="preserve">model formulation for the full model was</w:t>
       </w:r>
       <w:r>
         <w:t xml:space="preserve"> </w:t>
@@ -1360,13 +1475,19 @@
         <w:rPr>
           <w:rStyle w:val="VerbatimChar"/>
         </w:rPr>
-        <w:t xml:space="preserve">breakaway</w:t>
-      </w:r>
-      <w:r>
-        <w:t xml:space="preserve"> </w:t>
-      </w:r>
-      <w:r>
-        <w:t xml:space="preserve">package and diversity indices using the</w:t>
+        <w:t xml:space="preserve">flux ~ passage * treatment</w:t>
+      </w:r>
+      <w:r>
+        <w:t xml:space="preserve"> </w:t>
+      </w:r>
+      <w:r>
+        <w:t xml:space="preserve">and the</w:t>
+      </w:r>
+      <w:r>
+        <w:t xml:space="preserve"> </w:t>
+      </w:r>
+      <w:r>
+        <w:t xml:space="preserve">model formulation for the reduced model was</w:t>
       </w:r>
       <w:r>
         <w:t xml:space="preserve"> </w:t>
@@ -1375,101 +1496,16 @@
         <w:rPr>
           <w:rStyle w:val="VerbatimChar"/>
         </w:rPr>
-        <w:t xml:space="preserve">DivNet</w:t>
-      </w:r>
-      <w:r>
-        <w:t xml:space="preserve"> </w:t>
-      </w:r>
-      <w:r>
-        <w:t xml:space="preserve">package (Willis et al. ???).</w:t>
-      </w:r>
-    </w:p>
-    <w:p>
-      <w:pPr>
-        <w:pStyle w:val="Heading2"/>
-      </w:pPr>
-      <w:bookmarkStart w:id="27" w:name="statistical-analysis"/>
-      <w:r>
-        <w:t xml:space="preserve">Statistical Analysis</w:t>
-      </w:r>
-      <w:bookmarkEnd w:id="27"/>
-    </w:p>
-    <w:p>
-      <w:pPr>
-        <w:pStyle w:val="Heading3"/>
-      </w:pPr>
-      <w:bookmarkStart w:id="28" w:name="response-to-selection"/>
-      <w:r>
-        <w:t xml:space="preserve">Response to selection</w:t>
-      </w:r>
-      <w:bookmarkEnd w:id="28"/>
-    </w:p>
-    <w:p>
-      <w:pPr>
-        <w:pStyle w:val="FirstParagraph"/>
-      </w:pPr>
-      <w:r>
-        <w:t xml:space="preserve">To test whether there was a significant change in CH</w:t>
-      </w:r>
-      <w:r>
-        <w:rPr>
-          <w:vertAlign w:val="subscript"/>
-        </w:rPr>
-        <w:t xml:space="preserve">4</w:t>
-      </w:r>
-      <w:r>
-        <w:t xml:space="preserve"> </w:t>
-      </w:r>
-      <w:r>
-        <w:t xml:space="preserve">oxidation rate (k) as a</w:t>
-      </w:r>
-      <w:r>
-        <w:t xml:space="preserve"> </w:t>
-      </w:r>
-      <w:r>
-        <w:t xml:space="preserve">response to selection, we tested the deviation between the positive and neutral</w:t>
-      </w:r>
-      <w:r>
-        <w:t xml:space="preserve"> </w:t>
-      </w:r>
-      <w:r>
-        <w:t xml:space="preserve">selection lines over multiple passages. We calculated deviation as the</w:t>
-      </w:r>
-      <w:r>
-        <w:t xml:space="preserve"> </w:t>
-      </w:r>
-      <w:r>
-        <w:t xml:space="preserve">difference in the mean oxidation rate between the positive and neutral</w:t>
-      </w:r>
-      <w:r>
-        <w:t xml:space="preserve"> </w:t>
-      </w:r>
-      <w:r>
-        <w:t xml:space="preserve">treatment within each passage. The standard errors of the difference were</w:t>
-      </w:r>
-      <w:r>
-        <w:t xml:space="preserve"> </w:t>
-      </w:r>
-      <w:r>
-        <w:t xml:space="preserve">calculated as the square root of the sum of the squared errors of the positive</w:t>
-      </w:r>
-      <w:r>
-        <w:t xml:space="preserve"> </w:t>
-      </w:r>
-      <w:r>
-        <w:t xml:space="preserve">and neutral lines. We then fit an ordinary least squares regression model</w:t>
-      </w:r>
-      <w:r>
-        <w:t xml:space="preserve"> </w:t>
-      </w:r>
-      <w:r>
-        <w:t xml:space="preserve">taking into account the standard errors of the deviations. The model was fit</w:t>
-      </w:r>
-      <w:r>
-        <w:t xml:space="preserve"> </w:t>
-      </w:r>
-      <w:r>
-        <w:t xml:space="preserve">using the</w:t>
+        <w:t xml:space="preserve">flux ~ passage</w:t>
+      </w:r>
+      <w:r>
+        <w:t xml:space="preserve">. We compared these</w:t>
+      </w:r>
+      <w:r>
+        <w:t xml:space="preserve"> </w:t>
+      </w:r>
+      <w:r>
+        <w:t xml:space="preserve">models using the likelihood ratio test with the</w:t>
       </w:r>
       <w:r>
         <w:t xml:space="preserve"> </w:t>
@@ -1478,13 +1514,13 @@
         <w:rPr>
           <w:rStyle w:val="VerbatimChar"/>
         </w:rPr>
-        <w:t xml:space="preserve">rma</w:t>
-      </w:r>
-      <w:r>
-        <w:t xml:space="preserve"> </w:t>
-      </w:r>
-      <w:r>
-        <w:t xml:space="preserve">function from the</w:t>
+        <w:t xml:space="preserve">anova</w:t>
+      </w:r>
+      <w:r>
+        <w:t xml:space="preserve"> </w:t>
+      </w:r>
+      <w:r>
+        <w:t xml:space="preserve">function in</w:t>
       </w:r>
       <w:r>
         <w:t xml:space="preserve"> </w:t>
@@ -1493,28 +1529,28 @@
         <w:rPr>
           <w:rStyle w:val="VerbatimChar"/>
         </w:rPr>
-        <w:t xml:space="preserve">metafor</w:t>
-      </w:r>
-      <w:r>
-        <w:t xml:space="preserve"> </w:t>
-      </w:r>
-      <w:r>
-        <w:t xml:space="preserve">package in</w:t>
-      </w:r>
-      <w:r>
-        <w:t xml:space="preserve"> </w:t>
-      </w:r>
-      <w:r>
-        <w:rPr>
-          <w:rStyle w:val="VerbatimChar"/>
-        </w:rPr>
-        <w:t xml:space="preserve">r</w:t>
-      </w:r>
-      <w:r>
-        <w:t xml:space="preserve"> </w:t>
-      </w:r>
-      <w:r>
-        <w:t xml:space="preserve">(Viechtbauer 2010).</w:t>
+        <w:t xml:space="preserve">R</w:t>
+      </w:r>
+      <w:r>
+        <w:t xml:space="preserve">. We</w:t>
+      </w:r>
+      <w:r>
+        <w:t xml:space="preserve"> </w:t>
+      </w:r>
+      <w:r>
+        <w:t xml:space="preserve">then fit the full model to determine the slope of the positive line, which</w:t>
+      </w:r>
+      <w:r>
+        <w:t xml:space="preserve"> </w:t>
+      </w:r>
+      <w:r>
+        <w:t xml:space="preserve">represents the change in methane oxidation rate per passage as a response to</w:t>
+      </w:r>
+      <w:r>
+        <w:t xml:space="preserve"> </w:t>
+      </w:r>
+      <w:r>
+        <w:t xml:space="preserve">selection.</w:t>
       </w:r>
     </w:p>
     <w:p>
@@ -1814,193 +1850,127 @@
         <w:pStyle w:val="FirstParagraph"/>
       </w:pPr>
       <w:r>
-        <w:t xml:space="preserve">The intercept for the Neutral treatment was significantly different from zero</w:t>
-      </w:r>
-      <w:r>
-        <w:t xml:space="preserve"> </w:t>
-      </w:r>
-      <w:r>
-        <w:t xml:space="preserve">at -1.42 (SE =</w:t>
-      </w:r>
-      <w:r>
-        <w:t xml:space="preserve"> </w:t>
-      </w:r>
-      <w:r>
-        <w:rPr>
-          <w:rStyle w:val="VerbatimChar"/>
-        </w:rPr>
-        <w:t xml:space="preserve">r myround(tidy(response_model)[[1, 3]], 2)</w:t>
-      </w:r>
-      <w:r>
-        <w:t xml:space="preserve">, t = -12.56, p = 0.00). The Positive</w:t>
-      </w:r>
-      <w:r>
-        <w:t xml:space="preserve"> </w:t>
-      </w:r>
-      <w:r>
-        <w:t xml:space="preserve">treatment started at a significantly lower methane oxidation rate than the</w:t>
-      </w:r>
-      <w:r>
-        <w:t xml:space="preserve"> </w:t>
-      </w:r>
-      <w:r>
-        <w:t xml:space="preserve">Neutral treatment with a y-intercept of -0.34 relative to Neutral (SE = 0.16, t =</w:t>
-      </w:r>
-      <w:r>
-        <w:t xml:space="preserve"> </w:t>
-      </w:r>
-      <w:r>
-        <w:rPr>
-          <w:rStyle w:val="VerbatimChar"/>
-        </w:rPr>
-        <w:t xml:space="preserve">r myround(tidy(response_model)[[3, 4]], 2)</w:t>
-      </w:r>
-      <w:r>
-        <w:t xml:space="preserve">, p = 0.03). There was no change in methane oxidation rate of the Neutral</w:t>
-      </w:r>
-      <w:r>
-        <w:t xml:space="preserve"> </w:t>
-      </w:r>
-      <w:r>
-        <w:t xml:space="preserve">treatment over the five passages (slope = -0.01, SE = 0.05, t =</w:t>
-      </w:r>
-      <w:r>
-        <w:t xml:space="preserve"> </w:t>
-      </w:r>
-      <w:r>
-        <w:rPr>
-          <w:rStyle w:val="VerbatimChar"/>
-        </w:rPr>
-        <w:t xml:space="preserve">r myround(tidy(response_model)[[2, 4]], 2)</w:t>
-      </w:r>
-      <w:r>
-        <w:t xml:space="preserve">, p = 0.80). By contrast, there was a significant increase in the Positive</w:t>
-      </w:r>
-      <w:r>
-        <w:t xml:space="preserve"> </w:t>
-      </w:r>
-      <w:r>
-        <w:t xml:space="preserve">treatment of 0.18 per passage which is</w:t>
-      </w:r>
-      <w:r>
-        <w:t xml:space="preserve"> </w:t>
-      </w:r>
-      <w:r>
-        <w:t xml:space="preserve">approximately a 51% increase in methane</w:t>
-      </w:r>
-      <w:r>
-        <w:t xml:space="preserve"> </w:t>
-      </w:r>
-      <w:r>
-        <w:t xml:space="preserve">oxidation rate per passage (SE = 0.06, t =</w:t>
-      </w:r>
-      <w:r>
-        <w:t xml:space="preserve"> </w:t>
-      </w:r>
-      <w:r>
-        <w:t xml:space="preserve">2.76, p = 0.01).</w:t>
-      </w:r>
-    </w:p>
-    <w:p>
-      <w:pPr>
-        <w:pStyle w:val="TextBody"/>
-      </w:pPr>
-      <w:r>
-        <w:t xml:space="preserve">Methane oxidation rate increased as a response to selection in the Positive</w:t>
-      </w:r>
-      <w:r>
-        <w:t xml:space="preserve"> </w:t>
-      </w:r>
-      <w:r>
-        <w:t xml:space="preserve">selection treatment (Figure 3). This can be</w:t>
-      </w:r>
-      <w:r>
-        <w:t xml:space="preserve"> </w:t>
-      </w:r>
-      <w:r>
-        <w:t xml:space="preserve">seen in the increase in deviation between the Positive and Neutral selection</w:t>
-      </w:r>
-      <w:r>
-        <w:t xml:space="preserve"> </w:t>
-      </w:r>
-      <w:r>
-        <w:t xml:space="preserve">lines over the course of the experiment (z = , p = ). Mean CH</w:t>
-      </w:r>
-      <w:r>
-        <w:rPr>
-          <w:vertAlign w:val="subscript"/>
-        </w:rPr>
-        <w:t xml:space="preserve">4</w:t>
-      </w:r>
-      <w:r>
-        <w:t xml:space="preserve"> </w:t>
-      </w:r>
-      <w:r>
-        <w:t xml:space="preserve">oxidation</w:t>
-      </w:r>
-      <w:r>
-        <w:t xml:space="preserve"> </w:t>
-      </w:r>
-      <w:r>
-        <w:t xml:space="preserve">rate for the Positive treatment increased by</w:t>
-      </w:r>
-      <w:r>
-        <w:t xml:space="preserve"> </w:t>
-      </w:r>
-      <m:oMath>
-        <m:r>
-          <m:t>±</m:t>
-        </m:r>
-      </m:oMath>
-      <w:r>
-        <w:t xml:space="preserve"> </w:t>
-      </w:r>
-      <w:r>
-        <w:t xml:space="preserve">per passage relative to the</w:t>
-      </w:r>
-      <w:r>
-        <w:t xml:space="preserve"> </w:t>
-      </w:r>
-      <w:r>
-        <w:t xml:space="preserve">Neutral treatment. The mean flux across all jars in all treatments in the first</w:t>
-      </w:r>
-      <w:r>
-        <w:t xml:space="preserve"> </w:t>
-      </w:r>
-      <w:r>
-        <w:t xml:space="preserve">passage was</w:t>
-      </w:r>
-      <w:r>
-        <w:t xml:space="preserve"> </w:t>
-      </w:r>
-      <m:oMath>
-        <m:r>
-          <m:t>±</m:t>
-        </m:r>
-      </m:oMath>
-      <w:r>
-        <w:t xml:space="preserve"> </w:t>
-      </w:r>
-      <w:r>
-        <w:t xml:space="preserve">so this represents a doubling of CH</w:t>
-      </w:r>
-      <w:r>
-        <w:rPr>
-          <w:vertAlign w:val="subscript"/>
-        </w:rPr>
-        <w:t xml:space="preserve">4</w:t>
-      </w:r>
-      <w:r>
-        <w:t xml:space="preserve"> </w:t>
-      </w:r>
-      <w:r>
-        <w:t xml:space="preserve">consumption in every passage due</w:t>
-      </w:r>
-      <w:r>
-        <w:t xml:space="preserve"> </w:t>
-      </w:r>
-      <w:r>
-        <w:t xml:space="preserve">to selection.</w:t>
+        <w:t xml:space="preserve">We observed a response to selection on soil methane oxidation rate at the whole</w:t>
+      </w:r>
+      <w:r>
+        <w:t xml:space="preserve"> </w:t>
+      </w:r>
+      <w:r>
+        <w:t xml:space="preserve">ecosystem level (Figure 1).</w:t>
+      </w:r>
+      <w:r>
+        <w:t xml:space="preserve"> </w:t>
+      </w:r>
+      <w:r>
+        <w:t xml:space="preserve">At the start of the experiment, the Positive</w:t>
+      </w:r>
+      <w:r>
+        <w:t xml:space="preserve"> </w:t>
+      </w:r>
+      <w:r>
+        <w:t xml:space="preserve">treatment had a mean methane oxidation rate that was</w:t>
+      </w:r>
+      <w:r>
+        <w:t xml:space="preserve"> </w:t>
+      </w:r>
+      <w:r>
+        <w:t xml:space="preserve">24%</w:t>
+      </w:r>
+      <w:r>
+        <w:t xml:space="preserve"> </w:t>
+      </w:r>
+      <w:r>
+        <w:t xml:space="preserve">lower than the</w:t>
+      </w:r>
+      <w:r>
+        <w:t xml:space="preserve"> </w:t>
+      </w:r>
+      <w:r>
+        <w:t xml:space="preserve">Neutral treatment (SE =</w:t>
+      </w:r>
+      <w:r>
+        <w:t xml:space="preserve"> </w:t>
+      </w:r>
+      <w:r>
+        <w:t xml:space="preserve">0.16, t =</w:t>
+      </w:r>
+      <w:r>
+        <w:t xml:space="preserve"> </w:t>
+      </w:r>
+      <w:r>
+        <w:t xml:space="preserve">-2.14, p =</w:t>
+      </w:r>
+      <w:r>
+        <w:t xml:space="preserve"> </w:t>
+      </w:r>
+      <w:r>
+        <w:t xml:space="preserve">0.03). There was no change in methane oxidation rate of the Neutral</w:t>
+      </w:r>
+      <w:r>
+        <w:t xml:space="preserve"> </w:t>
+      </w:r>
+      <w:r>
+        <w:t xml:space="preserve">treatment over the five passages (slope =</w:t>
+      </w:r>
+      <w:r>
+        <w:t xml:space="preserve"> </w:t>
+      </w:r>
+      <w:r>
+        <w:t xml:space="preserve">-0.01, SE =</w:t>
+      </w:r>
+      <w:r>
+        <w:t xml:space="preserve"> </w:t>
+      </w:r>
+      <w:r>
+        <w:t xml:space="preserve">0.05, t =</w:t>
+      </w:r>
+      <w:r>
+        <w:t xml:space="preserve"> </w:t>
+      </w:r>
+      <w:r>
+        <w:t xml:space="preserve">-0.26, p =</w:t>
+      </w:r>
+      <w:r>
+        <w:t xml:space="preserve"> </w:t>
+      </w:r>
+      <w:r>
+        <w:t xml:space="preserve">0.80). By contrast, the Positive treatment had a</w:t>
+      </w:r>
+      <w:r>
+        <w:t xml:space="preserve"> </w:t>
+      </w:r>
+      <w:r>
+        <w:t xml:space="preserve">51% 50.6509236% increase in methane</w:t>
+      </w:r>
+      <w:r>
+        <w:t xml:space="preserve"> </w:t>
+      </w:r>
+      <w:r>
+        <w:t xml:space="preserve">oxidation rate per passage (slope =</w:t>
+      </w:r>
+      <w:r>
+        <w:t xml:space="preserve"> </w:t>
+      </w:r>
+      <w:r>
+        <w:t xml:space="preserve">0.18, SE =</w:t>
+      </w:r>
+      <w:r>
+        <w:t xml:space="preserve"> </w:t>
+      </w:r>
+      <w:r>
+        <w:t xml:space="preserve">0.06, t =</w:t>
+      </w:r>
+      <w:r>
+        <w:t xml:space="preserve"> </w:t>
+      </w:r>
+      <w:r>
+        <w:t xml:space="preserve">2.76, p =</w:t>
+      </w:r>
+      <w:r>
+        <w:t xml:space="preserve"> </w:t>
+      </w:r>
+      <w:r>
+        <w:t xml:space="preserve">0.01).</w:t>
       </w:r>
     </w:p>
     <w:p>

</xml_diff>

<commit_message>
Cleanup directory for publication
</commit_message>
<xml_diff>
--- a/Manuscript/manuscript.docx
+++ b/Manuscript/manuscript.docx
@@ -2948,13 +2948,13 @@
         <w:t xml:space="preserve"> </w:t>
       </w:r>
       <w:r>
-        <w:t xml:space="preserve">(Richness difference between Passage 5 and Passage 2 = -2450.8, SE =</w:t>
-      </w:r>
-      <w:r>
-        <w:t xml:space="preserve"> </w:t>
-      </w:r>
-      <w:r>
-        <w:t xml:space="preserve">285.09, p &lt; 0.001). However, there was no</w:t>
+        <w:t xml:space="preserve">(Richness difference between Passage 5 and Passage 2 = -2451.8, SE =</w:t>
+      </w:r>
+      <w:r>
+        <w:t xml:space="preserve"> </w:t>
+      </w:r>
+      <w:r>
+        <w:t xml:space="preserve">285.19, p &lt; 0.001). However, there was no</w:t>
       </w:r>
       <w:r>
         <w:t xml:space="preserve"> </w:t>
@@ -6367,7 +6367,7 @@
                 <w:szCs w:val="22"/>
                 <w:color w:val="000000"/>
               </w:rPr>
-              <w:t xml:space="preserve">0.006</w:t>
+              <w:t xml:space="preserve">0.004</w:t>
             </w:r>
           </w:p>
         </w:tc>
@@ -6576,7 +6576,7 @@
                 <w:szCs w:val="22"/>
                 <w:color w:val="000000"/>
               </w:rPr>
-              <w:t xml:space="preserve">0.038</w:t>
+              <w:t xml:space="preserve">0.031</w:t>
             </w:r>
           </w:p>
         </w:tc>
@@ -7412,7 +7412,7 @@
                 <w:szCs w:val="22"/>
                 <w:color w:val="000000"/>
               </w:rPr>
-              <w:t xml:space="preserve">0.019</w:t>
+              <w:t xml:space="preserve">0.025</w:t>
             </w:r>
           </w:p>
         </w:tc>
@@ -7621,7 +7621,7 @@
                 <w:szCs w:val="22"/>
                 <w:color w:val="000000"/>
               </w:rPr>
-              <w:t xml:space="preserve">0.072</w:t>
+              <w:t xml:space="preserve">0.075</w:t>
             </w:r>
           </w:p>
         </w:tc>

</xml_diff>

<commit_message>
Add new decontam results, add dbrda results, add new discussion draft, update methods
</commit_message>
<xml_diff>
--- a/Manuscript/manuscript.docx
+++ b/Manuscript/manuscript.docx
@@ -1570,13 +1570,13 @@
         <w:t xml:space="preserve"> </w:t>
       </w:r>
       <w:r>
-        <w:t xml:space="preserve">next generation. For each treatment, these three jars were homogenized and 5 g</w:t>
-      </w:r>
-      <w:r>
-        <w:t xml:space="preserve"> </w:t>
-      </w:r>
-      <w:r>
-        <w:t xml:space="preserve">of this homogenized soil was used to inoculate the next set of jars and which</w:t>
+        <w:t xml:space="preserve">next generation. For each treatment, the selected jars were homogenized and 5 g</w:t>
+      </w:r>
+      <w:r>
+        <w:t xml:space="preserve"> </w:t>
+      </w:r>
+      <w:r>
+        <w:t xml:space="preserve">of the homogenized soil was used to inoculate the next set of jars, which</w:t>
       </w:r>
       <w:r>
         <w:t xml:space="preserve"> </w:t>
@@ -2211,13 +2211,31 @@
         <w:t xml:space="preserve">(24)</w:t>
       </w:r>
       <w:r>
-        <w:t xml:space="preserve">. We did not identify</w:t>
-      </w:r>
-      <w:r>
-        <w:t xml:space="preserve"> </w:t>
-      </w:r>
-      <w:r>
-        <w:t xml:space="preserve">any obvious contamination using these methods.</w:t>
+        <w:t xml:space="preserve">.</w:t>
+      </w:r>
+      <w:r>
+        <w:t xml:space="preserve"> </w:t>
+      </w:r>
+      <w:r>
+        <w:t xml:space="preserve">Decontam identified 16 potential contaminants based</w:t>
+      </w:r>
+      <w:r>
+        <w:t xml:space="preserve"> </w:t>
+      </w:r>
+      <w:r>
+        <w:t xml:space="preserve">on prevalence and frequency. Visual inspection of abundance ~ concentration</w:t>
+      </w:r>
+      <w:r>
+        <w:t xml:space="preserve"> </w:t>
+      </w:r>
+      <w:r>
+        <w:t xml:space="preserve">plots indicated that 9 of these were likely contaminants and these</w:t>
+      </w:r>
+      <w:r>
+        <w:t xml:space="preserve"> </w:t>
+      </w:r>
+      <w:r>
+        <w:t xml:space="preserve">ASVs were removed.</w:t>
       </w:r>
     </w:p>
     <w:p>
@@ -3149,7 +3167,7 @@
         <w:pStyle w:val="FirstParagraph"/>
       </w:pPr>
       <w:r>
-        <w:t xml:space="preserve">Richness of ASVs decreased between Passage 2 (median = 3427.0, IQR = 783.8) and 5 (median = 1579.0, IQR = 156.8; Kruskal-Wallace test:</w:t>
+        <w:t xml:space="preserve">Richness of ASVs decreased from 3427.0 (783.8) in Passage 2 to 1579.0 (156.8) in Passage 5 (Kruskal-Wallace test:</w:t>
       </w:r>
       <w:r>
         <w:t xml:space="preserve"> </w:t>
@@ -3238,7 +3256,7 @@
         <w:t xml:space="preserve"> </w:t>
       </w:r>
       <w:r>
-        <w:t xml:space="preserve">weakly by treatment and the interaction between passage and treatment (Figure 3; Table 1).</w:t>
+        <w:t xml:space="preserve">weakly by treatment with an interaction between passage and treatment (Figure 3; Table 1).</w:t>
       </w:r>
       <w:r>
         <w:t xml:space="preserve"> </w:t>
@@ -3250,7 +3268,7 @@
         <w:t xml:space="preserve"> </w:t>
       </w:r>
       <w:r>
-        <w:t xml:space="preserve">variation in Bray-Curtis dissimilarity. Treatment explained</w:t>
+        <w:t xml:space="preserve">variation in Bray-Curtis dissimilarity, treatment explained</w:t>
       </w:r>
       <w:r>
         <w:t xml:space="preserve"> </w:t>
@@ -3262,13 +3280,13 @@
         <w:t xml:space="preserve"> </w:t>
       </w:r>
       <w:r>
-        <w:t xml:space="preserve">of the variation. There was also an interaction</w:t>
-      </w:r>
-      <w:r>
-        <w:t xml:space="preserve"> </w:t>
-      </w:r>
-      <w:r>
-        <w:t xml:space="preserve">between treatment and passage, which explained</w:t>
+        <w:t xml:space="preserve">of the variation, and the interaction</w:t>
+      </w:r>
+      <w:r>
+        <w:t xml:space="preserve"> </w:t>
+      </w:r>
+      <w:r>
+        <w:t xml:space="preserve">between treatment and passage explained</w:t>
       </w:r>
       <w:r>
         <w:t xml:space="preserve"> </w:t>
@@ -3297,20 +3315,10 @@
     </w:p>
     <w:p>
       <w:pPr>
-        <w:pStyle w:val="Heading2"/>
-      </w:pPr>
-      <w:bookmarkStart w:id="34" w:name="taxa-that-responded-to-selection"/>
-      <w:r>
-        <w:t xml:space="preserve">Taxa that responded to selection</w:t>
-      </w:r>
-      <w:bookmarkEnd w:id="34"/>
-    </w:p>
-    <w:p>
-      <w:pPr>
-        <w:pStyle w:val="FirstParagraph"/>
-      </w:pPr>
-      <w:r>
-        <w:t xml:space="preserve">To investigate which taxa responded to selection on soil CH</w:t>
+        <w:pStyle w:val="TextBody"/>
+      </w:pPr>
+      <w:r>
+        <w:t xml:space="preserve">Community dissimilarity also correlated with CH</w:t>
       </w:r>
       <w:r>
         <w:rPr>
@@ -3322,6 +3330,90 @@
         <w:t xml:space="preserve"> </w:t>
       </w:r>
       <w:r>
+        <w:t xml:space="preserve">oxidation rate. In Passage 2, there was no correlation between CH</w:t>
+      </w:r>
+      <w:r>
+        <w:rPr>
+          <w:vertAlign w:val="subscript"/>
+        </w:rPr>
+        <w:t xml:space="preserve">4</w:t>
+      </w:r>
+      <w:r>
+        <w:t xml:space="preserve"> </w:t>
+      </w:r>
+      <w:r>
+        <w:t xml:space="preserve">oxidation rate and Bray-Curtis dissimilarity</w:t>
+      </w:r>
+      <w:r>
+        <w:t xml:space="preserve"> </w:t>
+      </w:r>
+      <w:r>
+        <w:t xml:space="preserve">(dbRDA: F</w:t>
+      </w:r>
+      <w:r>
+        <w:rPr>
+          <w:vertAlign w:val="subscript"/>
+        </w:rPr>
+        <w:t xml:space="preserve">1,22</w:t>
+      </w:r>
+      <w:r>
+        <w:t xml:space="preserve"> </w:t>
+      </w:r>
+      <w:r>
+        <w:t xml:space="preserve">= 1.12, p = 0.305). However, in Passage 5, CH</w:t>
+      </w:r>
+      <w:r>
+        <w:rPr>
+          <w:vertAlign w:val="subscript"/>
+        </w:rPr>
+        <w:t xml:space="preserve">4</w:t>
+      </w:r>
+      <w:r>
+        <w:t xml:space="preserve"> </w:t>
+      </w:r>
+      <w:r>
+        <w:t xml:space="preserve">oxidation rate explained 9.6 % of the variation in Bray-Curtis dissimilarity (dbRDA: F</w:t>
+      </w:r>
+      <w:r>
+        <w:rPr>
+          <w:vertAlign w:val="subscript"/>
+        </w:rPr>
+        <w:t xml:space="preserve">1,22</w:t>
+      </w:r>
+      <w:r>
+        <w:t xml:space="preserve"> </w:t>
+      </w:r>
+      <w:r>
+        <w:t xml:space="preserve">= 2.35, p = 0.01).</w:t>
+      </w:r>
+    </w:p>
+    <w:p>
+      <w:pPr>
+        <w:pStyle w:val="Heading2"/>
+      </w:pPr>
+      <w:bookmarkStart w:id="34" w:name="taxa-that-responded-to-selection"/>
+      <w:r>
+        <w:t xml:space="preserve">Taxa that responded to selection</w:t>
+      </w:r>
+      <w:bookmarkEnd w:id="34"/>
+    </w:p>
+    <w:p>
+      <w:pPr>
+        <w:pStyle w:val="FirstParagraph"/>
+      </w:pPr>
+      <w:r>
+        <w:t xml:space="preserve">To investigate which taxa responded to selection on soil CH</w:t>
+      </w:r>
+      <w:r>
+        <w:rPr>
+          <w:vertAlign w:val="subscript"/>
+        </w:rPr>
+        <w:t xml:space="preserve">4</w:t>
+      </w:r>
+      <w:r>
+        <w:t xml:space="preserve"> </w:t>
+      </w:r>
+      <w:r>
         <w:t xml:space="preserve">oxidation rate, we</w:t>
       </w:r>
       <w:r>
@@ -3786,11 +3878,125 @@
       <w:pPr>
         <w:pStyle w:val="Heading1"/>
       </w:pPr>
-      <w:bookmarkStart w:id="35" w:name="discussion"/>
+      <w:bookmarkStart w:id="35" w:name="new-discussion"/>
+      <w:r>
+        <w:t xml:space="preserve">New Discussion</w:t>
+      </w:r>
+      <w:bookmarkEnd w:id="35"/>
+    </w:p>
+    <w:p>
+      <w:pPr>
+        <w:pStyle w:val="FirstParagraph"/>
+      </w:pPr>
+      <w:r>
+        <w:t xml:space="preserve">We observed a response to selection on whole-ecosystem soil methane oxidation rate, which demonstrates that variation in the microbiome generates variation in the rate of ecosystem function independent of the underlying abiotic conditions. While it is well understood that the microbiome mediates both host functions and environmental functions, a fundamental question in microbial ecology is whether we need to understand variation in the composition of microbiomes to understand variation in the rate of ecosystem functions. To address that question, we performed artificial ecosystem selection on soil microbiomes by selecting for ecosystems with high methane oxidation rates. We found that there was a significant increase in methane oxidation rate as a response to selection. Each generation of soil ecosystems was generated from the same pool of sterile soil substrate and a small inoculum from the previous generation. Therefore, it is unlikely that this response to selection was due to changes in the abiotic conditions of the environment. In addition, the response was only observed in the positive selection treatment and not in the neutral selection treatment, which shows that this was not a side effect of passaging in jars. Therefore, we conclude that variation in the microbiome can generate variation in ecosystem functions independent of the abiotic environmental conditions.</w:t>
+      </w:r>
+    </w:p>
+    <w:p>
+      <w:pPr>
+        <w:pStyle w:val="TextBody"/>
+      </w:pPr>
+      <w:r>
+        <w:t xml:space="preserve">In addition, we observed a large heritability for methane oxidation rate, which suggests that microbiome variation explains a large portion of the variation in methane oxidation rate relative to environmental variation in this system.</w:t>
+      </w:r>
+      <w:r>
+        <w:t xml:space="preserve"> </w:t>
+      </w:r>
+      <w:r>
+        <w:t xml:space="preserve">To estimate how much of the variation in methane oxidation rate can be explained by the presence, absence, and relative abundances of specific microbial taxa, we calculated the narrow-sense heritability of methane oxidation rate in this experiment. We found that the heritability was 1.08 (95% CI</w:t>
+      </w:r>
+      <w:r>
+        <w:t xml:space="preserve"> </w:t>
+      </w:r>
+      <w:r>
+        <w:t xml:space="preserve">[0.40, 1.75]). Heritability is theoretically bounded by 0 and 1 and, in a genomic context, a heritability of 1 would indicate that a trait is entirely genetically determined and thus offspring would have the exact same value of that trait as their parents. A heritability greater than 1 would indicate that offspring exceed the value of their parents. This is unlikely in the context of a genomic trait, but microbiomes are not limited by the constraints of genomes because microbes are not alleles and communities are not chromosomes. Therefore, it is entirely possible that complementarity within a microbial community could lead the shuffling of microbes to generate communities that exceed the trait values of their</w:t>
+      </w:r>
+      <w:r>
+        <w:t xml:space="preserve"> </w:t>
+      </w:r>
+      <w:r>
+        <w:t xml:space="preserve">“</w:t>
+      </w:r>
+      <w:r>
+        <w:t xml:space="preserve">parent</w:t>
+      </w:r>
+      <w:r>
+        <w:t xml:space="preserve">”</w:t>
+      </w:r>
+      <w:r>
+        <w:t xml:space="preserve"> </w:t>
+      </w:r>
+      <w:r>
+        <w:t xml:space="preserve">ecosystems. This could be considered an</w:t>
+      </w:r>
+      <w:r>
+        <w:t xml:space="preserve"> </w:t>
+      </w:r>
+      <w:r>
+        <w:t xml:space="preserve">“</w:t>
+      </w:r>
+      <w:r>
+        <w:t xml:space="preserve">emergent property</w:t>
+      </w:r>
+      <w:r>
+        <w:t xml:space="preserve">”</w:t>
+      </w:r>
+      <w:r>
+        <w:t xml:space="preserve"> </w:t>
+      </w:r>
+      <w:r>
+        <w:t xml:space="preserve">where a particular combination of microbes can lead to ecosystem-level trait values that exceed the sum of the trait value of each individual microbe. In any case, the large heritability we observed indicates that microbiome variation is a large contributor to the variation in methane oxidation in this experimental system.</w:t>
+      </w:r>
+    </w:p>
+    <w:p>
+      <w:pPr>
+        <w:pStyle w:val="TextBody"/>
+      </w:pPr>
+      <w:r>
+        <w:t xml:space="preserve">Notably, the Neutral selection treatment displayed a negative heritability of -0.58 (0.20). Negative heratibility estimates are common in artificial selection experiments with a random selection treatment. One explanation for this phenomenon is that traits that are favored experimental conditions are negatively correlated with the trait under study. In the case of this experiment, methane oxidation rate could be negatively correlated with traits that favor persistence in jars. This tradeoff would result in a negative heritability</w:t>
+      </w:r>
+    </w:p>
+    <w:p>
+      <w:pPr>
+        <w:pStyle w:val="TextBody"/>
+      </w:pPr>
+      <w:r>
+        <w:t xml:space="preserve">Next we wanted to address what aspects of the microbiome, in terms of alpha diversity, beta diversity, or individual taxa, explain this contribution of the microbiome to variation in methane oxidation rate. There are three ways that the microbiome could respond to selection in this experiment: gain or loss of species, changes in the relative abundances of species, or changes within the genomes of the constituent species. This of course assumes that there is no change in the absolute abundance or biomass of the entire microbiome, but since we are unable to measure absolute microbial biomass in soil we must make the simplifying assumption that biomass is constant across the jars. This is not an unreasonable assumption, given that most microbes in soil are heterotrophs and that those heterotrophs would drive overall biomass in the soil microbiome whereas autotrophs involved in the cycling of nutrients and the metabolism of C1 compounds would make up a relatively small fraction of the overall biomass.</w:t>
+      </w:r>
+    </w:p>
+    <w:p>
+      <w:pPr>
+        <w:pStyle w:val="TextBody"/>
+      </w:pPr>
+      <w:r>
+        <w:t xml:space="preserve">Richness at the ASV level did not vary between the two treatments and there were relatively few taxa gained or lost in the Positive selection treatment and none of these were prevalent across the 12 jars in passage 5. Therefore, the gain or loss of species is unlikely to explain the increase in methane oxidation rate. There were 13 taxa that were differentially abundant between the Positive and Neutral treatments; 9 were enriched in the Positive treatment and 4 were depleted in the Positive treatment. Of these taxa, only one is a clade known to contain methanotrophs. This group did not have a Family-level taxonomic assignment, but was placed within the Gammaproteobacteria. The Gammaproteobacteria include the type ??? methanotrophs in the family ???. However, the Gammaproteobacteria are one of the most diverse clades of bacteria and so this is not strong evidence for an increase in methanotrophs. We are unable to address whether taxa in this experiment could have evolved changes in their genomes as a result of selection because 16S rRNA gene sequences are unable to resolve these changes.</w:t>
+      </w:r>
+    </w:p>
+    <w:p>
+      <w:pPr>
+        <w:pStyle w:val="TextBody"/>
+      </w:pPr>
+      <w:r>
+        <w:t xml:space="preserve">Caveats and future directions.</w:t>
+      </w:r>
+    </w:p>
+    <w:p>
+      <w:pPr>
+        <w:pStyle w:val="TextBody"/>
+      </w:pPr>
+      <w:r>
+        <w:t xml:space="preserve">One caveat of this experimental design is that we intentionally eliminated as much environmental variation as possible. This was intentional, because we wanted to determine whether it was possible for variation in the microbiome to generate variation in methane oxidation rate independent of the environment. As a result, our heritability estimates are likely to be greater in this system than they would be in natural ecosystems with greater environmental variation. Future work could estimate heritability in experimental systems that manipulate environmental variation to evaluate how much of the variation in ecosystem function can be explained by microbiome variation outside the lab. This experiment also had a relatively small sample size which resulted in heritability estimates with wide error bars. Increasing replication would help us more accuaretly estimate this parameter. Lastly, using 16S rRNA gene sequencing we are unable to resolve genomic changes within taxa that may have undergone evolution. Future work could analyze an artificial ecosystem selection experiment using genome-resolved metagenomics to try to detect strain-level changes in the constituent taxa. This would help evaluate whether certain metabolic functions are gained or lost or whether existing functions changed in their efficiency.</w:t>
+      </w:r>
+    </w:p>
+    <w:p>
+      <w:pPr>
+        <w:pStyle w:val="Heading1"/>
+      </w:pPr>
+      <w:bookmarkStart w:id="36" w:name="discussion"/>
       <w:r>
         <w:t xml:space="preserve">Discussion</w:t>
       </w:r>
-      <w:bookmarkEnd w:id="35"/>
+      <w:bookmarkEnd w:id="36"/>
     </w:p>
     <w:p>
       <w:pPr>
@@ -4904,11 +5110,11 @@
       <w:pPr>
         <w:pStyle w:val="Heading1"/>
       </w:pPr>
-      <w:bookmarkStart w:id="36" w:name="conclusion"/>
+      <w:bookmarkStart w:id="37" w:name="conclusion"/>
       <w:r>
         <w:t xml:space="preserve">Conclusion</w:t>
       </w:r>
-      <w:bookmarkEnd w:id="36"/>
+      <w:bookmarkEnd w:id="37"/>
     </w:p>
     <w:p>
       <w:pPr>
@@ -5078,11 +5284,11 @@
       <w:pPr>
         <w:pStyle w:val="Heading1"/>
       </w:pPr>
-      <w:bookmarkStart w:id="37" w:name="acknowledgments"/>
+      <w:bookmarkStart w:id="38" w:name="acknowledgments"/>
       <w:r>
         <w:t xml:space="preserve">Acknowledgments</w:t>
       </w:r>
-      <w:bookmarkEnd w:id="37"/>
+      <w:bookmarkEnd w:id="38"/>
     </w:p>
     <w:p>
       <w:pPr>
@@ -5096,11 +5302,11 @@
       <w:pPr>
         <w:pStyle w:val="Heading1"/>
       </w:pPr>
-      <w:bookmarkStart w:id="38" w:name="competing-interests"/>
+      <w:bookmarkStart w:id="39" w:name="competing-interests"/>
       <w:r>
         <w:t xml:space="preserve">Competing Interests</w:t>
       </w:r>
-      <w:bookmarkEnd w:id="38"/>
+      <w:bookmarkEnd w:id="39"/>
     </w:p>
     <w:p>
       <w:pPr>
@@ -5114,11 +5320,11 @@
       <w:pPr>
         <w:pStyle w:val="Heading1"/>
       </w:pPr>
-      <w:bookmarkStart w:id="39" w:name="data-availability-statement"/>
+      <w:bookmarkStart w:id="40" w:name="data-availability-statement"/>
       <w:r>
         <w:t xml:space="preserve">Data Availability Statement</w:t>
       </w:r>
-      <w:bookmarkEnd w:id="39"/>
+      <w:bookmarkEnd w:id="40"/>
     </w:p>
     <w:p>
       <w:pPr>
@@ -5130,7 +5336,7 @@
       <w:r>
         <w:t xml:space="preserve"> </w:t>
       </w:r>
-      <w:hyperlink r:id="rId40">
+      <w:hyperlink r:id="rId41">
         <w:r>
           <w:rPr>
             <w:rStyle w:val="InternetLink"/>
@@ -5144,7 +5350,7 @@
       <w:r>
         <w:t xml:space="preserve"> </w:t>
       </w:r>
-      <w:hyperlink r:id="rId41">
+      <w:hyperlink r:id="rId42">
         <w:r>
           <w:rPr>
             <w:rStyle w:val="InternetLink"/>
@@ -5160,24 +5366,24 @@
       <w:pPr>
         <w:pStyle w:val="Heading1"/>
       </w:pPr>
-      <w:bookmarkStart w:id="42" w:name="supplement"/>
+      <w:bookmarkStart w:id="43" w:name="supplement"/>
       <w:r>
         <w:t xml:space="preserve">Supplement</w:t>
       </w:r>
-      <w:bookmarkEnd w:id="42"/>
+      <w:bookmarkEnd w:id="43"/>
     </w:p>
     <w:p>
       <w:pPr>
         <w:pStyle w:val="Heading1"/>
       </w:pPr>
-      <w:bookmarkStart w:id="43" w:name="references"/>
+      <w:bookmarkStart w:id="44" w:name="references"/>
       <w:r>
         <w:t xml:space="preserve">References</w:t>
       </w:r>
-      <w:bookmarkEnd w:id="43"/>
-    </w:p>
-    <w:bookmarkStart w:id="89" w:name="refs"/>
-    <w:bookmarkStart w:id="44" w:name="ref-crowther2019"/>
+      <w:bookmarkEnd w:id="44"/>
+    </w:p>
+    <w:bookmarkStart w:id="90" w:name="refs"/>
+    <w:bookmarkStart w:id="45" w:name="ref-crowther2019"/>
     <w:p>
       <w:pPr>
         <w:pStyle w:val="Bibliography"/>
@@ -5189,8 +5395,8 @@
         <w:t xml:space="preserve"> </w:t>
       </w:r>
     </w:p>
-    <w:bookmarkEnd w:id="44"/>
-    <w:bookmarkStart w:id="45" w:name="ref-cardinale2006"/>
+    <w:bookmarkEnd w:id="45"/>
+    <w:bookmarkStart w:id="46" w:name="ref-cardinale2006"/>
     <w:p>
       <w:pPr>
         <w:pStyle w:val="Bibliography"/>
@@ -5202,8 +5408,8 @@
         <w:t xml:space="preserve"> </w:t>
       </w:r>
     </w:p>
-    <w:bookmarkEnd w:id="45"/>
-    <w:bookmarkStart w:id="46" w:name="ref-hooper2012"/>
+    <w:bookmarkEnd w:id="46"/>
+    <w:bookmarkStart w:id="47" w:name="ref-hooper2012"/>
     <w:p>
       <w:pPr>
         <w:pStyle w:val="Bibliography"/>
@@ -5215,8 +5421,8 @@
         <w:t xml:space="preserve"> </w:t>
       </w:r>
     </w:p>
-    <w:bookmarkEnd w:id="46"/>
-    <w:bookmarkStart w:id="47" w:name="ref-gamfeldt2015"/>
+    <w:bookmarkEnd w:id="47"/>
+    <w:bookmarkStart w:id="48" w:name="ref-gamfeldt2015"/>
     <w:p>
       <w:pPr>
         <w:pStyle w:val="Bibliography"/>
@@ -5228,8 +5434,8 @@
         <w:t xml:space="preserve"> </w:t>
       </w:r>
     </w:p>
-    <w:bookmarkEnd w:id="47"/>
-    <w:bookmarkStart w:id="48" w:name="ref-rocca2015"/>
+    <w:bookmarkEnd w:id="48"/>
+    <w:bookmarkStart w:id="49" w:name="ref-rocca2015"/>
     <w:p>
       <w:pPr>
         <w:pStyle w:val="Bibliography"/>
@@ -5241,8 +5447,8 @@
         <w:t xml:space="preserve"> </w:t>
       </w:r>
     </w:p>
-    <w:bookmarkEnd w:id="48"/>
-    <w:bookmarkStart w:id="49" w:name="ref-graham2016"/>
+    <w:bookmarkEnd w:id="49"/>
+    <w:bookmarkStart w:id="50" w:name="ref-graham2016"/>
     <w:p>
       <w:pPr>
         <w:pStyle w:val="Bibliography"/>
@@ -5254,8 +5460,8 @@
         <w:t xml:space="preserve"> </w:t>
       </w:r>
     </w:p>
-    <w:bookmarkEnd w:id="49"/>
-    <w:bookmarkStart w:id="50" w:name="ref-morris2020"/>
+    <w:bookmarkEnd w:id="50"/>
+    <w:bookmarkStart w:id="51" w:name="ref-morris2020"/>
     <w:p>
       <w:pPr>
         <w:pStyle w:val="Bibliography"/>
@@ -5267,8 +5473,8 @@
         <w:t xml:space="preserve"> </w:t>
       </w:r>
     </w:p>
-    <w:bookmarkEnd w:id="50"/>
-    <w:bookmarkStart w:id="51" w:name="ref-swenson2000"/>
+    <w:bookmarkEnd w:id="51"/>
+    <w:bookmarkStart w:id="52" w:name="ref-swenson2000"/>
     <w:p>
       <w:pPr>
         <w:pStyle w:val="Bibliography"/>
@@ -5280,8 +5486,8 @@
         <w:t xml:space="preserve"> </w:t>
       </w:r>
     </w:p>
-    <w:bookmarkEnd w:id="51"/>
-    <w:bookmarkStart w:id="52" w:name="ref-panke-buisse2015"/>
+    <w:bookmarkEnd w:id="52"/>
+    <w:bookmarkStart w:id="53" w:name="ref-panke-buisse2015"/>
     <w:p>
       <w:pPr>
         <w:pStyle w:val="Bibliography"/>
@@ -5293,8 +5499,8 @@
         <w:t xml:space="preserve"> </w:t>
       </w:r>
     </w:p>
-    <w:bookmarkEnd w:id="52"/>
-    <w:bookmarkStart w:id="53" w:name="ref-goodnight2000"/>
+    <w:bookmarkEnd w:id="53"/>
+    <w:bookmarkStart w:id="54" w:name="ref-goodnight2000"/>
     <w:p>
       <w:pPr>
         <w:pStyle w:val="Bibliography"/>
@@ -5306,8 +5512,8 @@
         <w:t xml:space="preserve"> </w:t>
       </w:r>
     </w:p>
-    <w:bookmarkEnd w:id="53"/>
-    <w:bookmarkStart w:id="54" w:name="ref-arias-sanchez2019"/>
+    <w:bookmarkEnd w:id="54"/>
+    <w:bookmarkStart w:id="55" w:name="ref-arias-sanchez2019"/>
     <w:p>
       <w:pPr>
         <w:pStyle w:val="Bibliography"/>
@@ -5319,8 +5525,8 @@
         <w:t xml:space="preserve"> </w:t>
       </w:r>
     </w:p>
-    <w:bookmarkEnd w:id="54"/>
-    <w:bookmarkStart w:id="55" w:name="ref-fuhrman2009"/>
+    <w:bookmarkEnd w:id="55"/>
+    <w:bookmarkStart w:id="56" w:name="ref-fuhrman2009"/>
     <w:p>
       <w:pPr>
         <w:pStyle w:val="Bibliography"/>
@@ -5332,8 +5538,8 @@
         <w:t xml:space="preserve"> </w:t>
       </w:r>
     </w:p>
-    <w:bookmarkEnd w:id="55"/>
-    <w:bookmarkStart w:id="56" w:name="ref-schimel1998"/>
+    <w:bookmarkEnd w:id="56"/>
+    <w:bookmarkStart w:id="57" w:name="ref-schimel1998"/>
     <w:p>
       <w:pPr>
         <w:pStyle w:val="Bibliography"/>
@@ -5345,8 +5551,8 @@
         <w:t xml:space="preserve"> </w:t>
       </w:r>
     </w:p>
-    <w:bookmarkEnd w:id="56"/>
-    <w:bookmarkStart w:id="57" w:name="ref-freitag2009"/>
+    <w:bookmarkEnd w:id="57"/>
+    <w:bookmarkStart w:id="58" w:name="ref-freitag2009"/>
     <w:p>
       <w:pPr>
         <w:pStyle w:val="Bibliography"/>
@@ -5358,8 +5564,8 @@
         <w:t xml:space="preserve"> </w:t>
       </w:r>
     </w:p>
-    <w:bookmarkEnd w:id="57"/>
-    <w:bookmarkStart w:id="58" w:name="ref-freitag2010"/>
+    <w:bookmarkEnd w:id="58"/>
+    <w:bookmarkStart w:id="59" w:name="ref-freitag2010"/>
     <w:p>
       <w:pPr>
         <w:pStyle w:val="Bibliography"/>
@@ -5371,8 +5577,8 @@
         <w:t xml:space="preserve"> </w:t>
       </w:r>
     </w:p>
-    <w:bookmarkEnd w:id="58"/>
-    <w:bookmarkStart w:id="59" w:name="ref-meyer2020"/>
+    <w:bookmarkEnd w:id="59"/>
+    <w:bookmarkStart w:id="60" w:name="ref-meyer2020"/>
     <w:p>
       <w:pPr>
         <w:pStyle w:val="Bibliography"/>
@@ -5384,8 +5590,8 @@
         <w:t xml:space="preserve"> </w:t>
       </w:r>
     </w:p>
-    <w:bookmarkEnd w:id="59"/>
-    <w:bookmarkStart w:id="60" w:name="ref-martiny2013"/>
+    <w:bookmarkEnd w:id="60"/>
+    <w:bookmarkStart w:id="61" w:name="ref-martiny2013"/>
     <w:p>
       <w:pPr>
         <w:pStyle w:val="Bibliography"/>
@@ -5397,8 +5603,8 @@
         <w:t xml:space="preserve"> </w:t>
       </w:r>
     </w:p>
-    <w:bookmarkEnd w:id="60"/>
-    <w:bookmarkStart w:id="61" w:name="ref-caporaso2011"/>
+    <w:bookmarkEnd w:id="61"/>
+    <w:bookmarkStart w:id="62" w:name="ref-caporaso2011"/>
     <w:p>
       <w:pPr>
         <w:pStyle w:val="Bibliography"/>
@@ -5410,8 +5616,8 @@
         <w:t xml:space="preserve"> </w:t>
       </w:r>
     </w:p>
-    <w:bookmarkEnd w:id="61"/>
-    <w:bookmarkStart w:id="62" w:name="ref-fadrosh2014"/>
+    <w:bookmarkEnd w:id="62"/>
+    <w:bookmarkStart w:id="63" w:name="ref-fadrosh2014"/>
     <w:p>
       <w:pPr>
         <w:pStyle w:val="Bibliography"/>
@@ -5423,8 +5629,8 @@
         <w:t xml:space="preserve"> </w:t>
       </w:r>
     </w:p>
-    <w:bookmarkEnd w:id="62"/>
-    <w:bookmarkStart w:id="63" w:name="ref-kozich2013"/>
+    <w:bookmarkEnd w:id="63"/>
+    <w:bookmarkStart w:id="64" w:name="ref-kozich2013"/>
     <w:p>
       <w:pPr>
         <w:pStyle w:val="Bibliography"/>
@@ -5436,8 +5642,8 @@
         <w:t xml:space="preserve"> </w:t>
       </w:r>
     </w:p>
-    <w:bookmarkEnd w:id="63"/>
-    <w:bookmarkStart w:id="64" w:name="ref-rcoreteam2018"/>
+    <w:bookmarkEnd w:id="64"/>
+    <w:bookmarkStart w:id="65" w:name="ref-rcoreteam2018"/>
     <w:p>
       <w:pPr>
         <w:pStyle w:val="Bibliography"/>
@@ -5449,8 +5655,8 @@
         <w:t xml:space="preserve"> </w:t>
       </w:r>
     </w:p>
-    <w:bookmarkEnd w:id="64"/>
-    <w:bookmarkStart w:id="65" w:name="ref-callahan2016"/>
+    <w:bookmarkEnd w:id="65"/>
+    <w:bookmarkStart w:id="66" w:name="ref-callahan2016"/>
     <w:p>
       <w:pPr>
         <w:pStyle w:val="Bibliography"/>
@@ -5462,8 +5668,8 @@
         <w:t xml:space="preserve"> </w:t>
       </w:r>
     </w:p>
-    <w:bookmarkEnd w:id="65"/>
-    <w:bookmarkStart w:id="66" w:name="ref-wang2007"/>
+    <w:bookmarkEnd w:id="66"/>
+    <w:bookmarkStart w:id="67" w:name="ref-wang2007"/>
     <w:p>
       <w:pPr>
         <w:pStyle w:val="Bibliography"/>
@@ -5475,8 +5681,8 @@
         <w:t xml:space="preserve"> </w:t>
       </w:r>
     </w:p>
-    <w:bookmarkEnd w:id="66"/>
-    <w:bookmarkStart w:id="67" w:name="ref-davis2018"/>
+    <w:bookmarkEnd w:id="67"/>
+    <w:bookmarkStart w:id="68" w:name="ref-davis2018"/>
     <w:p>
       <w:pPr>
         <w:pStyle w:val="Bibliography"/>
@@ -5488,8 +5694,8 @@
         <w:t xml:space="preserve"> </w:t>
       </w:r>
     </w:p>
-    <w:bookmarkEnd w:id="67"/>
-    <w:bookmarkStart w:id="68" w:name="ref-falconer1996"/>
+    <w:bookmarkEnd w:id="68"/>
+    <w:bookmarkStart w:id="69" w:name="ref-falconer1996"/>
     <w:p>
       <w:pPr>
         <w:pStyle w:val="Bibliography"/>
@@ -5501,8 +5707,8 @@
         <w:t xml:space="preserve"> </w:t>
       </w:r>
     </w:p>
-    <w:bookmarkEnd w:id="68"/>
-    <w:bookmarkStart w:id="69" w:name="ref-hurlbert1971"/>
+    <w:bookmarkEnd w:id="69"/>
+    <w:bookmarkStart w:id="70" w:name="ref-hurlbert1971"/>
     <w:p>
       <w:pPr>
         <w:pStyle w:val="Bibliography"/>
@@ -5514,8 +5720,8 @@
         <w:t xml:space="preserve"> </w:t>
       </w:r>
     </w:p>
-    <w:bookmarkEnd w:id="69"/>
-    <w:bookmarkStart w:id="70" w:name="ref-oksanen2019"/>
+    <w:bookmarkEnd w:id="70"/>
+    <w:bookmarkStart w:id="71" w:name="ref-oksanen2019"/>
     <w:p>
       <w:pPr>
         <w:pStyle w:val="Bibliography"/>
@@ -5527,8 +5733,8 @@
         <w:t xml:space="preserve"> </w:t>
       </w:r>
     </w:p>
-    <w:bookmarkEnd w:id="70"/>
-    <w:bookmarkStart w:id="71" w:name="ref-bray1957"/>
+    <w:bookmarkEnd w:id="71"/>
+    <w:bookmarkStart w:id="72" w:name="ref-bray1957"/>
     <w:p>
       <w:pPr>
         <w:pStyle w:val="Bibliography"/>
@@ -5540,8 +5746,8 @@
         <w:t xml:space="preserve"> </w:t>
       </w:r>
     </w:p>
-    <w:bookmarkEnd w:id="71"/>
-    <w:bookmarkStart w:id="72" w:name="ref-mcardle2001"/>
+    <w:bookmarkEnd w:id="72"/>
+    <w:bookmarkStart w:id="73" w:name="ref-mcardle2001"/>
     <w:p>
       <w:pPr>
         <w:pStyle w:val="Bibliography"/>
@@ -5553,8 +5759,8 @@
         <w:t xml:space="preserve"> </w:t>
       </w:r>
     </w:p>
-    <w:bookmarkEnd w:id="72"/>
-    <w:bookmarkStart w:id="73" w:name="ref-kaul2017"/>
+    <w:bookmarkEnd w:id="73"/>
+    <w:bookmarkStart w:id="74" w:name="ref-kaul2017"/>
     <w:p>
       <w:pPr>
         <w:pStyle w:val="Bibliography"/>
@@ -5566,8 +5772,8 @@
         <w:t xml:space="preserve"> </w:t>
       </w:r>
     </w:p>
-    <w:bookmarkEnd w:id="73"/>
-    <w:bookmarkStart w:id="74" w:name="ref-lin2020"/>
+    <w:bookmarkEnd w:id="74"/>
+    <w:bookmarkStart w:id="75" w:name="ref-lin2020"/>
     <w:p>
       <w:pPr>
         <w:pStyle w:val="Bibliography"/>
@@ -5579,8 +5785,8 @@
         <w:t xml:space="preserve"> </w:t>
       </w:r>
     </w:p>
-    <w:bookmarkEnd w:id="74"/>
-    <w:bookmarkStart w:id="75" w:name="ref-fernandes2014"/>
+    <w:bookmarkEnd w:id="75"/>
+    <w:bookmarkStart w:id="76" w:name="ref-fernandes2014"/>
     <w:p>
       <w:pPr>
         <w:pStyle w:val="Bibliography"/>
@@ -5592,8 +5798,8 @@
         <w:t xml:space="preserve"> </w:t>
       </w:r>
     </w:p>
-    <w:bookmarkEnd w:id="75"/>
-    <w:bookmarkStart w:id="76" w:name="ref-martin2020"/>
+    <w:bookmarkEnd w:id="76"/>
+    <w:bookmarkStart w:id="77" w:name="ref-martin2020"/>
     <w:p>
       <w:pPr>
         <w:pStyle w:val="Bibliography"/>
@@ -5605,8 +5811,8 @@
         <w:t xml:space="preserve"> </w:t>
       </w:r>
     </w:p>
-    <w:bookmarkEnd w:id="76"/>
-    <w:bookmarkStart w:id="77" w:name="ref-hahn2017"/>
+    <w:bookmarkEnd w:id="77"/>
+    <w:bookmarkStart w:id="78" w:name="ref-hahn2017"/>
     <w:p>
       <w:pPr>
         <w:pStyle w:val="Bibliography"/>
@@ -5618,8 +5824,8 @@
         <w:t xml:space="preserve"> </w:t>
       </w:r>
     </w:p>
-    <w:bookmarkEnd w:id="77"/>
-    <w:bookmarkStart w:id="78" w:name="ref-tamaki2011"/>
+    <w:bookmarkEnd w:id="78"/>
+    <w:bookmarkStart w:id="79" w:name="ref-tamaki2011"/>
     <w:p>
       <w:pPr>
         <w:pStyle w:val="Bibliography"/>
@@ -5631,8 +5837,8 @@
         <w:t xml:space="preserve"> </w:t>
       </w:r>
     </w:p>
-    <w:bookmarkEnd w:id="78"/>
-    <w:bookmarkStart w:id="79" w:name="ref-garrity2005"/>
+    <w:bookmarkEnd w:id="79"/>
+    <w:bookmarkStart w:id="80" w:name="ref-garrity2005"/>
     <w:p>
       <w:pPr>
         <w:pStyle w:val="Bibliography"/>
@@ -5644,8 +5850,8 @@
         <w:t xml:space="preserve"> </w:t>
       </w:r>
     </w:p>
-    <w:bookmarkEnd w:id="79"/>
-    <w:bookmarkStart w:id="80" w:name="ref-freitag2003"/>
+    <w:bookmarkEnd w:id="80"/>
+    <w:bookmarkStart w:id="81" w:name="ref-freitag2003"/>
     <w:p>
       <w:pPr>
         <w:pStyle w:val="Bibliography"/>
@@ -5657,8 +5863,8 @@
         <w:t xml:space="preserve"> </w:t>
       </w:r>
     </w:p>
-    <w:bookmarkEnd w:id="80"/>
-    <w:bookmarkStart w:id="81" w:name="ref-mcbride2014"/>
+    <w:bookmarkEnd w:id="81"/>
+    <w:bookmarkStart w:id="82" w:name="ref-mcbride2014"/>
     <w:p>
       <w:pPr>
         <w:pStyle w:val="Bibliography"/>
@@ -5670,8 +5876,8 @@
         <w:t xml:space="preserve"> </w:t>
       </w:r>
     </w:p>
-    <w:bookmarkEnd w:id="81"/>
-    <w:bookmarkStart w:id="82" w:name="ref-bay2021"/>
+    <w:bookmarkEnd w:id="82"/>
+    <w:bookmarkStart w:id="83" w:name="ref-bay2021"/>
     <w:p>
       <w:pPr>
         <w:pStyle w:val="Bibliography"/>
@@ -5683,8 +5889,8 @@
         <w:t xml:space="preserve"> </w:t>
       </w:r>
     </w:p>
-    <w:bookmarkEnd w:id="82"/>
-    <w:bookmarkStart w:id="83" w:name="ref-visscher2008"/>
+    <w:bookmarkEnd w:id="83"/>
+    <w:bookmarkStart w:id="84" w:name="ref-visscher2008"/>
     <w:p>
       <w:pPr>
         <w:pStyle w:val="Bibliography"/>
@@ -5696,8 +5902,8 @@
         <w:t xml:space="preserve"> </w:t>
       </w:r>
     </w:p>
-    <w:bookmarkEnd w:id="83"/>
-    <w:bookmarkStart w:id="84" w:name="ref-conner2003"/>
+    <w:bookmarkEnd w:id="84"/>
+    <w:bookmarkStart w:id="85" w:name="ref-conner2003"/>
     <w:p>
       <w:pPr>
         <w:pStyle w:val="Bibliography"/>
@@ -5709,8 +5915,8 @@
         <w:t xml:space="preserve"> </w:t>
       </w:r>
     </w:p>
-    <w:bookmarkEnd w:id="84"/>
-    <w:bookmarkStart w:id="85" w:name="ref-kerem1989"/>
+    <w:bookmarkEnd w:id="85"/>
+    <w:bookmarkStart w:id="86" w:name="ref-kerem1989"/>
     <w:p>
       <w:pPr>
         <w:pStyle w:val="Bibliography"/>
@@ -5722,8 +5928,8 @@
         <w:t xml:space="preserve"> </w:t>
       </w:r>
     </w:p>
-    <w:bookmarkEnd w:id="85"/>
-    <w:bookmarkStart w:id="86" w:name="ref-macdonald1992"/>
+    <w:bookmarkEnd w:id="86"/>
+    <w:bookmarkStart w:id="87" w:name="ref-macdonald1992"/>
     <w:p>
       <w:pPr>
         <w:pStyle w:val="Bibliography"/>
@@ -5735,8 +5941,8 @@
         <w:t xml:space="preserve"> </w:t>
       </w:r>
     </w:p>
-    <w:bookmarkEnd w:id="86"/>
-    <w:bookmarkStart w:id="87" w:name="ref-reich2001"/>
+    <w:bookmarkEnd w:id="87"/>
+    <w:bookmarkStart w:id="88" w:name="ref-reich2001"/>
     <w:p>
       <w:pPr>
         <w:pStyle w:val="Bibliography"/>
@@ -5748,8 +5954,8 @@
         <w:t xml:space="preserve"> </w:t>
       </w:r>
     </w:p>
-    <w:bookmarkEnd w:id="87"/>
-    <w:bookmarkStart w:id="88" w:name="ref-hindorff2009"/>
+    <w:bookmarkEnd w:id="88"/>
+    <w:bookmarkStart w:id="89" w:name="ref-hindorff2009"/>
     <w:p>
       <w:pPr>
         <w:pStyle w:val="Bibliography"/>
@@ -5761,17 +5967,17 @@
         <w:t xml:space="preserve"> </w:t>
       </w:r>
     </w:p>
-    <w:bookmarkEnd w:id="88"/>
     <w:bookmarkEnd w:id="89"/>
+    <w:bookmarkEnd w:id="90"/>
     <w:p>
       <w:pPr>
         <w:pStyle w:val="Heading1"/>
       </w:pPr>
-      <w:bookmarkStart w:id="90" w:name="figures"/>
+      <w:bookmarkStart w:id="91" w:name="figures"/>
       <w:r>
         <w:t xml:space="preserve">Figures</w:t>
       </w:r>
-      <w:bookmarkEnd w:id="90"/>
+      <w:bookmarkEnd w:id="91"/>
     </w:p>
     <w:p>
       <w:pPr>
@@ -5793,7 +5999,7 @@
                     </pic:cNvPicPr>
                   </pic:nvPicPr>
                   <pic:blipFill>
-                    <a:blip r:embed="rId91"/>
+                    <a:blip r:embed="rId92"/>
                     <a:stretch>
                       <a:fillRect/>
                     </a:stretch>
@@ -5909,7 +6115,7 @@
                     </pic:cNvPicPr>
                   </pic:nvPicPr>
                   <pic:blipFill>
-                    <a:blip r:embed="rId92"/>
+                    <a:blip r:embed="rId93"/>
                     <a:stretch>
                       <a:fillRect/>
                     </a:stretch>
@@ -6011,7 +6217,7 @@
                     </pic:cNvPicPr>
                   </pic:nvPicPr>
                   <pic:blipFill>
-                    <a:blip r:embed="rId93"/>
+                    <a:blip r:embed="rId94"/>
                     <a:stretch>
                       <a:fillRect/>
                     </a:stretch>
@@ -6066,7 +6272,7 @@
                     </pic:cNvPicPr>
                   </pic:nvPicPr>
                   <pic:blipFill>
-                    <a:blip r:embed="rId94"/>
+                    <a:blip r:embed="rId95"/>
                     <a:stretch>
                       <a:fillRect/>
                     </a:stretch>
@@ -6118,7 +6324,7 @@
         <w:pStyle w:val="TextBody"/>
       </w:pPr>
       <w:r>
-        <w:t xml:space="preserve">Table 2: PERMANOVA on Bray-Curtis dissimilarities.</w:t>
+        <w:t xml:space="preserve">Table 1: PERMANOVA on Bray-Curtis dissimilarities.</w:t>
       </w:r>
     </w:p>
     <w:tbl xmlns:w="http://schemas.openxmlformats.org/wordprocessingml/2006/main" xmlns:r="http://schemas.openxmlformats.org/officeDocument/2006/relationships" xmlns:w14="http://schemas.microsoft.com/office/word/2010/wordml" xmlns:wp="http://schemas.openxmlformats.org/drawingml/2006/wordprocessingDrawing" xmlns:a="http://schemas.openxmlformats.org/drawingml/2006/main" xmlns:pic="http://schemas.openxmlformats.org/drawingml/2006/picture">

</xml_diff>

<commit_message>
update manuscript with edits for brendan
</commit_message>
<xml_diff>
--- a/Manuscript/manuscript.docx
+++ b/Manuscript/manuscript.docx
@@ -205,25 +205,25 @@
         <w:t xml:space="preserve"> </w:t>
       </w:r>
       <w:r>
-        <w:t xml:space="preserve">any ecosystem function. This challenge remains because microbiomes are often</w:t>
-      </w:r>
-      <w:r>
-        <w:t xml:space="preserve"> </w:t>
-      </w:r>
-      <w:r>
-        <w:t xml:space="preserve">complex, it is difficult to know a priori which microbiome members limit the</w:t>
-      </w:r>
-      <w:r>
-        <w:t xml:space="preserve"> </w:t>
-      </w:r>
-      <w:r>
-        <w:t xml:space="preserve">rate of an ecosystem function, and it is usually challenging to manipulate</w:t>
-      </w:r>
-      <w:r>
-        <w:t xml:space="preserve"> </w:t>
-      </w:r>
-      <w:r>
-        <w:t xml:space="preserve">microbiome composition directly. We propose that artificial ecosystem selection</w:t>
+        <w:t xml:space="preserve">any ecosystem function. This challenge remains because it is difficult to</w:t>
+      </w:r>
+      <w:r>
+        <w:t xml:space="preserve"> </w:t>
+      </w:r>
+      <w:r>
+        <w:t xml:space="preserve">manipulate microbiome composition directly, we cannot know a priori which members of the</w:t>
+      </w:r>
+      <w:r>
+        <w:t xml:space="preserve"> </w:t>
+      </w:r>
+      <w:r>
+        <w:t xml:space="preserve">microbiome limit the rate of an ecosystem function, and microbiomes covary with</w:t>
+      </w:r>
+      <w:r>
+        <w:t xml:space="preserve"> </w:t>
+      </w:r>
+      <w:r>
+        <w:t xml:space="preserve">the environment. We propose that artificial ecosystem selection</w:t>
       </w:r>
       <w:r>
         <w:t xml:space="preserve"> </w:t>
@@ -259,13 +259,7 @@
         <w:t xml:space="preserve"> </w:t>
       </w:r>
       <w:r>
-        <w:t xml:space="preserve">observed a strong response of methane oxidation rate to artificial ecosystem</w:t>
-      </w:r>
-      <w:r>
-        <w:t xml:space="preserve"> </w:t>
-      </w:r>
-      <w:r>
-        <w:t xml:space="preserve">selection with a 51% increase in methane oxidation rate per round over five</w:t>
+        <w:t xml:space="preserve">observed a strong response to selection with a 51% increase in methane oxidation rate per round over five</w:t>
       </w:r>
       <w:r>
         <w:t xml:space="preserve"> </w:t>
@@ -289,7 +283,7 @@
         <w:t xml:space="preserve"> </w:t>
       </w:r>
       <w:r>
-        <w:t xml:space="preserve">oxidizers; rather microbes that were enriched after selection included 13</w:t>
+        <w:t xml:space="preserve">oxidizers; rather microbes that responded to selection included 13</w:t>
       </w:r>
       <w:r>
         <w:t xml:space="preserve"> </w:t>
@@ -352,13 +346,13 @@
         <w:t xml:space="preserve"> </w:t>
       </w:r>
       <w:r>
-        <w:t xml:space="preserve">demonstrates that artificial ecosystem selection is a useful strategy for</w:t>
-      </w:r>
-      <w:r>
-        <w:t xml:space="preserve"> </w:t>
-      </w:r>
-      <w:r>
-        <w:t xml:space="preserve">revealing relationships between microbiome composition and ecosystem function.</w:t>
+        <w:t xml:space="preserve">demonstrates that variation in microbiome composition can contribute to</w:t>
+      </w:r>
+      <w:r>
+        <w:t xml:space="preserve"> </w:t>
+      </w:r>
+      <w:r>
+        <w:t xml:space="preserve">variation in the rate of ecosystem function.</w:t>
       </w:r>
     </w:p>
     <w:bookmarkEnd w:id="21"/>
@@ -801,7 +795,7 @@
         <w:t xml:space="preserve"> </w:t>
       </w:r>
       <w:r>
-        <w:t xml:space="preserve">relative important of these two scenarios have not until recently been employed.</w:t>
+        <w:t xml:space="preserve">relative importance of these two scenarios have not until recently been employed.</w:t>
       </w:r>
     </w:p>
     <w:p>
@@ -950,7 +944,7 @@
         <w:t xml:space="preserve"> </w:t>
       </w:r>
       <w:r>
-        <w:t xml:space="preserve">associated with the rate of an ecosystem function, although, to my knowledge</w:t>
+        <w:t xml:space="preserve">associated with the rate of an ecosystem function, although, to our knowledge</w:t>
       </w:r>
       <w:r>
         <w:t xml:space="preserve"> </w:t>
@@ -992,7 +986,7 @@
         <w:t xml:space="preserve">(12,13)</w:t>
       </w:r>
       <w:r>
-        <w:t xml:space="preserve">. Here I</w:t>
+        <w:t xml:space="preserve">. Here, we</w:t>
       </w:r>
       <w:r>
         <w:t xml:space="preserve"> </w:t>
@@ -1191,13 +1185,13 @@
         <w:pStyle w:val="TextBody"/>
       </w:pPr>
       <w:r>
-        <w:t xml:space="preserve">For the current project, we applied artificial ecosystem selection on soil</w:t>
-      </w:r>
-      <w:r>
-        <w:t xml:space="preserve"> </w:t>
-      </w:r>
-      <w:r>
-        <w:t xml:space="preserve">microbiomes by selecting on the ecosystem-scale CH</w:t>
+        <w:t xml:space="preserve">We applied artificial ecosystem selection on soil microbiomes by selecting on</w:t>
+      </w:r>
+      <w:r>
+        <w:t xml:space="preserve"> </w:t>
+      </w:r>
+      <w:r>
+        <w:t xml:space="preserve">the ecosystem-scale CH</w:t>
       </w:r>
       <w:r>
         <w:rPr>
@@ -1209,13 +1203,13 @@
         <w:t xml:space="preserve"> </w:t>
       </w:r>
       <w:r>
-        <w:t xml:space="preserve">oxidation rate in order</w:t>
-      </w:r>
-      <w:r>
-        <w:t xml:space="preserve"> </w:t>
-      </w:r>
-      <w:r>
-        <w:t xml:space="preserve">to estimate the amount of microbiome variation underlying variation in soil CH</w:t>
+        <w:t xml:space="preserve">oxidation rate. Using this approach, we were able to</w:t>
+      </w:r>
+      <w:r>
+        <w:t xml:space="preserve"> </w:t>
+      </w:r>
+      <w:r>
+        <w:t xml:space="preserve">estimate how much of the variation in CH</w:t>
       </w:r>
       <w:r>
         <w:rPr>
@@ -1227,16 +1221,19 @@
         <w:t xml:space="preserve"> </w:t>
       </w:r>
       <w:r>
-        <w:t xml:space="preserve">oxidation rate</w:t>
-      </w:r>
-      <w:r>
-        <w:t xml:space="preserve"> </w:t>
-      </w:r>
-      <w:r>
-        <w:t xml:space="preserve">(8)</w:t>
-      </w:r>
-      <w:r>
-        <w:t xml:space="preserve">. To identify which microorganisms could be markers of CH</w:t>
+        <w:t xml:space="preserve">oxidation rate was associated with</w:t>
+      </w:r>
+      <w:r>
+        <w:t xml:space="preserve"> </w:t>
+      </w:r>
+      <w:r>
+        <w:t xml:space="preserve">variation in the microbiome. To identify which microorganisms could be markers</w:t>
+      </w:r>
+      <w:r>
+        <w:t xml:space="preserve"> </w:t>
+      </w:r>
+      <w:r>
+        <w:t xml:space="preserve">of CH</w:t>
       </w:r>
       <w:r>
         <w:rPr>
@@ -1248,70 +1245,25 @@
         <w:t xml:space="preserve"> </w:t>
       </w:r>
       <w:r>
-        <w:t xml:space="preserve">oxidation rate, we compared the composition of the artificially selected</w:t>
-      </w:r>
-      <w:r>
-        <w:t xml:space="preserve"> </w:t>
-      </w:r>
-      <w:r>
-        <w:t xml:space="preserve">microbiomes to a control set of microbiomes without selection. Artificial</w:t>
-      </w:r>
-      <w:r>
-        <w:t xml:space="preserve"> </w:t>
-      </w:r>
-      <w:r>
-        <w:t xml:space="preserve">ecosystem selection has a similar effect to enrichment culturing by amplifying</w:t>
-      </w:r>
-      <w:r>
-        <w:t xml:space="preserve"> </w:t>
-      </w:r>
-      <w:r>
-        <w:t xml:space="preserve">the population of interest</w:t>
-      </w:r>
-      <w:r>
-        <w:t xml:space="preserve"> </w:t>
-      </w:r>
-      <w:r>
-        <w:t xml:space="preserve">(8)</w:t>
-      </w:r>
-      <w:r>
-        <w:t xml:space="preserve">. This will reduce the diversity of</w:t>
-      </w:r>
-      <w:r>
-        <w:t xml:space="preserve"> </w:t>
-      </w:r>
-      <w:r>
-        <w:t xml:space="preserve">the soil microbiome and allow for greater power in detecting significant</w:t>
-      </w:r>
-      <w:r>
-        <w:t xml:space="preserve"> </w:t>
-      </w:r>
-      <w:r>
-        <w:t xml:space="preserve">markers of CH</w:t>
-      </w:r>
-      <w:r>
-        <w:rPr>
-          <w:vertAlign w:val="subscript"/>
-        </w:rPr>
-        <w:t xml:space="preserve">4</w:t>
-      </w:r>
-      <w:r>
-        <w:t xml:space="preserve"> </w:t>
-      </w:r>
-      <w:r>
-        <w:t xml:space="preserve">oxidation rate. We then evaluated whether these markers meet</w:t>
-      </w:r>
-      <w:r>
-        <w:t xml:space="preserve"> </w:t>
-      </w:r>
-      <w:r>
-        <w:t xml:space="preserve">our underlying assumptions about which taxa limit the rate of ecosystem</w:t>
-      </w:r>
-      <w:r>
-        <w:t xml:space="preserve"> </w:t>
-      </w:r>
-      <w:r>
-        <w:t xml:space="preserve">function.</w:t>
+        <w:t xml:space="preserve">oxidation rate, we compared the composition of the artificially</w:t>
+      </w:r>
+      <w:r>
+        <w:t xml:space="preserve"> </w:t>
+      </w:r>
+      <w:r>
+        <w:t xml:space="preserve">selected microbiomes to a control set of microbiomes without selection. We</w:t>
+      </w:r>
+      <w:r>
+        <w:t xml:space="preserve"> </w:t>
+      </w:r>
+      <w:r>
+        <w:t xml:space="preserve">then evaluated whether these markers met our underlying assumptions about</w:t>
+      </w:r>
+      <w:r>
+        <w:t xml:space="preserve"> </w:t>
+      </w:r>
+      <w:r>
+        <w:t xml:space="preserve">which taxa limit the rate of ecosystem function.</w:t>
       </w:r>
     </w:p>
     <w:bookmarkEnd w:id="22"/>
@@ -2224,7 +2176,7 @@
         <w:t xml:space="preserve">(22)</w:t>
       </w:r>
       <w:r>
-        <w:t xml:space="preserve">. Taxonomic assignment for the 16S reads was performed</w:t>
+        <w:t xml:space="preserve">. Taxonomic assignment was performed</w:t>
       </w:r>
       <w:r>
         <w:t xml:space="preserve"> </w:t>
@@ -2263,12 +2215,6 @@
         <w:t xml:space="preserve"> </w:t>
       </w:r>
       <w:r>
-        <w:t xml:space="preserve">by comparing samples to negative controls</w:t>
-      </w:r>
-      <w:r>
-        <w:t xml:space="preserve"> </w:t>
-      </w:r>
-      <w:r>
         <w:t xml:space="preserve">(24)</w:t>
       </w:r>
       <w:r>
@@ -2284,7 +2230,7 @@
         <w:t xml:space="preserve"> </w:t>
       </w:r>
       <w:r>
-        <w:t xml:space="preserve">on prevalence and frequency. Visual inspection of abundance ~ concentration</w:t>
+        <w:t xml:space="preserve">on prevalence and frequency. Visual inspection of abundance-concentration</w:t>
       </w:r>
       <w:r>
         <w:t xml:space="preserve"> </w:t>
@@ -2335,7 +2281,7 @@
         <w:t xml:space="preserve">(21)</w:t>
       </w:r>
       <w:r>
-        <w:t xml:space="preserve">. To test</w:t>
+        <w:t xml:space="preserve">. To determine</w:t>
       </w:r>
       <w:r>
         <w:t xml:space="preserve"> </w:t>
@@ -2353,15 +2299,7 @@
         <w:t xml:space="preserve"> </w:t>
       </w:r>
       <w:r>
-        <w:t xml:space="preserve">oxidation rate (</w:t>
-      </w:r>
-      <m:oMath>
-        <m:r>
-          <m:t>k</m:t>
-        </m:r>
-      </m:oMath>
-      <w:r>
-        <w:t xml:space="preserve">) as a</w:t>
+        <w:t xml:space="preserve">oxidation rate as a</w:t>
       </w:r>
       <w:r>
         <w:t xml:space="preserve"> </w:t>
@@ -2373,7 +2311,13 @@
         <w:t xml:space="preserve"> </w:t>
       </w:r>
       <w:r>
-        <w:t xml:space="preserve">and neutral selection lines. The CH</w:t>
+        <w:t xml:space="preserve">and neutral selection lines. Residuals did not meet the assumptions of constant variance</w:t>
+      </w:r>
+      <w:r>
+        <w:t xml:space="preserve"> </w:t>
+      </w:r>
+      <w:r>
+        <w:t xml:space="preserve">and normal distribution. Therefore, CH</w:t>
       </w:r>
       <w:r>
         <w:rPr>
@@ -2385,36 +2329,6 @@
         <w:t xml:space="preserve"> </w:t>
       </w:r>
       <w:r>
-        <w:t xml:space="preserve">oxidation rates were strongly</w:t>
-      </w:r>
-      <w:r>
-        <w:t xml:space="preserve"> </w:t>
-      </w:r>
-      <w:r>
-        <w:t xml:space="preserve">right-skewed with most values close to zero and few large, positive values. This</w:t>
-      </w:r>
-      <w:r>
-        <w:t xml:space="preserve"> </w:t>
-      </w:r>
-      <w:r>
-        <w:t xml:space="preserve">resulted in residuals that did not meet the assumptions of constant variance</w:t>
-      </w:r>
-      <w:r>
-        <w:t xml:space="preserve"> </w:t>
-      </w:r>
-      <w:r>
-        <w:t xml:space="preserve">and normal distribution. Therefore, CH</w:t>
-      </w:r>
-      <w:r>
-        <w:rPr>
-          <w:vertAlign w:val="subscript"/>
-        </w:rPr>
-        <w:t xml:space="preserve">4</w:t>
-      </w:r>
-      <w:r>
-        <w:t xml:space="preserve"> </w:t>
-      </w:r>
-      <w:r>
         <w:t xml:space="preserve">oxidation rates were log</w:t>
       </w:r>
       <w:r>
@@ -2427,13 +2341,7 @@
         <w:t xml:space="preserve"> </w:t>
       </w:r>
       <w:r>
-        <w:t xml:space="preserve">transformed to better meet the assumptions of a linear model and to make</w:t>
-      </w:r>
-      <w:r>
-        <w:t xml:space="preserve"> </w:t>
-      </w:r>
-      <w:r>
-        <w:t xml:space="preserve">figures easier to interpret. First, we tested the difference of slopes between</w:t>
+        <w:t xml:space="preserve">transformed prior to analysis. First, we tested the difference of slopes between</w:t>
       </w:r>
       <w:r>
         <w:t xml:space="preserve"> </w:t>
@@ -2596,7 +2504,7 @@
         <w:t xml:space="preserve"> </w:t>
       </w:r>
       <w:r>
-        <w:t xml:space="preserve">on the heritability estimate. We compared these models using an F-test</w:t>
+        <w:t xml:space="preserve">on the heritability estimate. We compared nested models with and without treatment using an F-test</w:t>
       </w:r>
       <w:r>
         <w:t xml:space="preserve"> </w:t>
@@ -2646,6 +2554,75 @@
         <w:t xml:space="preserve"> </w:t>
       </w:r>
       <w:r>
+        <w:t xml:space="preserve">with a subsample</w:t>
+      </w:r>
+      <w:r>
+        <w:t xml:space="preserve"> </w:t>
+      </w:r>
+      <w:r>
+        <w:t xml:space="preserve">size of 177,130 using the</w:t>
+      </w:r>
+      <w:r>
+        <w:t xml:space="preserve"> </w:t>
+      </w:r>
+      <w:r>
+        <w:t xml:space="preserve">‘</w:t>
+      </w:r>
+      <w:r>
+        <w:t xml:space="preserve">rarefy</w:t>
+      </w:r>
+      <w:r>
+        <w:t xml:space="preserve">’</w:t>
+      </w:r>
+      <w:r>
+        <w:t xml:space="preserve"> </w:t>
+      </w:r>
+      <w:r>
+        <w:t xml:space="preserve">function in</w:t>
+      </w:r>
+      <w:r>
+        <w:t xml:space="preserve"> </w:t>
+      </w:r>
+      <w:r>
+        <w:t xml:space="preserve">‘</w:t>
+      </w:r>
+      <w:r>
+        <w:t xml:space="preserve">vegan</w:t>
+      </w:r>
+      <w:r>
+        <w:t xml:space="preserve">’</w:t>
+      </w:r>
+      <w:r>
+        <w:t xml:space="preserve"> </w:t>
+      </w:r>
+      <w:r>
+        <w:t xml:space="preserve">(27)</w:t>
+      </w:r>
+      <w:r>
+        <w:t xml:space="preserve">. We</w:t>
+      </w:r>
+      <w:r>
+        <w:t xml:space="preserve"> </w:t>
+      </w:r>
+      <w:r>
+        <w:t xml:space="preserve">tested a difference in richness by both passage and treatment with a</w:t>
+      </w:r>
+      <w:r>
+        <w:t xml:space="preserve"> </w:t>
+      </w:r>
+      <w:r>
+        <w:t xml:space="preserve">Kruskal-Wallace test followed by a pairwise Wilcoxon test. Next, we estimated</w:t>
+      </w:r>
+      <w:r>
+        <w:t xml:space="preserve"> </w:t>
+      </w:r>
+      <w:r>
+        <w:t xml:space="preserve">beta-diversity as the Bray-Curtis dissimilarity by averaging 100 random subsets</w:t>
+      </w:r>
+      <w:r>
+        <w:t xml:space="preserve"> </w:t>
+      </w:r>
+      <w:r>
         <w:t xml:space="preserve">with a subsample size of 177,130 using the</w:t>
       </w:r>
       <w:r>
@@ -2655,7 +2632,7 @@
         <w:t xml:space="preserve">‘</w:t>
       </w:r>
       <w:r>
-        <w:t xml:space="preserve">rarefy</w:t>
+        <w:t xml:space="preserve">avgdist</w:t>
       </w:r>
       <w:r>
         <w:t xml:space="preserve">’</w:t>
@@ -2682,34 +2659,22 @@
         <w:t xml:space="preserve"> </w:t>
       </w:r>
       <w:r>
-        <w:t xml:space="preserve">(27)</w:t>
-      </w:r>
-      <w:r>
-        <w:t xml:space="preserve">. We</w:t>
-      </w:r>
-      <w:r>
-        <w:t xml:space="preserve"> </w:t>
-      </w:r>
-      <w:r>
-        <w:t xml:space="preserve">tested a difference in richness between Passages 2 and 5 with both treatments</w:t>
-      </w:r>
-      <w:r>
-        <w:t xml:space="preserve"> </w:t>
-      </w:r>
-      <w:r>
-        <w:t xml:space="preserve">combined. Then we subset the samples from Passage 5 and compared richness between</w:t>
-      </w:r>
-      <w:r>
-        <w:t xml:space="preserve"> </w:t>
-      </w:r>
-      <w:r>
-        <w:t xml:space="preserve">the Positive and Neutral treatment. Next, we compared beta-diversity as the</w:t>
-      </w:r>
-      <w:r>
-        <w:t xml:space="preserve"> </w:t>
-      </w:r>
-      <w:r>
-        <w:t xml:space="preserve">Bray-Curtis dissimilarity by averaging random subsets with a subsample size of 177,130 using the</w:t>
+        <w:t xml:space="preserve">(27,28)</w:t>
+      </w:r>
+      <w:r>
+        <w:t xml:space="preserve">. We tested a difference in centroid and dispersion</w:t>
+      </w:r>
+      <w:r>
+        <w:t xml:space="preserve"> </w:t>
+      </w:r>
+      <w:r>
+        <w:t xml:space="preserve">of beta diversity by passage and treatment using a permutational analysis of</w:t>
+      </w:r>
+      <w:r>
+        <w:t xml:space="preserve"> </w:t>
+      </w:r>
+      <w:r>
+        <w:t xml:space="preserve">variance (PERMANOVA) with 999 permutations using the</w:t>
       </w:r>
       <w:r>
         <w:t xml:space="preserve"> </w:t>
@@ -2718,7 +2683,7 @@
         <w:t xml:space="preserve">‘</w:t>
       </w:r>
       <w:r>
-        <w:t xml:space="preserve">avgdist</w:t>
+        <w:t xml:space="preserve">adonis2</w:t>
       </w:r>
       <w:r>
         <w:t xml:space="preserve">’</w:t>
@@ -2727,7 +2692,7 @@
         <w:t xml:space="preserve"> </w:t>
       </w:r>
       <w:r>
-        <w:t xml:space="preserve">function in</w:t>
+        <w:t xml:space="preserve">function from</w:t>
       </w:r>
       <w:r>
         <w:t xml:space="preserve"> </w:t>
@@ -2745,28 +2710,7 @@
         <w:t xml:space="preserve"> </w:t>
       </w:r>
       <w:r>
-        <w:t xml:space="preserve">(27,28)</w:t>
-      </w:r>
-      <w:r>
-        <w:t xml:space="preserve">.</w:t>
-      </w:r>
-      <w:r>
-        <w:t xml:space="preserve"> </w:t>
-      </w:r>
-      <w:r>
-        <w:t xml:space="preserve">We tested a difference in centroid and dispersion of beta</w:t>
-      </w:r>
-      <w:r>
-        <w:t xml:space="preserve"> </w:t>
-      </w:r>
-      <w:r>
-        <w:t xml:space="preserve">diversity between the Positive and Neutral treatment and Passage 2 and 5 with</w:t>
-      </w:r>
-      <w:r>
-        <w:t xml:space="preserve"> </w:t>
-      </w:r>
-      <w:r>
-        <w:t xml:space="preserve">permutational analysis of variance (PERMANOVA) using the</w:t>
+        <w:t xml:space="preserve">and tested a difference of group dispersions using</w:t>
       </w:r>
       <w:r>
         <w:t xml:space="preserve"> </w:t>
@@ -2775,7 +2719,7 @@
         <w:t xml:space="preserve">‘</w:t>
       </w:r>
       <w:r>
-        <w:t xml:space="preserve">adonis2</w:t>
+        <w:t xml:space="preserve">betadisper</w:t>
       </w:r>
       <w:r>
         <w:t xml:space="preserve">’</w:t>
@@ -2784,7 +2728,7 @@
         <w:t xml:space="preserve"> </w:t>
       </w:r>
       <w:r>
-        <w:t xml:space="preserve">function from</w:t>
+        <w:t xml:space="preserve">and</w:t>
       </w:r>
       <w:r>
         <w:t xml:space="preserve"> </w:t>
@@ -2793,7 +2737,7 @@
         <w:t xml:space="preserve">‘</w:t>
       </w:r>
       <w:r>
-        <w:t xml:space="preserve">vegan</w:t>
+        <w:t xml:space="preserve">anova</w:t>
       </w:r>
       <w:r>
         <w:t xml:space="preserve">’</w:t>
@@ -2802,16 +2746,22 @@
         <w:t xml:space="preserve"> </w:t>
       </w:r>
       <w:r>
+        <w:t xml:space="preserve">with 999 permutations</w:t>
+      </w:r>
+      <w:r>
+        <w:t xml:space="preserve"> </w:t>
+      </w:r>
+      <w:r>
         <w:t xml:space="preserve">(27,29)</w:t>
       </w:r>
       <w:r>
-        <w:t xml:space="preserve">.</w:t>
-      </w:r>
-      <w:r>
-        <w:t xml:space="preserve"> </w:t>
-      </w:r>
-      <w:r>
-        <w:t xml:space="preserve">Lastly, we tested the correlation between CH</w:t>
+        <w:t xml:space="preserve">. Lastly, we tested</w:t>
+      </w:r>
+      <w:r>
+        <w:t xml:space="preserve"> </w:t>
+      </w:r>
+      <w:r>
+        <w:t xml:space="preserve">the correlation between CH</w:t>
       </w:r>
       <w:r>
         <w:rPr>
@@ -2823,7 +2773,13 @@
         <w:t xml:space="preserve"> </w:t>
       </w:r>
       <w:r>
-        <w:t xml:space="preserve">oxidation rate and Bray-Curtis dissimilarity in Passage 5 with a distance-based redundancy analysis (dbRDA) using the</w:t>
+        <w:t xml:space="preserve">oxidation rate and Bray-Curtis dissimilarity in</w:t>
+      </w:r>
+      <w:r>
+        <w:t xml:space="preserve"> </w:t>
+      </w:r>
+      <w:r>
+        <w:t xml:space="preserve">Passage 5 with a distance-based redundancy analysis (dbRDA) using the</w:t>
       </w:r>
       <w:r>
         <w:t xml:space="preserve"> </w:t>
@@ -2859,7 +2815,13 @@
         <w:t xml:space="preserve"> </w:t>
       </w:r>
       <w:r>
-        <w:t xml:space="preserve">and estimated the p-value using a permutation F-test with 999 permutations</w:t>
+        <w:t xml:space="preserve">and estimated the p-value using a permutation F-test with</w:t>
+      </w:r>
+      <w:r>
+        <w:t xml:space="preserve"> </w:t>
+      </w:r>
+      <w:r>
+        <w:t xml:space="preserve">999 permutations</w:t>
       </w:r>
       <w:r>
         <w:t xml:space="preserve"> </w:t>
@@ -3008,7 +2970,7 @@
         <w:t xml:space="preserve"> </w:t>
       </w:r>
       <w:r>
-        <w:t xml:space="preserve">package with the Welch’s t test and we used an effect size of</w:t>
+        <w:t xml:space="preserve">package with Welch’s t-test and we used an effect size of</w:t>
       </w:r>
       <w:r>
         <w:t xml:space="preserve"> </w:t>
@@ -3279,13 +3241,7 @@
         <w:t xml:space="preserve"> </w:t>
       </w:r>
       <w:r>
-        <w:t xml:space="preserve">Neutral treatment (slope = -0.58, SE = 0.20, t = -2.89, p = 0.04). Notably, the sign of the effect</w:t>
-      </w:r>
-      <w:r>
-        <w:t xml:space="preserve"> </w:t>
-      </w:r>
-      <w:r>
-        <w:t xml:space="preserve">was reversed with a positive heritability for the Positive treatment and a negative heritability for the Neutral treatment.</w:t>
+        <w:t xml:space="preserve">Neutral treatment (slope = -0.58, SE = 0.20, t = -2.89, p = 0.04).</w:t>
       </w:r>
     </w:p>
     <w:bookmarkEnd w:id="30"/>
@@ -3434,7 +3390,7 @@
         <w:t xml:space="preserve"> </w:t>
       </w:r>
       <w:r>
-        <w:t xml:space="preserve">= 7.8, p = 0.001), and the interaction</w:t>
+        <w:t xml:space="preserve">= 7.8, p = 0.002), and the interaction</w:t>
       </w:r>
       <w:r>
         <w:t xml:space="preserve"> </w:t>
@@ -3458,7 +3414,7 @@
         <w:t xml:space="preserve"> </w:t>
       </w:r>
       <w:r>
-        <w:t xml:space="preserve">= 6.2, p = 0.005). We found there was</w:t>
+        <w:t xml:space="preserve">= 6.2, p = 0.002). There was</w:t>
       </w:r>
       <w:r>
         <w:t xml:space="preserve"> </w:t>
@@ -3524,207 +3480,7 @@
         <w:pStyle w:val="FirstParagraph"/>
       </w:pPr>
       <w:r>
-        <w:t xml:space="preserve">To investigate which taxa responded to selection on soil CH</w:t>
-      </w:r>
-      <w:r>
-        <w:rPr>
-          <w:vertAlign w:val="subscript"/>
-        </w:rPr>
-        <w:t xml:space="preserve">4</w:t>
-      </w:r>
-      <w:r>
-        <w:t xml:space="preserve"> </w:t>
-      </w:r>
-      <w:r>
-        <w:t xml:space="preserve">oxidation rate, we</w:t>
-      </w:r>
-      <w:r>
-        <w:t xml:space="preserve"> </w:t>
-      </w:r>
-      <w:r>
-        <w:t xml:space="preserve">first looked at which taxa were unique to the Positive and Neutral treatments</w:t>
-      </w:r>
-      <w:r>
-        <w:t xml:space="preserve"> </w:t>
-      </w:r>
-      <w:r>
-        <w:t xml:space="preserve">aggregated at the family level. Several taxa were present in the Positive</w:t>
-      </w:r>
-      <w:r>
-        <w:t xml:space="preserve"> </w:t>
-      </w:r>
-      <w:r>
-        <w:t xml:space="preserve">treatment and absent in the Neutral treatment. Most of these families had low</w:t>
-      </w:r>
-      <w:r>
-        <w:t xml:space="preserve"> </w:t>
-      </w:r>
-      <w:r>
-        <w:t xml:space="preserve">prevalence (present in 3 or fewer samples) and low abundance (median &lt; 5 reads).</w:t>
-      </w:r>
-      <w:r>
-        <w:t xml:space="preserve"> </w:t>
-      </w:r>
-      <w:r>
-        <w:t xml:space="preserve">There were two families unique to the Positive treatment with relatively high</w:t>
-      </w:r>
-      <w:r>
-        <w:t xml:space="preserve"> </w:t>
-      </w:r>
-      <w:r>
-        <w:t xml:space="preserve">prevalence. This included an ASV that was a member of the Bacteroidia Class with</w:t>
-      </w:r>
-      <w:r>
-        <w:t xml:space="preserve"> </w:t>
-      </w:r>
-      <w:r>
-        <w:t xml:space="preserve">no lower taxonomic assignment. This ASV had a prevalence of 10/12 and a median</w:t>
-      </w:r>
-      <w:r>
-        <w:t xml:space="preserve"> </w:t>
-      </w:r>
-      <w:r>
-        <w:t xml:space="preserve">abundance of ~2 reads. The other prevalent family was a member of the</w:t>
-      </w:r>
-      <w:r>
-        <w:t xml:space="preserve"> </w:t>
-      </w:r>
-      <w:r>
-        <w:rPr>
-          <w:iCs/>
-          <w:i/>
-        </w:rPr>
-        <w:t xml:space="preserve">Silvanigrellaceae</w:t>
-      </w:r>
-      <w:r>
-        <w:t xml:space="preserve">, a newly described family placed in its own order. This family</w:t>
-      </w:r>
-      <w:r>
-        <w:t xml:space="preserve"> </w:t>
-      </w:r>
-      <w:r>
-        <w:t xml:space="preserve">was present in all 12 samples and had a median abundance of 8 reads.</w:t>
-      </w:r>
-      <w:r>
-        <w:t xml:space="preserve"> </w:t>
-      </w:r>
-      <w:r>
-        <w:rPr>
-          <w:iCs/>
-          <w:i/>
-        </w:rPr>
-        <w:t xml:space="preserve">Silvanigrella</w:t>
-      </w:r>
-      <w:r>
-        <w:t xml:space="preserve"> </w:t>
-      </w:r>
-      <w:r>
-        <w:t xml:space="preserve">is the only cultivated member of</w:t>
-      </w:r>
-      <w:r>
-        <w:t xml:space="preserve"> </w:t>
-      </w:r>
-      <w:r>
-        <w:rPr>
-          <w:iCs/>
-          <w:i/>
-        </w:rPr>
-        <w:t xml:space="preserve">Silvanigrellaceae</w:t>
-      </w:r>
-      <w:r>
-        <w:t xml:space="preserve"> </w:t>
-      </w:r>
-      <w:r>
-        <w:t xml:space="preserve">and was isolated from a temperate fresh water lake</w:t>
-      </w:r>
-      <w:r>
-        <w:t xml:space="preserve"> </w:t>
-      </w:r>
-      <w:r>
-        <w:t xml:space="preserve">(34)</w:t>
-      </w:r>
-      <w:r>
-        <w:t xml:space="preserve">. Of the families unique to the Neutral treatment, only one had a</w:t>
-      </w:r>
-      <w:r>
-        <w:t xml:space="preserve"> </w:t>
-      </w:r>
-      <w:r>
-        <w:t xml:space="preserve">prevalence greater than 2/12. This family,</w:t>
-      </w:r>
-      <w:r>
-        <w:t xml:space="preserve"> </w:t>
-      </w:r>
-      <w:r>
-        <w:rPr>
-          <w:iCs/>
-          <w:i/>
-        </w:rPr>
-        <w:t xml:space="preserve">Armatimonadaceae</w:t>
-      </w:r>
-      <w:r>
-        <w:t xml:space="preserve">, was present in half</w:t>
-      </w:r>
-      <w:r>
-        <w:t xml:space="preserve"> </w:t>
-      </w:r>
-      <w:r>
-        <w:t xml:space="preserve">of the Neutral samples (prevalence = 6/12). The type strain for</w:t>
-      </w:r>
-      <w:r>
-        <w:t xml:space="preserve"> </w:t>
-      </w:r>
-      <w:r>
-        <w:rPr>
-          <w:iCs/>
-          <w:i/>
-        </w:rPr>
-        <w:t xml:space="preserve">Armatimonadaceae</w:t>
-      </w:r>
-      <w:r>
-        <w:t xml:space="preserve"> </w:t>
-      </w:r>
-      <w:r>
-        <w:t xml:space="preserve">was isolated from</w:t>
-      </w:r>
-      <w:r>
-        <w:t xml:space="preserve"> </w:t>
-      </w:r>
-      <w:r>
-        <w:t xml:space="preserve">the rhizosphere of</w:t>
-      </w:r>
-      <w:r>
-        <w:t xml:space="preserve"> </w:t>
-      </w:r>
-      <w:r>
-        <w:rPr>
-          <w:iCs/>
-          <w:i/>
-        </w:rPr>
-        <w:t xml:space="preserve">Phragmites australis</w:t>
-      </w:r>
-      <w:r>
-        <w:t xml:space="preserve"> </w:t>
-      </w:r>
-      <w:r>
-        <w:t xml:space="preserve">(35)</w:t>
-      </w:r>
-      <w:r>
-        <w:t xml:space="preserve">.</w:t>
-      </w:r>
-    </w:p>
-    <w:p>
-      <w:pPr>
-        <w:pStyle w:val="TextBody"/>
-      </w:pPr>
-      <w:r>
-        <w:t xml:space="preserve">The remaining families were shared between the Positive and Neutral treatment,</w:t>
-      </w:r>
-      <w:r>
-        <w:t xml:space="preserve"> </w:t>
-      </w:r>
-      <w:r>
-        <w:t xml:space="preserve">but some differed in their relative abundance. To identify taxa that responded</w:t>
+        <w:t xml:space="preserve">To identify taxa that responded</w:t>
       </w:r>
       <w:r>
         <w:t xml:space="preserve"> </w:t>
@@ -3830,7 +3586,7 @@
         <w:t xml:space="preserve"> </w:t>
       </w:r>
       <w:r>
-        <w:t xml:space="preserve">(36)</w:t>
+        <w:t xml:space="preserve">(34)</w:t>
       </w:r>
       <w:r>
         <w:t xml:space="preserve">.</w:t>
@@ -3857,7 +3613,7 @@
         <w:t xml:space="preserve"> </w:t>
       </w:r>
       <w:r>
-        <w:t xml:space="preserve">(37)</w:t>
+        <w:t xml:space="preserve">(35)</w:t>
       </w:r>
       <w:r>
         <w:t xml:space="preserve">.</w:t>
@@ -3894,7 +3650,7 @@
         <w:t xml:space="preserve"> </w:t>
       </w:r>
       <w:r>
-        <w:t xml:space="preserve">(38)</w:t>
+        <w:t xml:space="preserve">(36)</w:t>
       </w:r>
       <w:r>
         <w:t xml:space="preserve">. Other than these two groups, none of the other taxa enriched in the Positive treatment are known to be related to methanotrophs. Two groups in the Armatimonadales were enriched in the Positive treatment including the family</w:t>
@@ -3919,7 +3675,7 @@
         <w:t xml:space="preserve"> </w:t>
       </w:r>
       <w:r>
-        <w:t xml:space="preserve">(39)</w:t>
+        <w:t xml:space="preserve">(37)</w:t>
       </w:r>
       <w:r>
         <w:t xml:space="preserve">.</w:t>
@@ -3956,7 +3712,7 @@
         <w:t xml:space="preserve"> </w:t>
       </w:r>
       <w:r>
-        <w:t xml:space="preserve">(40)</w:t>
+        <w:t xml:space="preserve">(38)</w:t>
       </w:r>
       <w:r>
         <w:t xml:space="preserve">.</w:t>
@@ -4100,13 +3856,13 @@
         <w:t xml:space="preserve">Beijerinckiaceae</w:t>
       </w:r>
       <w:r>
-        <w:t xml:space="preserve">, was enriched in the Positive treatment.</w:t>
-      </w:r>
-      <w:r>
-        <w:t xml:space="preserve"> </w:t>
-      </w:r>
-      <w:r>
-        <w:t xml:space="preserve">While many</w:t>
+        <w:t xml:space="preserve">, was enriched in the</w:t>
+      </w:r>
+      <w:r>
+        <w:t xml:space="preserve"> </w:t>
+      </w:r>
+      <w:r>
+        <w:t xml:space="preserve">Positive treatment. While many</w:t>
       </w:r>
       <w:r>
         <w:t xml:space="preserve"> </w:t>
@@ -4122,7 +3878,13 @@
         <w:t xml:space="preserve"> </w:t>
       </w:r>
       <w:r>
-        <w:t xml:space="preserve">are methanotrophs, several taxa in this family have lost the the ability to oxidize CH</w:t>
+        <w:t xml:space="preserve">are methanotrophs, several</w:t>
+      </w:r>
+      <w:r>
+        <w:t xml:space="preserve"> </w:t>
+      </w:r>
+      <w:r>
+        <w:t xml:space="preserve">taxa in this family have lost the the ability to oxidize CH</w:t>
       </w:r>
       <w:r>
         <w:rPr>
@@ -4134,7 +3896,13 @@
         <w:t xml:space="preserve"> </w:t>
       </w:r>
       <w:r>
-        <w:t xml:space="preserve">and it appears that</w:t>
+        <w:t xml:space="preserve">and it appears</w:t>
+      </w:r>
+      <w:r>
+        <w:t xml:space="preserve"> </w:t>
+      </w:r>
+      <w:r>
+        <w:t xml:space="preserve">that</w:t>
       </w:r>
       <w:r>
         <w:t xml:space="preserve"> </w:t>
@@ -4159,16 +3927,28 @@
         <w:t xml:space="preserve">4</w:t>
       </w:r>
       <w:r>
-        <w:t xml:space="preserve">, though they can grow on methanol</w:t>
-      </w:r>
-      <w:r>
-        <w:t xml:space="preserve"> </w:t>
-      </w:r>
-      <w:r>
-        <w:t xml:space="preserve">(42)</w:t>
-      </w:r>
-      <w:r>
-        <w:t xml:space="preserve">. Therefore, based on this 16S analysis, it appears that no methanotrophs were enriched in the Positive treatment.</w:t>
+        <w:t xml:space="preserve">, though they can grow</w:t>
+      </w:r>
+      <w:r>
+        <w:t xml:space="preserve"> </w:t>
+      </w:r>
+      <w:r>
+        <w:t xml:space="preserve">on methanol</w:t>
+      </w:r>
+      <w:r>
+        <w:t xml:space="preserve"> </w:t>
+      </w:r>
+      <w:r>
+        <w:t xml:space="preserve">(40)</w:t>
+      </w:r>
+      <w:r>
+        <w:t xml:space="preserve">. Based on this analysis,</w:t>
+      </w:r>
+      <w:r>
+        <w:t xml:space="preserve"> </w:t>
+      </w:r>
+      <w:r>
+        <w:t xml:space="preserve">it appears that no methanotrophs were enriched in the Positive treatment.</w:t>
       </w:r>
     </w:p>
     <w:bookmarkEnd w:id="33"/>
@@ -4187,7 +3967,7 @@
         <w:pStyle w:val="FirstParagraph"/>
       </w:pPr>
       <w:r>
-        <w:t xml:space="preserve">We observed a response to selection on whole-ecosystem soil methane oxidation rate, which demonstrates that variation in the microbiome generates variation in the rate of ecosystem function independent of the underlying environmental conditions. While it is well understood that the microbiome mediates a variety of ecosystem functions, a fundamental question in microbial ecology is whether we need to understand variation in the composition of microbiomes to understand variation in the rate of ecosystem functions. To address that question, we performed artificial ecosystem selection on soil microbiomes by selecting for ecosystems with high methane oxidation rates. We found that there was a significant increase in methane oxidation rate as a response to selection. Each generation of soil ecosystems was created from the same pool of sterile soil substrate and a small inoculum from the previous generation. Therefore, it is unlikely that this response to selection was due to changes in the abiotic conditions of the ecosystem. In addition, the response was only observed in the Positive treatment and not in the Neutral treatment, which shows that this was not a side effect of passaging in jars. Therefore, we conclude that variation in the microbiome can generate variation in ecosystem functions independent of the environment.</w:t>
+        <w:t xml:space="preserve">We observed a response to selection on whole-ecosystem soil methane oxidation rate, which demonstrates that variation in the microbiome can generate variation in the rate of ecosystem function independent of the underlying environmental conditions. While it is well understood that the microbiome mediates a variety of ecosystem functions, a fundamental question in microbial ecology is whether we need to understand variation in the composition of microbiomes to understand variation in the rate of ecosystem functions. To address that question, we performed artificial ecosystem selection on soil microbiomes by selecting for ecosystems with high methane oxidation rates. We found that there was a significant increase in methane oxidation rate as a response to selection. Each generation of soil ecosystems was created from the same pool of sterile soil substrate and a small inoculum from the previous generation. Therefore, it is unlikely that this response to selection was due to changes in the abiotic conditions of the ecosystem. In addition, the response was only observed in the Positive treatment and not in the Neutral treatment, which shows that this was not a side effect of passaging in jars. Therefore, we conclude that variation in the microbiome can generate variation in ecosystem functions independent of the environment.</w:t>
       </w:r>
     </w:p>
     <w:p>
@@ -4227,7 +4007,15 @@
         <w:pStyle w:val="TextBody"/>
       </w:pPr>
       <w:r>
-        <w:t xml:space="preserve">Notably, the Neutral selection treatment displayed a negative heritability of -0.58. Negative heritability estimates can arise in artificial selection experiments. One explanation for this phenomenon is that traits that are favored under the experimental conditions are negatively correlated with the trait under selection. In this experiment, CH</w:t>
+        <w:t xml:space="preserve">Next, we wanted to address what aspects of the microbiome, in terms of alpha diversity, beta diversity, or individual taxa, explain this contribution of the microbiome to variation in methane oxidation rate. There are three ways that the microbiome could respond to selection in this experiment: gain or loss of species, changes in the relative abundances of species, or changes within the genomes of the constituent species. Using 16S rRNA gene sequences, we are unable to address the third possibility of whether taxa in this experiment could have evolved changes in their genomes as a result of selection. Therefore, we will focus on the first two possibilities.</w:t>
+      </w:r>
+    </w:p>
+    <w:p>
+      <w:pPr>
+        <w:pStyle w:val="TextBody"/>
+      </w:pPr>
+      <w:r>
+        <w:t xml:space="preserve">Richness at the ASV level did not vary between the two treatments and there were relatively few taxa gained or lost in the Positive selection treatment and none of these were prevalent across the 12 jars in passage 5. Therefore, the gain or loss of species is unlikely to explain the increase in methane oxidation rate. However, we found that Bray-Curtis dissimilarity was greater between the two treatments in Passage 5 than within each treatment and was correlated with methane oxidation rate, which suggests that changes in the relative abundance of taxa could explain the response to selection. A difference in composition between the two treatments could be a direct result of selection for organisms that contribute to CH</w:t>
       </w:r>
       <w:r>
         <w:rPr>
@@ -4239,32 +4027,7 @@
         <w:t xml:space="preserve"> </w:t>
       </w:r>
       <w:r>
-        <w:t xml:space="preserve">oxidation rate could be negatively correlated with traits that favor persistence in jars</w:t>
-      </w:r>
-      <w:r>
-        <w:t xml:space="preserve"> </w:t>
-      </w:r>
-      <w:r>
-        <w:t xml:space="preserve">(43)</w:t>
-      </w:r>
-      <w:r>
-        <w:t xml:space="preserve">. This tradeoff would result in a negative heritability because, in the absence of an imposed selection pressure, passaging in jars would favor microbes with lower CH4 oxidation rates.</w:t>
-      </w:r>
-    </w:p>
-    <w:p>
-      <w:pPr>
-        <w:pStyle w:val="TextBody"/>
-      </w:pPr>
-      <w:r>
-        <w:t xml:space="preserve">Next, we wanted to address what aspects of the microbiome, in terms of alpha diversity, beta diversity, or individual taxa, explain this contribution of the microbiome to variation in methane oxidation rate. There are three ways that the microbiome could respond to selection in this experiment: gain or loss of species, changes in the relative abundances of species, or changes within the genomes of the constituent species. Using 16S rRNA gene sequences, we are unable to address the third possibility of whether taxa in this experiment could have evolved changes in their genomes as a result of selection. Therefore, we will focus on the first two possibilities.</w:t>
-      </w:r>
-    </w:p>
-    <w:p>
-      <w:pPr>
-        <w:pStyle w:val="TextBody"/>
-      </w:pPr>
-      <w:r>
-        <w:t xml:space="preserve">Richness at the ASV level did not vary between the two treatments and there were relatively few taxa gained or lost in the Positive selection treatment and none of these were prevalent across the 12 jars in passage 5. Therefore, the gain or loss of species is unlikely to explain the increase in methane oxidation rate. However, we found that Bray-Curtis dissimilarity was greater between the two treatments in Passage 5 than within each treatment and was correlated with methane oxidation rate, which suggests that changes in the relative abundance of taxa could explain the response to selection. A difference in composition between the two treatments could be a direct result of selection for organisms that contribute to CH</w:t>
+        <w:t xml:space="preserve">oxidation or a result of ecological drift over the course of the experiment. In the former case, that would suggest that changes in the relative abundance of specific microbial taxa could explain the response to selection on CH</w:t>
       </w:r>
       <w:r>
         <w:rPr>
@@ -4276,18 +4039,6 @@
         <w:t xml:space="preserve"> </w:t>
       </w:r>
       <w:r>
-        <w:t xml:space="preserve">oxidation or a result of ecological drift over the course of the experiment. In the former case, that would suggest that changes in the relative abundance of specific microbial taxa could explain the response to selection on CH</w:t>
-      </w:r>
-      <w:r>
-        <w:rPr>
-          <w:vertAlign w:val="subscript"/>
-        </w:rPr>
-        <w:t xml:space="preserve">4</w:t>
-      </w:r>
-      <w:r>
-        <w:t xml:space="preserve"> </w:t>
-      </w:r>
-      <w:r>
         <w:t xml:space="preserve">oxidation rate.</w:t>
       </w:r>
     </w:p>
@@ -4296,7 +4047,7 @@
         <w:pStyle w:val="TextBody"/>
       </w:pPr>
       <w:r>
-        <w:t xml:space="preserve">Even though we observed an increase in methane oxidation rate in the Positive treatment and a difference in composition between the two treatments, we did not observe an increase in the relative abundance of methanotrophs. This contrasts with the usual assumption that the final step in a metabolic pathway is the rate-limiting step (citation?). In certain ecosystems, methane oxidation rate is correlated with the abundance of methanotrophs as estimated from marker genes (Cite. I know that one methanogenesis paper, not sure about methanotrophy). However, it does not appear generally true that the rate of an ecosystem function is limited by the abundance of the gene that encodes the final step in that pathway (cite rocca, maybe some of the methane work.) Since we did not observe an increase in the relative abundance of methanotrophs in the treatment that displayed in increase in methane oxidation rate, we may have to look at other microbial functional groups within an ecosystem to understand what drives changes in the rate of ecosystem functions.</w:t>
+        <w:t xml:space="preserve">Even though we observed an increase in methane oxidation rate in the Positive treatment and a difference in composition between the two treatments, we did not observe an increase in the relative abundance of methanotrophs. This contrasts with the usual assumption that the final step in a metabolic pathway is the rate-limiting step (citation?). In certain ecosystems, methane oxidation rate is correlated with the abundance of methanotrophs as estimated from marker genes (Cite. I know that one methanogenesis paper, not sure about methanotrophy). However, it does not appear generally true that the rate of an ecosystem function is limited by the abundance of the gene that encodes the final step in that pathway (cite rocca, maybe some of the methane work.) Since we did not observe an increase in the relative abundance of methanotrophs in the treatment that displayed an increase in methane oxidation rate, we may have to consider other microbial functional groups within an ecosystem to understand what drives changes in the rate of ecosystem functions.</w:t>
       </w:r>
     </w:p>
     <w:p>
@@ -4320,13 +4071,13 @@
         <w:pStyle w:val="TextBody"/>
       </w:pPr>
       <w:r>
-        <w:t xml:space="preserve">As more is understood about the role of the microbiome in regulating ecosystem functions and the specific taxa involved, more detailed experiments could selectively add or remove important taxa or manipulate their relative abundance to start to estimate the quantitative relationship between specific taxa and the rate of an ecosystem function. Both our differential abundance analysis and this reductionist approach to manipulating individual taxa assumes that taxa act individually on ecosystem function. However, it is much more likely that the microbiome affects the rate of ecosystem function through the interactions of multiple taxa and future analyses with greater replication should test the role of multiple taxa simultaneously using machine learning methods</w:t>
-      </w:r>
-      <w:r>
-        <w:t xml:space="preserve"> </w:t>
-      </w:r>
-      <w:r>
-        <w:t xml:space="preserve">(44)</w:t>
+        <w:t xml:space="preserve">As more is understood about the role of the microbiome in regulating ecosystem functions and the specific taxa involved, more detailed experiments could selectively add or remove important taxa or manipulate their relative abundance to start to estimate the quantitative relationship between specific taxa and the rate of an ecosystem function. Both our differential abundance analysis and this reductionist approach to manipulating individual taxa assumes that taxa act individually on ecosystem function. However, it is much more likely that the microbiome affects the rate of ecosystem function through the interactions of multiple taxa and future analyses with greater replication should test the role of multiple taxa simultaneously by, for example, using machine learning methods</w:t>
+      </w:r>
+      <w:r>
+        <w:t xml:space="preserve"> </w:t>
+      </w:r>
+      <w:r>
+        <w:t xml:space="preserve">(41)</w:t>
       </w:r>
     </w:p>
     <w:p>
@@ -4601,7 +4352,7 @@
         <w:t xml:space="preserve"> </w:t>
       </w:r>
       <w:r>
-        <w:t xml:space="preserve">(45)</w:t>
+        <w:t xml:space="preserve">(42)</w:t>
       </w:r>
       <w:r>
         <w:t xml:space="preserve">. However, given the small sample</w:t>
@@ -4967,22 +4718,22 @@
         <w:t xml:space="preserve"> </w:t>
       </w:r>
       <w:r>
+        <w:t xml:space="preserve">(44,45)</w:t>
+      </w:r>
+      <w:r>
+        <w:t xml:space="preserve">. This results in the use of polygenic risk scores for predicting</w:t>
+      </w:r>
+      <w:r>
+        <w:t xml:space="preserve"> </w:t>
+      </w:r>
+      <w:r>
+        <w:t xml:space="preserve">phenotype or disease risk in humans</w:t>
+      </w:r>
+      <w:r>
+        <w:t xml:space="preserve"> </w:t>
+      </w:r>
+      <w:r>
         <w:t xml:space="preserve">(46,47)</w:t>
-      </w:r>
-      <w:r>
-        <w:t xml:space="preserve">. This results in the use of polygenic risk scores for predicting</w:t>
-      </w:r>
-      <w:r>
-        <w:t xml:space="preserve"> </w:t>
-      </w:r>
-      <w:r>
-        <w:t xml:space="preserve">phenotype or disease risk in humans</w:t>
-      </w:r>
-      <w:r>
-        <w:t xml:space="preserve"> </w:t>
-      </w:r>
-      <w:r>
-        <w:t xml:space="preserve">(48,49)</w:t>
       </w:r>
       <w:r>
         <w:t xml:space="preserve">. An analogous conclusion can be drawn for predicting</w:t>
@@ -5712,7 +5463,7 @@
       </w:r>
     </w:p>
     <w:bookmarkEnd w:id="42"/>
-    <w:bookmarkStart w:id="135" w:name="references"/>
+    <w:bookmarkStart w:id="131" w:name="references"/>
     <w:p>
       <w:pPr>
         <w:pStyle w:val="Heading1"/>
@@ -5721,7 +5472,7 @@
         <w:t xml:space="preserve">References</w:t>
       </w:r>
     </w:p>
-    <w:bookmarkStart w:id="134" w:name="refs"/>
+    <w:bookmarkStart w:id="130" w:name="refs"/>
     <w:bookmarkStart w:id="44" w:name="ref-crowther2019"/>
     <w:p>
       <w:pPr>
@@ -7652,7 +7403,7 @@
       </w:r>
     </w:p>
     <w:bookmarkEnd w:id="104"/>
-    <w:bookmarkStart w:id="106" w:name="ref-hahn2017"/>
+    <w:bookmarkStart w:id="106" w:name="ref-stein2012"/>
     <w:p>
       <w:pPr>
         <w:pStyle w:val="Bibliography"/>
@@ -7667,7 +7418,7 @@
         <w:t xml:space="preserve">	</w:t>
       </w:r>
       <w:r>
-        <w:t xml:space="preserve">Hahn MW, Schmidt J, Koll U, Rohde M, Verbarg S, Pitt A, et al.</w:t>
+        <w:t xml:space="preserve">Stein LY, Roy R, Dunfield PF.</w:t>
       </w:r>
       <w:r>
         <w:t xml:space="preserve"> </w:t>
@@ -7677,7 +7428,7 @@
           <w:rPr>
             <w:rStyle w:val="InternetLink"/>
           </w:rPr>
-          <w:t xml:space="preserve">Silvanigrella aquatica gen. Nov., Sp. Nov., Isolated from a freshwater lake, description of</w:t>
+          <w:t xml:space="preserve">Aerobic</w:t>
         </w:r>
         <w:r>
           <w:rPr>
@@ -7689,7 +7440,7 @@
           <w:rPr>
             <w:rStyle w:val="InternetLink"/>
           </w:rPr>
-          <w:t xml:space="preserve">Silvanigrellaceae</w:t>
+          <w:t xml:space="preserve">Methanotrophy</w:t>
         </w:r>
         <w:r>
           <w:rPr>
@@ -7701,7 +7452,7 @@
           <w:rPr>
             <w:rStyle w:val="InternetLink"/>
           </w:rPr>
-          <w:t xml:space="preserve">fam. Nov. And</w:t>
+          <w:t xml:space="preserve">and</w:t>
         </w:r>
         <w:r>
           <w:rPr>
@@ -7713,7 +7464,13 @@
           <w:rPr>
             <w:rStyle w:val="InternetLink"/>
           </w:rPr>
-          <w:t xml:space="preserve">Silvanigrellales</w:t>
+          <w:t xml:space="preserve">Nitrification</w:t>
+        </w:r>
+        <w:r>
+          <w:rPr>
+            <w:rStyle w:val="InternetLink"/>
+          </w:rPr>
+          <w:t xml:space="preserve">:</w:t>
         </w:r>
         <w:r>
           <w:rPr>
@@ -7725,7 +7482,7 @@
           <w:rPr>
             <w:rStyle w:val="InternetLink"/>
           </w:rPr>
-          <w:t xml:space="preserve">ord. Nov., Reclassification of the order</w:t>
+          <w:t xml:space="preserve">Processes</w:t>
         </w:r>
         <w:r>
           <w:rPr>
@@ -7737,7 +7494,7 @@
           <w:rPr>
             <w:rStyle w:val="InternetLink"/>
           </w:rPr>
-          <w:t xml:space="preserve">Bdellovibrionales</w:t>
+          <w:t xml:space="preserve">and</w:t>
         </w:r>
         <w:r>
           <w:rPr>
@@ -7749,7 +7506,177 @@
           <w:rPr>
             <w:rStyle w:val="InternetLink"/>
           </w:rPr>
-          <w:t xml:space="preserve">in the class</w:t>
+          <w:t xml:space="preserve">Connections</w:t>
+        </w:r>
+      </w:hyperlink>
+      <w:r>
+        <w:t xml:space="preserve">. In:</w:t>
+      </w:r>
+      <w:r>
+        <w:t xml:space="preserve"> </w:t>
+      </w:r>
+      <w:r>
+        <w:t xml:space="preserve">eLS</w:t>
+      </w:r>
+      <w:r>
+        <w:t xml:space="preserve">.</w:t>
+      </w:r>
+      <w:r>
+        <w:t xml:space="preserve"> </w:t>
+      </w:r>
+      <w:r>
+        <w:t xml:space="preserve">John Wiley &amp; Sons, Ltd</w:t>
+      </w:r>
+      <w:r>
+        <w:t xml:space="preserve">; 2012.</w:t>
+      </w:r>
+      <w:r>
+        <w:t xml:space="preserve"> </w:t>
+      </w:r>
+    </w:p>
+    <w:bookmarkEnd w:id="106"/>
+    <w:bookmarkStart w:id="107" w:name="ref-garrity2005"/>
+    <w:p>
+      <w:pPr>
+        <w:pStyle w:val="Bibliography"/>
+      </w:pPr>
+      <w:r>
+        <w:t xml:space="preserve">35.</w:t>
+      </w:r>
+      <w:r>
+        <w:t xml:space="preserve"> </w:t>
+      </w:r>
+      <w:r>
+        <w:t xml:space="preserve">	</w:t>
+      </w:r>
+      <w:r>
+        <w:t xml:space="preserve">Garrity GM, Bell JA, Lilburn TG. Class</w:t>
+      </w:r>
+      <w:r>
+        <w:t xml:space="preserve"> </w:t>
+      </w:r>
+      <w:r>
+        <w:t xml:space="preserve">III</w:t>
+      </w:r>
+      <w:r>
+        <w:t xml:space="preserve">.</w:t>
+      </w:r>
+      <w:r>
+        <w:t xml:space="preserve"> </w:t>
+      </w:r>
+      <w:r>
+        <w:t xml:space="preserve">Gammaproteobacteria</w:t>
+      </w:r>
+      <w:r>
+        <w:t xml:space="preserve"> </w:t>
+      </w:r>
+      <w:r>
+        <w:t xml:space="preserve">class. Nov., P. 1. In: Brenner DJ, Krieg NR, Staley JT, Garrity GM, editors. Bergey’s manual of systematic bacteriology. Second.</w:t>
+      </w:r>
+      <w:r>
+        <w:t xml:space="preserve"> </w:t>
+      </w:r>
+      <w:r>
+        <w:t xml:space="preserve">New York, NY</w:t>
+      </w:r>
+      <w:r>
+        <w:t xml:space="preserve">:</w:t>
+      </w:r>
+      <w:r>
+        <w:t xml:space="preserve"> </w:t>
+      </w:r>
+      <w:r>
+        <w:t xml:space="preserve">Springer</w:t>
+      </w:r>
+      <w:r>
+        <w:t xml:space="preserve">; 2005.</w:t>
+      </w:r>
+      <w:r>
+        <w:t xml:space="preserve"> </w:t>
+      </w:r>
+    </w:p>
+    <w:bookmarkEnd w:id="107"/>
+    <w:bookmarkStart w:id="108" w:name="ref-freitag2003"/>
+    <w:p>
+      <w:pPr>
+        <w:pStyle w:val="Bibliography"/>
+      </w:pPr>
+      <w:r>
+        <w:t xml:space="preserve">36.</w:t>
+      </w:r>
+      <w:r>
+        <w:t xml:space="preserve"> </w:t>
+      </w:r>
+      <w:r>
+        <w:t xml:space="preserve">	</w:t>
+      </w:r>
+      <w:r>
+        <w:t xml:space="preserve">Freitag TE, Prosser JI. Community</w:t>
+      </w:r>
+      <w:r>
+        <w:t xml:space="preserve"> </w:t>
+      </w:r>
+      <w:r>
+        <w:t xml:space="preserve">Structure</w:t>
+      </w:r>
+      <w:r>
+        <w:t xml:space="preserve"> </w:t>
+      </w:r>
+      <w:r>
+        <w:t xml:space="preserve">of</w:t>
+      </w:r>
+      <w:r>
+        <w:t xml:space="preserve"> </w:t>
+      </w:r>
+      <w:r>
+        <w:t xml:space="preserve">Ammonia-Oxidizing Bacteria</w:t>
+      </w:r>
+      <w:r>
+        <w:t xml:space="preserve"> </w:t>
+      </w:r>
+      <w:r>
+        <w:t xml:space="preserve">within</w:t>
+      </w:r>
+      <w:r>
+        <w:t xml:space="preserve"> </w:t>
+      </w:r>
+      <w:r>
+        <w:t xml:space="preserve">Anoxic Marine Sediments</w:t>
+      </w:r>
+      <w:r>
+        <w:t xml:space="preserve">. Applied and Environmental Microbiology. 2003 Mar;</w:t>
+      </w:r>
+      <w:r>
+        <w:t xml:space="preserve"> </w:t>
+      </w:r>
+    </w:p>
+    <w:bookmarkEnd w:id="108"/>
+    <w:bookmarkStart w:id="110" w:name="ref-im2012"/>
+    <w:p>
+      <w:pPr>
+        <w:pStyle w:val="Bibliography"/>
+      </w:pPr>
+      <w:r>
+        <w:t xml:space="preserve">37.</w:t>
+      </w:r>
+      <w:r>
+        <w:t xml:space="preserve"> </w:t>
+      </w:r>
+      <w:r>
+        <w:t xml:space="preserve">	</w:t>
+      </w:r>
+      <w:r>
+        <w:t xml:space="preserve">Im W-T, Hu Z-Y, Kim K-H, Rhee S-K, Meng H, Lee S-T, et al.</w:t>
+      </w:r>
+      <w:r>
+        <w:t xml:space="preserve"> </w:t>
+      </w:r>
+      <w:hyperlink r:id="rId109">
+        <w:r>
+          <w:rPr>
+            <w:rStyle w:val="InternetLink"/>
+          </w:rPr>
+          <w:t xml:space="preserve">Description of</w:t>
         </w:r>
         <w:r>
           <w:rPr>
@@ -7761,13 +7688,7 @@
           <w:rPr>
             <w:rStyle w:val="InternetLink"/>
           </w:rPr>
-          <w:t xml:space="preserve">Oligoflexia</w:t>
-        </w:r>
-        <w:r>
-          <w:rPr>
-            <w:rStyle w:val="InternetLink"/>
-          </w:rPr>
-          <w:t xml:space="preserve">, reclassification of the families</w:t>
+          <w:t xml:space="preserve">Fimbriimonas</w:t>
         </w:r>
         <w:r>
           <w:rPr>
@@ -7779,7 +7700,7 @@
           <w:rPr>
             <w:rStyle w:val="InternetLink"/>
           </w:rPr>
-          <w:t xml:space="preserve">Bacteriovoracaceae</w:t>
+          <w:t xml:space="preserve">ginsengisoli gen. Nov., Sp. Nov. Within the</w:t>
         </w:r>
         <w:r>
           <w:rPr>
@@ -7791,6 +7712,276 @@
           <w:rPr>
             <w:rStyle w:val="InternetLink"/>
           </w:rPr>
+          <w:t xml:space="preserve">Fimbriimonadia</w:t>
+        </w:r>
+        <w:r>
+          <w:rPr>
+            <w:rStyle w:val="InternetLink"/>
+          </w:rPr>
+          <w:t xml:space="preserve"> </w:t>
+        </w:r>
+        <w:r>
+          <w:rPr>
+            <w:rStyle w:val="InternetLink"/>
+          </w:rPr>
+          <w:t xml:space="preserve">class nov., Of the phylum</w:t>
+        </w:r>
+        <w:r>
+          <w:rPr>
+            <w:rStyle w:val="InternetLink"/>
+          </w:rPr>
+          <w:t xml:space="preserve"> </w:t>
+        </w:r>
+        <w:r>
+          <w:rPr>
+            <w:rStyle w:val="InternetLink"/>
+          </w:rPr>
+          <w:t xml:space="preserve">Armatimonadetes</w:t>
+        </w:r>
+      </w:hyperlink>
+      <w:r>
+        <w:t xml:space="preserve">. Antonie van Leeuwenhoek. 2012 Aug;102(2):307–17.</w:t>
+      </w:r>
+      <w:r>
+        <w:t xml:space="preserve"> </w:t>
+      </w:r>
+    </w:p>
+    <w:bookmarkEnd w:id="110"/>
+    <w:bookmarkStart w:id="112" w:name="ref-mcbride2014"/>
+    <w:p>
+      <w:pPr>
+        <w:pStyle w:val="Bibliography"/>
+      </w:pPr>
+      <w:r>
+        <w:t xml:space="preserve">38.</w:t>
+      </w:r>
+      <w:r>
+        <w:t xml:space="preserve"> </w:t>
+      </w:r>
+      <w:r>
+        <w:t xml:space="preserve">	</w:t>
+      </w:r>
+      <w:r>
+        <w:t xml:space="preserve">McBride MJ, Liu W, Lu X, Zhu Y, Zhang W.</w:t>
+      </w:r>
+      <w:r>
+        <w:t xml:space="preserve"> </w:t>
+      </w:r>
+      <w:hyperlink r:id="rId111">
+        <w:r>
+          <w:rPr>
+            <w:rStyle w:val="InternetLink"/>
+          </w:rPr>
+          <w:t xml:space="preserve">The</w:t>
+        </w:r>
+        <w:r>
+          <w:rPr>
+            <w:rStyle w:val="InternetLink"/>
+          </w:rPr>
+          <w:t xml:space="preserve"> </w:t>
+        </w:r>
+        <w:r>
+          <w:rPr>
+            <w:rStyle w:val="InternetLink"/>
+          </w:rPr>
+          <w:t xml:space="preserve">Family Cytophagaceae</w:t>
+        </w:r>
+      </w:hyperlink>
+      <w:r>
+        <w:t xml:space="preserve">. In: Rosenberg E, DeLong EF, Lory S, Stackebrandt E, Thompson F, editors. The</w:t>
+      </w:r>
+      <w:r>
+        <w:t xml:space="preserve"> </w:t>
+      </w:r>
+      <w:r>
+        <w:t xml:space="preserve">Prokaryotes</w:t>
+      </w:r>
+      <w:r>
+        <w:t xml:space="preserve">:</w:t>
+      </w:r>
+      <w:r>
+        <w:t xml:space="preserve"> </w:t>
+      </w:r>
+      <w:r>
+        <w:t xml:space="preserve">Other Major Lineages</w:t>
+      </w:r>
+      <w:r>
+        <w:t xml:space="preserve"> </w:t>
+      </w:r>
+      <w:r>
+        <w:t xml:space="preserve">of</w:t>
+      </w:r>
+      <w:r>
+        <w:t xml:space="preserve"> </w:t>
+      </w:r>
+      <w:r>
+        <w:t xml:space="preserve">Bacteria</w:t>
+      </w:r>
+      <w:r>
+        <w:t xml:space="preserve"> </w:t>
+      </w:r>
+      <w:r>
+        <w:t xml:space="preserve">and</w:t>
+      </w:r>
+      <w:r>
+        <w:t xml:space="preserve"> </w:t>
+      </w:r>
+      <w:r>
+        <w:t xml:space="preserve">The Archaea</w:t>
+      </w:r>
+      <w:r>
+        <w:t xml:space="preserve">.</w:t>
+      </w:r>
+      <w:r>
+        <w:t xml:space="preserve"> </w:t>
+      </w:r>
+      <w:r>
+        <w:t xml:space="preserve">Berlin, Heidelberg</w:t>
+      </w:r>
+      <w:r>
+        <w:t xml:space="preserve">:</w:t>
+      </w:r>
+      <w:r>
+        <w:t xml:space="preserve"> </w:t>
+      </w:r>
+      <w:r>
+        <w:t xml:space="preserve">Springer</w:t>
+      </w:r>
+      <w:r>
+        <w:t xml:space="preserve">; 2014. p. 577–93.</w:t>
+      </w:r>
+      <w:r>
+        <w:t xml:space="preserve"> </w:t>
+      </w:r>
+    </w:p>
+    <w:bookmarkEnd w:id="112"/>
+    <w:bookmarkStart w:id="114" w:name="ref-tamas2014"/>
+    <w:p>
+      <w:pPr>
+        <w:pStyle w:val="Bibliography"/>
+      </w:pPr>
+      <w:r>
+        <w:t xml:space="preserve">39.</w:t>
+      </w:r>
+      <w:r>
+        <w:t xml:space="preserve"> </w:t>
+      </w:r>
+      <w:r>
+        <w:t xml:space="preserve">	</w:t>
+      </w:r>
+      <w:r>
+        <w:t xml:space="preserve">Tamas I, Smirnova AV, He Z, Dunfield PF.</w:t>
+      </w:r>
+      <w:r>
+        <w:t xml:space="preserve"> </w:t>
+      </w:r>
+      <w:hyperlink r:id="rId113">
+        <w:r>
+          <w:rPr>
+            <w:rStyle w:val="InternetLink"/>
+          </w:rPr>
+          <w:t xml:space="preserve">The (d)evolution of methanotrophy in the</w:t>
+        </w:r>
+        <w:r>
+          <w:rPr>
+            <w:rStyle w:val="InternetLink"/>
+          </w:rPr>
+          <w:t xml:space="preserve"> </w:t>
+        </w:r>
+        <w:r>
+          <w:rPr>
+            <w:rStyle w:val="InternetLink"/>
+          </w:rPr>
+          <w:t xml:space="preserve">Beijerinckiaceae</w:t>
+        </w:r>
+        <w:r>
+          <w:rPr>
+            <w:rStyle w:val="InternetLink"/>
+          </w:rPr>
+          <w:t xml:space="preserve">a comparative genomics analysis</w:t>
+        </w:r>
+      </w:hyperlink>
+      <w:r>
+        <w:t xml:space="preserve">. The ISME Journal. 2014 Feb;8(2):369–82.</w:t>
+      </w:r>
+      <w:r>
+        <w:t xml:space="preserve"> </w:t>
+      </w:r>
+    </w:p>
+    <w:bookmarkEnd w:id="114"/>
+    <w:bookmarkStart w:id="116" w:name="ref-dedysh2016"/>
+    <w:p>
+      <w:pPr>
+        <w:pStyle w:val="Bibliography"/>
+      </w:pPr>
+      <w:r>
+        <w:t xml:space="preserve">40.</w:t>
+      </w:r>
+      <w:r>
+        <w:t xml:space="preserve"> </w:t>
+      </w:r>
+      <w:r>
+        <w:t xml:space="preserve">	</w:t>
+      </w:r>
+      <w:r>
+        <w:t xml:space="preserve">Dedysh SN, Haupt ES, Dunfield PFY2016.</w:t>
+      </w:r>
+      <w:r>
+        <w:t xml:space="preserve"> </w:t>
+      </w:r>
+      <w:hyperlink r:id="rId115">
+        <w:r>
+          <w:rPr>
+            <w:rStyle w:val="InternetLink"/>
+          </w:rPr>
+          <w:t xml:space="preserve">Emended description of the family</w:t>
+        </w:r>
+        <w:r>
+          <w:rPr>
+            <w:rStyle w:val="InternetLink"/>
+          </w:rPr>
+          <w:t xml:space="preserve"> </w:t>
+        </w:r>
+        <w:r>
+          <w:rPr>
+            <w:rStyle w:val="InternetLink"/>
+          </w:rPr>
+          <w:t xml:space="preserve">Beijerinckiaceae</w:t>
+        </w:r>
+        <w:r>
+          <w:rPr>
+            <w:rStyle w:val="InternetLink"/>
+          </w:rPr>
+          <w:t xml:space="preserve"> </w:t>
+        </w:r>
+        <w:r>
+          <w:rPr>
+            <w:rStyle w:val="InternetLink"/>
+          </w:rPr>
+          <w:t xml:space="preserve">and transfer of the genera</w:t>
+        </w:r>
+        <w:r>
+          <w:rPr>
+            <w:rStyle w:val="InternetLink"/>
+          </w:rPr>
+          <w:t xml:space="preserve"> </w:t>
+        </w:r>
+        <w:r>
+          <w:rPr>
+            <w:rStyle w:val="InternetLink"/>
+          </w:rPr>
+          <w:t xml:space="preserve">Chelatococcus</w:t>
+        </w:r>
+        <w:r>
+          <w:rPr>
+            <w:rStyle w:val="InternetLink"/>
+          </w:rPr>
+          <w:t xml:space="preserve"> </w:t>
+        </w:r>
+        <w:r>
+          <w:rPr>
+            <w:rStyle w:val="InternetLink"/>
+          </w:rPr>
           <w:t xml:space="preserve">and</w:t>
         </w:r>
         <w:r>
@@ -7803,7 +7994,7 @@
           <w:rPr>
             <w:rStyle w:val="InternetLink"/>
           </w:rPr>
-          <w:t xml:space="preserve">Halobacteriovoraceae</w:t>
+          <w:t xml:space="preserve">Camelimonas</w:t>
         </w:r>
         <w:r>
           <w:rPr>
@@ -7815,7 +8006,7 @@
           <w:rPr>
             <w:rStyle w:val="InternetLink"/>
           </w:rPr>
-          <w:t xml:space="preserve">in the new order</w:t>
+          <w:t xml:space="preserve">to the family</w:t>
         </w:r>
         <w:r>
           <w:rPr>
@@ -7827,7 +8018,7 @@
           <w:rPr>
             <w:rStyle w:val="InternetLink"/>
           </w:rPr>
-          <w:t xml:space="preserve">Bacteriovoracales</w:t>
+          <w:t xml:space="preserve">Chelatococcaceae</w:t>
         </w:r>
         <w:r>
           <w:rPr>
@@ -7839,7 +8030,43 @@
           <w:rPr>
             <w:rStyle w:val="InternetLink"/>
           </w:rPr>
-          <w:t xml:space="preserve">ord. Nov., And reclassification of the family</w:t>
+          <w:t xml:space="preserve">fam. nov.</w:t>
+        </w:r>
+      </w:hyperlink>
+      <w:r>
+        <w:t xml:space="preserve"> International Journal of Systematic and Evolutionary Microbiology. 2016;66(8):3177–82.</w:t>
+      </w:r>
+      <w:r>
+        <w:t xml:space="preserve"> </w:t>
+      </w:r>
+    </w:p>
+    <w:bookmarkEnd w:id="116"/>
+    <w:bookmarkStart w:id="118" w:name="ref-topçuoğlu2020"/>
+    <w:p>
+      <w:pPr>
+        <w:pStyle w:val="Bibliography"/>
+      </w:pPr>
+      <w:r>
+        <w:t xml:space="preserve">41.</w:t>
+      </w:r>
+      <w:r>
+        <w:t xml:space="preserve"> </w:t>
+      </w:r>
+      <w:r>
+        <w:t xml:space="preserve">	</w:t>
+      </w:r>
+      <w:r>
+        <w:t xml:space="preserve">Topçuoğlu BD, Lesniak NA, Ruffin MT, Wiens J, Schloss PD.</w:t>
+      </w:r>
+      <w:r>
+        <w:t xml:space="preserve"> </w:t>
+      </w:r>
+      <w:hyperlink r:id="rId117">
+        <w:r>
+          <w:rPr>
+            <w:rStyle w:val="InternetLink"/>
+          </w:rPr>
+          <w:t xml:space="preserve">A</w:t>
         </w:r>
         <w:r>
           <w:rPr>
@@ -7851,7 +8078,7 @@
           <w:rPr>
             <w:rStyle w:val="InternetLink"/>
           </w:rPr>
-          <w:t xml:space="preserve">Pseudobacteriovoracaceae</w:t>
+          <w:t xml:space="preserve">Framework</w:t>
         </w:r>
         <w:r>
           <w:rPr>
@@ -7863,7 +8090,7 @@
           <w:rPr>
             <w:rStyle w:val="InternetLink"/>
           </w:rPr>
-          <w:t xml:space="preserve">in the order</w:t>
+          <w:t xml:space="preserve">for</w:t>
         </w:r>
         <w:r>
           <w:rPr>
@@ -7875,24 +8102,72 @@
           <w:rPr>
             <w:rStyle w:val="InternetLink"/>
           </w:rPr>
-          <w:t xml:space="preserve">Oligoflexales</w:t>
+          <w:t xml:space="preserve">Effective Application</w:t>
+        </w:r>
+        <w:r>
+          <w:rPr>
+            <w:rStyle w:val="InternetLink"/>
+          </w:rPr>
+          <w:t xml:space="preserve"> </w:t>
+        </w:r>
+        <w:r>
+          <w:rPr>
+            <w:rStyle w:val="InternetLink"/>
+          </w:rPr>
+          <w:t xml:space="preserve">of</w:t>
+        </w:r>
+        <w:r>
+          <w:rPr>
+            <w:rStyle w:val="InternetLink"/>
+          </w:rPr>
+          <w:t xml:space="preserve"> </w:t>
+        </w:r>
+        <w:r>
+          <w:rPr>
+            <w:rStyle w:val="InternetLink"/>
+          </w:rPr>
+          <w:t xml:space="preserve">Machine Learning</w:t>
+        </w:r>
+        <w:r>
+          <w:rPr>
+            <w:rStyle w:val="InternetLink"/>
+          </w:rPr>
+          <w:t xml:space="preserve"> </w:t>
+        </w:r>
+        <w:r>
+          <w:rPr>
+            <w:rStyle w:val="InternetLink"/>
+          </w:rPr>
+          <w:t xml:space="preserve">to</w:t>
+        </w:r>
+        <w:r>
+          <w:rPr>
+            <w:rStyle w:val="InternetLink"/>
+          </w:rPr>
+          <w:t xml:space="preserve"> </w:t>
+        </w:r>
+        <w:r>
+          <w:rPr>
+            <w:rStyle w:val="InternetLink"/>
+          </w:rPr>
+          <w:t xml:space="preserve">Microbiome-Based Classification Problems</w:t>
         </w:r>
       </w:hyperlink>
       <w:r>
-        <w:t xml:space="preserve">. International Journal of Systematic and Evolutionary Microbiology. 2017;67(8):2555–68.</w:t>
-      </w:r>
-      <w:r>
-        <w:t xml:space="preserve"> </w:t>
-      </w:r>
-    </w:p>
-    <w:bookmarkEnd w:id="106"/>
-    <w:bookmarkStart w:id="108" w:name="ref-tamaki2011"/>
+        <w:t xml:space="preserve">. mBio. 2020 Jun;11(3):e00434–20.</w:t>
+      </w:r>
+      <w:r>
+        <w:t xml:space="preserve"> </w:t>
+      </w:r>
+    </w:p>
+    <w:bookmarkEnd w:id="118"/>
+    <w:bookmarkStart w:id="120" w:name="ref-visscher2008"/>
     <w:p>
       <w:pPr>
         <w:pStyle w:val="Bibliography"/>
       </w:pPr>
       <w:r>
-        <w:t xml:space="preserve">35.</w:t>
+        <w:t xml:space="preserve">42.</w:t>
       </w:r>
       <w:r>
         <w:t xml:space="preserve"> </w:t>
@@ -7901,17 +8176,17 @@
         <w:t xml:space="preserve">	</w:t>
       </w:r>
       <w:r>
-        <w:t xml:space="preserve">Tamaki H, Tanaka Y, Matsuzawa H, Muramatsu M, Meng X-Y, Hanada S, et al.</w:t>
-      </w:r>
-      <w:r>
-        <w:t xml:space="preserve"> </w:t>
-      </w:r>
-      <w:hyperlink r:id="rId107">
-        <w:r>
-          <w:rPr>
-            <w:rStyle w:val="InternetLink"/>
-          </w:rPr>
-          <w:t xml:space="preserve">Armatimonas rosea gen. Nov., Sp. Nov., Of a novel bacterial phylum,</w:t>
+        <w:t xml:space="preserve">Visscher PM, Hill WG, Wray NR.</w:t>
+      </w:r>
+      <w:r>
+        <w:t xml:space="preserve"> </w:t>
+      </w:r>
+      <w:hyperlink r:id="rId119">
+        <w:r>
+          <w:rPr>
+            <w:rStyle w:val="InternetLink"/>
+          </w:rPr>
+          <w:t xml:space="preserve">Heritability in the genomics era</w:t>
         </w:r>
         <w:r>
           <w:rPr>
@@ -7923,673 +8198,17 @@
           <w:rPr>
             <w:rStyle w:val="InternetLink"/>
           </w:rPr>
-          <w:t xml:space="preserve">Armatimonadetes</w:t>
-        </w:r>
-        <w:r>
-          <w:rPr>
-            <w:rStyle w:val="InternetLink"/>
-          </w:rPr>
           <w:t xml:space="preserve"> </w:t>
         </w:r>
         <w:r>
           <w:rPr>
             <w:rStyle w:val="InternetLink"/>
           </w:rPr>
-          <w:t xml:space="preserve">phyl. Nov., Formally called the candidate phylum</w:t>
-        </w:r>
-        <w:r>
-          <w:rPr>
-            <w:rStyle w:val="InternetLink"/>
-          </w:rPr>
-          <w:t xml:space="preserve"> </w:t>
-        </w:r>
-        <w:r>
-          <w:rPr>
-            <w:rStyle w:val="InternetLink"/>
-          </w:rPr>
-          <w:t xml:space="preserve">OP10</w:t>
+          <w:t xml:space="preserve">concepts and misconceptions</w:t>
         </w:r>
       </w:hyperlink>
       <w:r>
-        <w:t xml:space="preserve">. International Journal of Systematic and Evolutionary Microbiology. 2011;61(6):1442–7.</w:t>
-      </w:r>
-      <w:r>
-        <w:t xml:space="preserve"> </w:t>
-      </w:r>
-    </w:p>
-    <w:bookmarkEnd w:id="108"/>
-    <w:bookmarkStart w:id="110" w:name="ref-stein2012"/>
-    <w:p>
-      <w:pPr>
-        <w:pStyle w:val="Bibliography"/>
-      </w:pPr>
-      <w:r>
-        <w:t xml:space="preserve">36.</w:t>
-      </w:r>
-      <w:r>
-        <w:t xml:space="preserve"> </w:t>
-      </w:r>
-      <w:r>
-        <w:t xml:space="preserve">	</w:t>
-      </w:r>
-      <w:r>
-        <w:t xml:space="preserve">Stein LY, Roy R, Dunfield PF.</w:t>
-      </w:r>
-      <w:r>
-        <w:t xml:space="preserve"> </w:t>
-      </w:r>
-      <w:hyperlink r:id="rId109">
-        <w:r>
-          <w:rPr>
-            <w:rStyle w:val="InternetLink"/>
-          </w:rPr>
-          <w:t xml:space="preserve">Aerobic</w:t>
-        </w:r>
-        <w:r>
-          <w:rPr>
-            <w:rStyle w:val="InternetLink"/>
-          </w:rPr>
-          <w:t xml:space="preserve"> </w:t>
-        </w:r>
-        <w:r>
-          <w:rPr>
-            <w:rStyle w:val="InternetLink"/>
-          </w:rPr>
-          <w:t xml:space="preserve">Methanotrophy</w:t>
-        </w:r>
-        <w:r>
-          <w:rPr>
-            <w:rStyle w:val="InternetLink"/>
-          </w:rPr>
-          <w:t xml:space="preserve"> </w:t>
-        </w:r>
-        <w:r>
-          <w:rPr>
-            <w:rStyle w:val="InternetLink"/>
-          </w:rPr>
-          <w:t xml:space="preserve">and</w:t>
-        </w:r>
-        <w:r>
-          <w:rPr>
-            <w:rStyle w:val="InternetLink"/>
-          </w:rPr>
-          <w:t xml:space="preserve"> </w:t>
-        </w:r>
-        <w:r>
-          <w:rPr>
-            <w:rStyle w:val="InternetLink"/>
-          </w:rPr>
-          <w:t xml:space="preserve">Nitrification</w:t>
-        </w:r>
-        <w:r>
-          <w:rPr>
-            <w:rStyle w:val="InternetLink"/>
-          </w:rPr>
-          <w:t xml:space="preserve">:</w:t>
-        </w:r>
-        <w:r>
-          <w:rPr>
-            <w:rStyle w:val="InternetLink"/>
-          </w:rPr>
-          <w:t xml:space="preserve"> </w:t>
-        </w:r>
-        <w:r>
-          <w:rPr>
-            <w:rStyle w:val="InternetLink"/>
-          </w:rPr>
-          <w:t xml:space="preserve">Processes</w:t>
-        </w:r>
-        <w:r>
-          <w:rPr>
-            <w:rStyle w:val="InternetLink"/>
-          </w:rPr>
-          <w:t xml:space="preserve"> </w:t>
-        </w:r>
-        <w:r>
-          <w:rPr>
-            <w:rStyle w:val="InternetLink"/>
-          </w:rPr>
-          <w:t xml:space="preserve">and</w:t>
-        </w:r>
-        <w:r>
-          <w:rPr>
-            <w:rStyle w:val="InternetLink"/>
-          </w:rPr>
-          <w:t xml:space="preserve"> </w:t>
-        </w:r>
-        <w:r>
-          <w:rPr>
-            <w:rStyle w:val="InternetLink"/>
-          </w:rPr>
-          <w:t xml:space="preserve">Connections</w:t>
-        </w:r>
-      </w:hyperlink>
-      <w:r>
-        <w:t xml:space="preserve">. In:</w:t>
-      </w:r>
-      <w:r>
-        <w:t xml:space="preserve"> </w:t>
-      </w:r>
-      <w:r>
-        <w:t xml:space="preserve">eLS</w:t>
-      </w:r>
-      <w:r>
-        <w:t xml:space="preserve">.</w:t>
-      </w:r>
-      <w:r>
-        <w:t xml:space="preserve"> </w:t>
-      </w:r>
-      <w:r>
-        <w:t xml:space="preserve">John Wiley &amp; Sons, Ltd</w:t>
-      </w:r>
-      <w:r>
-        <w:t xml:space="preserve">; 2012.</w:t>
-      </w:r>
-      <w:r>
-        <w:t xml:space="preserve"> </w:t>
-      </w:r>
-    </w:p>
-    <w:bookmarkEnd w:id="110"/>
-    <w:bookmarkStart w:id="111" w:name="ref-garrity2005"/>
-    <w:p>
-      <w:pPr>
-        <w:pStyle w:val="Bibliography"/>
-      </w:pPr>
-      <w:r>
-        <w:t xml:space="preserve">37.</w:t>
-      </w:r>
-      <w:r>
-        <w:t xml:space="preserve"> </w:t>
-      </w:r>
-      <w:r>
-        <w:t xml:space="preserve">	</w:t>
-      </w:r>
-      <w:r>
-        <w:t xml:space="preserve">Garrity GM, Bell JA, Lilburn TG. Class</w:t>
-      </w:r>
-      <w:r>
-        <w:t xml:space="preserve"> </w:t>
-      </w:r>
-      <w:r>
-        <w:t xml:space="preserve">III</w:t>
-      </w:r>
-      <w:r>
-        <w:t xml:space="preserve">.</w:t>
-      </w:r>
-      <w:r>
-        <w:t xml:space="preserve"> </w:t>
-      </w:r>
-      <w:r>
-        <w:t xml:space="preserve">Gammaproteobacteria</w:t>
-      </w:r>
-      <w:r>
-        <w:t xml:space="preserve"> </w:t>
-      </w:r>
-      <w:r>
-        <w:t xml:space="preserve">class. Nov., P. 1. In: Brenner DJ, Krieg NR, Staley JT, Garrity GM, editors. Bergey’s manual of systematic bacteriology. Second.</w:t>
-      </w:r>
-      <w:r>
-        <w:t xml:space="preserve"> </w:t>
-      </w:r>
-      <w:r>
-        <w:t xml:space="preserve">New York, NY</w:t>
-      </w:r>
-      <w:r>
-        <w:t xml:space="preserve">:</w:t>
-      </w:r>
-      <w:r>
-        <w:t xml:space="preserve"> </w:t>
-      </w:r>
-      <w:r>
-        <w:t xml:space="preserve">Springer</w:t>
-      </w:r>
-      <w:r>
-        <w:t xml:space="preserve">; 2005.</w:t>
-      </w:r>
-      <w:r>
-        <w:t xml:space="preserve"> </w:t>
-      </w:r>
-    </w:p>
-    <w:bookmarkEnd w:id="111"/>
-    <w:bookmarkStart w:id="112" w:name="ref-freitag2003"/>
-    <w:p>
-      <w:pPr>
-        <w:pStyle w:val="Bibliography"/>
-      </w:pPr>
-      <w:r>
-        <w:t xml:space="preserve">38.</w:t>
-      </w:r>
-      <w:r>
-        <w:t xml:space="preserve"> </w:t>
-      </w:r>
-      <w:r>
-        <w:t xml:space="preserve">	</w:t>
-      </w:r>
-      <w:r>
-        <w:t xml:space="preserve">Freitag TE, Prosser JI. Community</w:t>
-      </w:r>
-      <w:r>
-        <w:t xml:space="preserve"> </w:t>
-      </w:r>
-      <w:r>
-        <w:t xml:space="preserve">Structure</w:t>
-      </w:r>
-      <w:r>
-        <w:t xml:space="preserve"> </w:t>
-      </w:r>
-      <w:r>
-        <w:t xml:space="preserve">of</w:t>
-      </w:r>
-      <w:r>
-        <w:t xml:space="preserve"> </w:t>
-      </w:r>
-      <w:r>
-        <w:t xml:space="preserve">Ammonia-Oxidizing Bacteria</w:t>
-      </w:r>
-      <w:r>
-        <w:t xml:space="preserve"> </w:t>
-      </w:r>
-      <w:r>
-        <w:t xml:space="preserve">within</w:t>
-      </w:r>
-      <w:r>
-        <w:t xml:space="preserve"> </w:t>
-      </w:r>
-      <w:r>
-        <w:t xml:space="preserve">Anoxic Marine Sediments</w:t>
-      </w:r>
-      <w:r>
-        <w:t xml:space="preserve">. Applied and Environmental Microbiology. 2003 Mar;</w:t>
-      </w:r>
-      <w:r>
-        <w:t xml:space="preserve"> </w:t>
-      </w:r>
-    </w:p>
-    <w:bookmarkEnd w:id="112"/>
-    <w:bookmarkStart w:id="114" w:name="ref-im2012"/>
-    <w:p>
-      <w:pPr>
-        <w:pStyle w:val="Bibliography"/>
-      </w:pPr>
-      <w:r>
-        <w:t xml:space="preserve">39.</w:t>
-      </w:r>
-      <w:r>
-        <w:t xml:space="preserve"> </w:t>
-      </w:r>
-      <w:r>
-        <w:t xml:space="preserve">	</w:t>
-      </w:r>
-      <w:r>
-        <w:t xml:space="preserve">Im W-T, Hu Z-Y, Kim K-H, Rhee S-K, Meng H, Lee S-T, et al.</w:t>
-      </w:r>
-      <w:r>
-        <w:t xml:space="preserve"> </w:t>
-      </w:r>
-      <w:hyperlink r:id="rId113">
-        <w:r>
-          <w:rPr>
-            <w:rStyle w:val="InternetLink"/>
-          </w:rPr>
-          <w:t xml:space="preserve">Description of</w:t>
-        </w:r>
-        <w:r>
-          <w:rPr>
-            <w:rStyle w:val="InternetLink"/>
-          </w:rPr>
-          <w:t xml:space="preserve"> </w:t>
-        </w:r>
-        <w:r>
-          <w:rPr>
-            <w:rStyle w:val="InternetLink"/>
-          </w:rPr>
-          <w:t xml:space="preserve">Fimbriimonas</w:t>
-        </w:r>
-        <w:r>
-          <w:rPr>
-            <w:rStyle w:val="InternetLink"/>
-          </w:rPr>
-          <w:t xml:space="preserve"> </w:t>
-        </w:r>
-        <w:r>
-          <w:rPr>
-            <w:rStyle w:val="InternetLink"/>
-          </w:rPr>
-          <w:t xml:space="preserve">ginsengisoli gen. Nov., Sp. Nov. Within the</w:t>
-        </w:r>
-        <w:r>
-          <w:rPr>
-            <w:rStyle w:val="InternetLink"/>
-          </w:rPr>
-          <w:t xml:space="preserve"> </w:t>
-        </w:r>
-        <w:r>
-          <w:rPr>
-            <w:rStyle w:val="InternetLink"/>
-          </w:rPr>
-          <w:t xml:space="preserve">Fimbriimonadia</w:t>
-        </w:r>
-        <w:r>
-          <w:rPr>
-            <w:rStyle w:val="InternetLink"/>
-          </w:rPr>
-          <w:t xml:space="preserve"> </w:t>
-        </w:r>
-        <w:r>
-          <w:rPr>
-            <w:rStyle w:val="InternetLink"/>
-          </w:rPr>
-          <w:t xml:space="preserve">class nov., Of the phylum</w:t>
-        </w:r>
-        <w:r>
-          <w:rPr>
-            <w:rStyle w:val="InternetLink"/>
-          </w:rPr>
-          <w:t xml:space="preserve"> </w:t>
-        </w:r>
-        <w:r>
-          <w:rPr>
-            <w:rStyle w:val="InternetLink"/>
-          </w:rPr>
-          <w:t xml:space="preserve">Armatimonadetes</w:t>
-        </w:r>
-      </w:hyperlink>
-      <w:r>
-        <w:t xml:space="preserve">. Antonie van Leeuwenhoek. 2012 Aug;102(2):307–17.</w:t>
-      </w:r>
-      <w:r>
-        <w:t xml:space="preserve"> </w:t>
-      </w:r>
-    </w:p>
-    <w:bookmarkEnd w:id="114"/>
-    <w:bookmarkStart w:id="116" w:name="ref-mcbride2014"/>
-    <w:p>
-      <w:pPr>
-        <w:pStyle w:val="Bibliography"/>
-      </w:pPr>
-      <w:r>
-        <w:t xml:space="preserve">40.</w:t>
-      </w:r>
-      <w:r>
-        <w:t xml:space="preserve"> </w:t>
-      </w:r>
-      <w:r>
-        <w:t xml:space="preserve">	</w:t>
-      </w:r>
-      <w:r>
-        <w:t xml:space="preserve">McBride MJ, Liu W, Lu X, Zhu Y, Zhang W.</w:t>
-      </w:r>
-      <w:r>
-        <w:t xml:space="preserve"> </w:t>
-      </w:r>
-      <w:hyperlink r:id="rId115">
-        <w:r>
-          <w:rPr>
-            <w:rStyle w:val="InternetLink"/>
-          </w:rPr>
-          <w:t xml:space="preserve">The</w:t>
-        </w:r>
-        <w:r>
-          <w:rPr>
-            <w:rStyle w:val="InternetLink"/>
-          </w:rPr>
-          <w:t xml:space="preserve"> </w:t>
-        </w:r>
-        <w:r>
-          <w:rPr>
-            <w:rStyle w:val="InternetLink"/>
-          </w:rPr>
-          <w:t xml:space="preserve">Family Cytophagaceae</w:t>
-        </w:r>
-      </w:hyperlink>
-      <w:r>
-        <w:t xml:space="preserve">. In: Rosenberg E, DeLong EF, Lory S, Stackebrandt E, Thompson F, editors. The</w:t>
-      </w:r>
-      <w:r>
-        <w:t xml:space="preserve"> </w:t>
-      </w:r>
-      <w:r>
-        <w:t xml:space="preserve">Prokaryotes</w:t>
-      </w:r>
-      <w:r>
-        <w:t xml:space="preserve">:</w:t>
-      </w:r>
-      <w:r>
-        <w:t xml:space="preserve"> </w:t>
-      </w:r>
-      <w:r>
-        <w:t xml:space="preserve">Other Major Lineages</w:t>
-      </w:r>
-      <w:r>
-        <w:t xml:space="preserve"> </w:t>
-      </w:r>
-      <w:r>
-        <w:t xml:space="preserve">of</w:t>
-      </w:r>
-      <w:r>
-        <w:t xml:space="preserve"> </w:t>
-      </w:r>
-      <w:r>
-        <w:t xml:space="preserve">Bacteria</w:t>
-      </w:r>
-      <w:r>
-        <w:t xml:space="preserve"> </w:t>
-      </w:r>
-      <w:r>
-        <w:t xml:space="preserve">and</w:t>
-      </w:r>
-      <w:r>
-        <w:t xml:space="preserve"> </w:t>
-      </w:r>
-      <w:r>
-        <w:t xml:space="preserve">The Archaea</w:t>
-      </w:r>
-      <w:r>
-        <w:t xml:space="preserve">.</w:t>
-      </w:r>
-      <w:r>
-        <w:t xml:space="preserve"> </w:t>
-      </w:r>
-      <w:r>
-        <w:t xml:space="preserve">Berlin, Heidelberg</w:t>
-      </w:r>
-      <w:r>
-        <w:t xml:space="preserve">:</w:t>
-      </w:r>
-      <w:r>
-        <w:t xml:space="preserve"> </w:t>
-      </w:r>
-      <w:r>
-        <w:t xml:space="preserve">Springer</w:t>
-      </w:r>
-      <w:r>
-        <w:t xml:space="preserve">; 2014. p. 577–93.</w:t>
-      </w:r>
-      <w:r>
-        <w:t xml:space="preserve"> </w:t>
-      </w:r>
-    </w:p>
-    <w:bookmarkEnd w:id="116"/>
-    <w:bookmarkStart w:id="118" w:name="ref-tamas2014"/>
-    <w:p>
-      <w:pPr>
-        <w:pStyle w:val="Bibliography"/>
-      </w:pPr>
-      <w:r>
-        <w:t xml:space="preserve">41.</w:t>
-      </w:r>
-      <w:r>
-        <w:t xml:space="preserve"> </w:t>
-      </w:r>
-      <w:r>
-        <w:t xml:space="preserve">	</w:t>
-      </w:r>
-      <w:r>
-        <w:t xml:space="preserve">Tamas I, Smirnova AV, He Z, Dunfield PF.</w:t>
-      </w:r>
-      <w:r>
-        <w:t xml:space="preserve"> </w:t>
-      </w:r>
-      <w:hyperlink r:id="rId117">
-        <w:r>
-          <w:rPr>
-            <w:rStyle w:val="InternetLink"/>
-          </w:rPr>
-          <w:t xml:space="preserve">The (d)evolution of methanotrophy in the</w:t>
-        </w:r>
-        <w:r>
-          <w:rPr>
-            <w:rStyle w:val="InternetLink"/>
-          </w:rPr>
-          <w:t xml:space="preserve"> </w:t>
-        </w:r>
-        <w:r>
-          <w:rPr>
-            <w:rStyle w:val="InternetLink"/>
-          </w:rPr>
-          <w:t xml:space="preserve">Beijerinckiaceae</w:t>
-        </w:r>
-        <w:r>
-          <w:rPr>
-            <w:rStyle w:val="InternetLink"/>
-          </w:rPr>
-          <w:t xml:space="preserve">a comparative genomics analysis</w:t>
-        </w:r>
-      </w:hyperlink>
-      <w:r>
-        <w:t xml:space="preserve">. The ISME Journal. 2014 Feb;8(2):369–82.</w:t>
-      </w:r>
-      <w:r>
-        <w:t xml:space="preserve"> </w:t>
-      </w:r>
-    </w:p>
-    <w:bookmarkEnd w:id="118"/>
-    <w:bookmarkStart w:id="120" w:name="ref-dedysh2016"/>
-    <w:p>
-      <w:pPr>
-        <w:pStyle w:val="Bibliography"/>
-      </w:pPr>
-      <w:r>
-        <w:t xml:space="preserve">42.</w:t>
-      </w:r>
-      <w:r>
-        <w:t xml:space="preserve"> </w:t>
-      </w:r>
-      <w:r>
-        <w:t xml:space="preserve">	</w:t>
-      </w:r>
-      <w:r>
-        <w:t xml:space="preserve">Dedysh SN, Haupt ES, Dunfield PFY2016.</w:t>
-      </w:r>
-      <w:r>
-        <w:t xml:space="preserve"> </w:t>
-      </w:r>
-      <w:hyperlink r:id="rId119">
-        <w:r>
-          <w:rPr>
-            <w:rStyle w:val="InternetLink"/>
-          </w:rPr>
-          <w:t xml:space="preserve">Emended description of the family</w:t>
-        </w:r>
-        <w:r>
-          <w:rPr>
-            <w:rStyle w:val="InternetLink"/>
-          </w:rPr>
-          <w:t xml:space="preserve"> </w:t>
-        </w:r>
-        <w:r>
-          <w:rPr>
-            <w:rStyle w:val="InternetLink"/>
-          </w:rPr>
-          <w:t xml:space="preserve">Beijerinckiaceae</w:t>
-        </w:r>
-        <w:r>
-          <w:rPr>
-            <w:rStyle w:val="InternetLink"/>
-          </w:rPr>
-          <w:t xml:space="preserve"> </w:t>
-        </w:r>
-        <w:r>
-          <w:rPr>
-            <w:rStyle w:val="InternetLink"/>
-          </w:rPr>
-          <w:t xml:space="preserve">and transfer of the genera</w:t>
-        </w:r>
-        <w:r>
-          <w:rPr>
-            <w:rStyle w:val="InternetLink"/>
-          </w:rPr>
-          <w:t xml:space="preserve"> </w:t>
-        </w:r>
-        <w:r>
-          <w:rPr>
-            <w:rStyle w:val="InternetLink"/>
-          </w:rPr>
-          <w:t xml:space="preserve">Chelatococcus</w:t>
-        </w:r>
-        <w:r>
-          <w:rPr>
-            <w:rStyle w:val="InternetLink"/>
-          </w:rPr>
-          <w:t xml:space="preserve"> </w:t>
-        </w:r>
-        <w:r>
-          <w:rPr>
-            <w:rStyle w:val="InternetLink"/>
-          </w:rPr>
-          <w:t xml:space="preserve">and</w:t>
-        </w:r>
-        <w:r>
-          <w:rPr>
-            <w:rStyle w:val="InternetLink"/>
-          </w:rPr>
-          <w:t xml:space="preserve"> </w:t>
-        </w:r>
-        <w:r>
-          <w:rPr>
-            <w:rStyle w:val="InternetLink"/>
-          </w:rPr>
-          <w:t xml:space="preserve">Camelimonas</w:t>
-        </w:r>
-        <w:r>
-          <w:rPr>
-            <w:rStyle w:val="InternetLink"/>
-          </w:rPr>
-          <w:t xml:space="preserve"> </w:t>
-        </w:r>
-        <w:r>
-          <w:rPr>
-            <w:rStyle w:val="InternetLink"/>
-          </w:rPr>
-          <w:t xml:space="preserve">to the family</w:t>
-        </w:r>
-        <w:r>
-          <w:rPr>
-            <w:rStyle w:val="InternetLink"/>
-          </w:rPr>
-          <w:t xml:space="preserve"> </w:t>
-        </w:r>
-        <w:r>
-          <w:rPr>
-            <w:rStyle w:val="InternetLink"/>
-          </w:rPr>
-          <w:t xml:space="preserve">Chelatococcaceae</w:t>
-        </w:r>
-        <w:r>
-          <w:rPr>
-            <w:rStyle w:val="InternetLink"/>
-          </w:rPr>
-          <w:t xml:space="preserve"> </w:t>
-        </w:r>
-        <w:r>
-          <w:rPr>
-            <w:rStyle w:val="InternetLink"/>
-          </w:rPr>
-          <w:t xml:space="preserve">fam. nov.</w:t>
-        </w:r>
-      </w:hyperlink>
-      <w:r>
-        <w:t xml:space="preserve"> International Journal of Systematic and Evolutionary Microbiology. 2016;66(8):3177–82.</w:t>
+        <w:t xml:space="preserve">. Nature Reviews Genetics. 2008 Apr;9(4):255–66.</w:t>
       </w:r>
       <w:r>
         <w:t xml:space="preserve"> </w:t>
@@ -8648,7 +8267,7 @@
       </w:r>
     </w:p>
     <w:bookmarkEnd w:id="121"/>
-    <w:bookmarkStart w:id="123" w:name="ref-topçuoğlu2020"/>
+    <w:bookmarkStart w:id="123" w:name="ref-kerem1989"/>
     <w:p>
       <w:pPr>
         <w:pStyle w:val="Bibliography"/>
@@ -8663,7 +8282,7 @@
         <w:t xml:space="preserve">	</w:t>
       </w:r>
       <w:r>
-        <w:t xml:space="preserve">Topçuoğlu BD, Lesniak NA, Ruffin MT, Wiens J, Schloss PD.</w:t>
+        <w:t xml:space="preserve">Kerem B, Rommens JM, Buchanan JA, Markiewicz D, Cox TK, Chakravarti A, et al.</w:t>
       </w:r>
       <w:r>
         <w:t xml:space="preserve"> </w:t>
@@ -8673,7 +8292,43 @@
           <w:rPr>
             <w:rStyle w:val="InternetLink"/>
           </w:rPr>
-          <w:t xml:space="preserve">A</w:t>
+          <w:t xml:space="preserve">Identification of the cystic fibrosis gene: Genetic analysis</w:t>
+        </w:r>
+      </w:hyperlink>
+      <w:r>
+        <w:t xml:space="preserve">. Science. 1989 Sep;245(4922):1073–80.</w:t>
+      </w:r>
+      <w:r>
+        <w:t xml:space="preserve"> </w:t>
+      </w:r>
+    </w:p>
+    <w:bookmarkEnd w:id="123"/>
+    <w:bookmarkStart w:id="125" w:name="ref-macdonald1992"/>
+    <w:p>
+      <w:pPr>
+        <w:pStyle w:val="Bibliography"/>
+      </w:pPr>
+      <w:r>
+        <w:t xml:space="preserve">45.</w:t>
+      </w:r>
+      <w:r>
+        <w:t xml:space="preserve"> </w:t>
+      </w:r>
+      <w:r>
+        <w:t xml:space="preserve">	</w:t>
+      </w:r>
+      <w:r>
+        <w:t xml:space="preserve">MacDonald ME, Novelletto A, Lin C, Tagle D, Barnes G, Bates G, et al.</w:t>
+      </w:r>
+      <w:r>
+        <w:t xml:space="preserve"> </w:t>
+      </w:r>
+      <w:hyperlink r:id="rId124">
+        <w:r>
+          <w:rPr>
+            <w:rStyle w:val="InternetLink"/>
+          </w:rPr>
+          <w:t xml:space="preserve">The</w:t>
         </w:r>
         <w:r>
           <w:rPr>
@@ -8685,96 +8340,30 @@
           <w:rPr>
             <w:rStyle w:val="InternetLink"/>
           </w:rPr>
-          <w:t xml:space="preserve">Framework</w:t>
-        </w:r>
-        <w:r>
-          <w:rPr>
-            <w:rStyle w:val="InternetLink"/>
-          </w:rPr>
-          <w:t xml:space="preserve"> </w:t>
-        </w:r>
-        <w:r>
-          <w:rPr>
-            <w:rStyle w:val="InternetLink"/>
-          </w:rPr>
-          <w:t xml:space="preserve">for</w:t>
-        </w:r>
-        <w:r>
-          <w:rPr>
-            <w:rStyle w:val="InternetLink"/>
-          </w:rPr>
-          <w:t xml:space="preserve"> </w:t>
-        </w:r>
-        <w:r>
-          <w:rPr>
-            <w:rStyle w:val="InternetLink"/>
-          </w:rPr>
-          <w:t xml:space="preserve">Effective Application</w:t>
-        </w:r>
-        <w:r>
-          <w:rPr>
-            <w:rStyle w:val="InternetLink"/>
-          </w:rPr>
-          <w:t xml:space="preserve"> </w:t>
-        </w:r>
-        <w:r>
-          <w:rPr>
-            <w:rStyle w:val="InternetLink"/>
-          </w:rPr>
-          <w:t xml:space="preserve">of</w:t>
-        </w:r>
-        <w:r>
-          <w:rPr>
-            <w:rStyle w:val="InternetLink"/>
-          </w:rPr>
-          <w:t xml:space="preserve"> </w:t>
-        </w:r>
-        <w:r>
-          <w:rPr>
-            <w:rStyle w:val="InternetLink"/>
-          </w:rPr>
-          <w:t xml:space="preserve">Machine Learning</w:t>
-        </w:r>
-        <w:r>
-          <w:rPr>
-            <w:rStyle w:val="InternetLink"/>
-          </w:rPr>
-          <w:t xml:space="preserve"> </w:t>
-        </w:r>
-        <w:r>
-          <w:rPr>
-            <w:rStyle w:val="InternetLink"/>
-          </w:rPr>
-          <w:t xml:space="preserve">to</w:t>
-        </w:r>
-        <w:r>
-          <w:rPr>
-            <w:rStyle w:val="InternetLink"/>
-          </w:rPr>
-          <w:t xml:space="preserve"> </w:t>
-        </w:r>
-        <w:r>
-          <w:rPr>
-            <w:rStyle w:val="InternetLink"/>
-          </w:rPr>
-          <w:t xml:space="preserve">Microbiome-Based Classification Problems</w:t>
+          <w:t xml:space="preserve">Huntington</w:t>
+        </w:r>
+        <w:r>
+          <w:rPr>
+            <w:rStyle w:val="InternetLink"/>
+          </w:rPr>
+          <w:t xml:space="preserve">’s disease candidate region exhibits many different haplotypes</w:t>
         </w:r>
       </w:hyperlink>
       <w:r>
-        <w:t xml:space="preserve">. mBio. 2020 Jun;11(3):e00434–20.</w:t>
-      </w:r>
-      <w:r>
-        <w:t xml:space="preserve"> </w:t>
-      </w:r>
-    </w:p>
-    <w:bookmarkEnd w:id="123"/>
-    <w:bookmarkStart w:id="125" w:name="ref-visscher2008"/>
+        <w:t xml:space="preserve">. Nature Genetics. 1992 May;1(2):99–103.</w:t>
+      </w:r>
+      <w:r>
+        <w:t xml:space="preserve"> </w:t>
+      </w:r>
+    </w:p>
+    <w:bookmarkEnd w:id="125"/>
+    <w:bookmarkStart w:id="127" w:name="ref-reich2001"/>
     <w:p>
       <w:pPr>
         <w:pStyle w:val="Bibliography"/>
       </w:pPr>
       <w:r>
-        <w:t xml:space="preserve">45.</w:t>
+        <w:t xml:space="preserve">46.</w:t>
       </w:r>
       <w:r>
         <w:t xml:space="preserve"> </w:t>
@@ -8783,52 +8372,34 @@
         <w:t xml:space="preserve">	</w:t>
       </w:r>
       <w:r>
-        <w:t xml:space="preserve">Visscher PM, Hill WG, Wray NR.</w:t>
-      </w:r>
-      <w:r>
-        <w:t xml:space="preserve"> </w:t>
-      </w:r>
-      <w:hyperlink r:id="rId124">
-        <w:r>
-          <w:rPr>
-            <w:rStyle w:val="InternetLink"/>
-          </w:rPr>
-          <w:t xml:space="preserve">Heritability in the genomics era</w:t>
-        </w:r>
-        <w:r>
-          <w:rPr>
-            <w:rStyle w:val="InternetLink"/>
-          </w:rPr>
-          <w:t xml:space="preserve"> </w:t>
-        </w:r>
-        <w:r>
-          <w:rPr>
-            <w:rStyle w:val="InternetLink"/>
-          </w:rPr>
-          <w:t xml:space="preserve"> </w:t>
-        </w:r>
-        <w:r>
-          <w:rPr>
-            <w:rStyle w:val="InternetLink"/>
-          </w:rPr>
-          <w:t xml:space="preserve">concepts and misconceptions</w:t>
+        <w:t xml:space="preserve">Reich DE, Lander ES.</w:t>
+      </w:r>
+      <w:r>
+        <w:t xml:space="preserve"> </w:t>
+      </w:r>
+      <w:hyperlink r:id="rId126">
+        <w:r>
+          <w:rPr>
+            <w:rStyle w:val="InternetLink"/>
+          </w:rPr>
+          <w:t xml:space="preserve">On the allelic spectrum of human disease</w:t>
         </w:r>
       </w:hyperlink>
       <w:r>
-        <w:t xml:space="preserve">. Nature Reviews Genetics. 2008 Apr;9(4):255–66.</w:t>
-      </w:r>
-      <w:r>
-        <w:t xml:space="preserve"> </w:t>
-      </w:r>
-    </w:p>
-    <w:bookmarkEnd w:id="125"/>
-    <w:bookmarkStart w:id="127" w:name="ref-kerem1989"/>
+        <w:t xml:space="preserve">. Trends in Genetics. 2001 Sep;17(9):502–10.</w:t>
+      </w:r>
+      <w:r>
+        <w:t xml:space="preserve"> </w:t>
+      </w:r>
+    </w:p>
+    <w:bookmarkEnd w:id="127"/>
+    <w:bookmarkStart w:id="129" w:name="ref-hindorff2009"/>
     <w:p>
       <w:pPr>
         <w:pStyle w:val="Bibliography"/>
       </w:pPr>
       <w:r>
-        <w:t xml:space="preserve">46.</w:t>
+        <w:t xml:space="preserve">47.</w:t>
       </w:r>
       <w:r>
         <w:t xml:space="preserve"> </w:t>
@@ -8837,156 +8408,30 @@
         <w:t xml:space="preserve">	</w:t>
       </w:r>
       <w:r>
-        <w:t xml:space="preserve">Kerem B, Rommens JM, Buchanan JA, Markiewicz D, Cox TK, Chakravarti A, et al.</w:t>
-      </w:r>
-      <w:r>
-        <w:t xml:space="preserve"> </w:t>
-      </w:r>
-      <w:hyperlink r:id="rId126">
-        <w:r>
-          <w:rPr>
-            <w:rStyle w:val="InternetLink"/>
-          </w:rPr>
-          <w:t xml:space="preserve">Identification of the cystic fibrosis gene: Genetic analysis</w:t>
+        <w:t xml:space="preserve">Hindorff LA, Sethupathy P, Junkins HA, Ramos EM, Mehta JP, Collins FS, et al.</w:t>
+      </w:r>
+      <w:r>
+        <w:t xml:space="preserve"> </w:t>
+      </w:r>
+      <w:hyperlink r:id="rId128">
+        <w:r>
+          <w:rPr>
+            <w:rStyle w:val="InternetLink"/>
+          </w:rPr>
+          <w:t xml:space="preserve">Potential etiologic and functional implications of genome-wide association loci for human diseases and traits</w:t>
         </w:r>
       </w:hyperlink>
       <w:r>
-        <w:t xml:space="preserve">. Science. 1989 Sep;245(4922):1073–80.</w:t>
-      </w:r>
-      <w:r>
-        <w:t xml:space="preserve"> </w:t>
-      </w:r>
-    </w:p>
-    <w:bookmarkEnd w:id="127"/>
-    <w:bookmarkStart w:id="129" w:name="ref-macdonald1992"/>
-    <w:p>
-      <w:pPr>
-        <w:pStyle w:val="Bibliography"/>
-      </w:pPr>
-      <w:r>
-        <w:t xml:space="preserve">47.</w:t>
-      </w:r>
-      <w:r>
-        <w:t xml:space="preserve"> </w:t>
-      </w:r>
-      <w:r>
-        <w:t xml:space="preserve">	</w:t>
-      </w:r>
-      <w:r>
-        <w:t xml:space="preserve">MacDonald ME, Novelletto A, Lin C, Tagle D, Barnes G, Bates G, et al.</w:t>
-      </w:r>
-      <w:r>
-        <w:t xml:space="preserve"> </w:t>
-      </w:r>
-      <w:hyperlink r:id="rId128">
-        <w:r>
-          <w:rPr>
-            <w:rStyle w:val="InternetLink"/>
-          </w:rPr>
-          <w:t xml:space="preserve">The</w:t>
-        </w:r>
-        <w:r>
-          <w:rPr>
-            <w:rStyle w:val="InternetLink"/>
-          </w:rPr>
-          <w:t xml:space="preserve"> </w:t>
-        </w:r>
-        <w:r>
-          <w:rPr>
-            <w:rStyle w:val="InternetLink"/>
-          </w:rPr>
-          <w:t xml:space="preserve">Huntington</w:t>
-        </w:r>
-        <w:r>
-          <w:rPr>
-            <w:rStyle w:val="InternetLink"/>
-          </w:rPr>
-          <w:t xml:space="preserve">’s disease candidate region exhibits many different haplotypes</w:t>
-        </w:r>
-      </w:hyperlink>
-      <w:r>
-        <w:t xml:space="preserve">. Nature Genetics. 1992 May;1(2):99–103.</w:t>
+        <w:t xml:space="preserve">. Proceedings of the National Academy of Sciences. 2009 Jun;106(23):9362–7.</w:t>
       </w:r>
       <w:r>
         <w:t xml:space="preserve"> </w:t>
       </w:r>
     </w:p>
     <w:bookmarkEnd w:id="129"/>
-    <w:bookmarkStart w:id="131" w:name="ref-reich2001"/>
-    <w:p>
-      <w:pPr>
-        <w:pStyle w:val="Bibliography"/>
-      </w:pPr>
-      <w:r>
-        <w:t xml:space="preserve">48.</w:t>
-      </w:r>
-      <w:r>
-        <w:t xml:space="preserve"> </w:t>
-      </w:r>
-      <w:r>
-        <w:t xml:space="preserve">	</w:t>
-      </w:r>
-      <w:r>
-        <w:t xml:space="preserve">Reich DE, Lander ES.</w:t>
-      </w:r>
-      <w:r>
-        <w:t xml:space="preserve"> </w:t>
-      </w:r>
-      <w:hyperlink r:id="rId130">
-        <w:r>
-          <w:rPr>
-            <w:rStyle w:val="InternetLink"/>
-          </w:rPr>
-          <w:t xml:space="preserve">On the allelic spectrum of human disease</w:t>
-        </w:r>
-      </w:hyperlink>
-      <w:r>
-        <w:t xml:space="preserve">. Trends in Genetics. 2001 Sep;17(9):502–10.</w:t>
-      </w:r>
-      <w:r>
-        <w:t xml:space="preserve"> </w:t>
-      </w:r>
-    </w:p>
+    <w:bookmarkEnd w:id="130"/>
     <w:bookmarkEnd w:id="131"/>
-    <w:bookmarkStart w:id="133" w:name="ref-hindorff2009"/>
-    <w:p>
-      <w:pPr>
-        <w:pStyle w:val="Bibliography"/>
-      </w:pPr>
-      <w:r>
-        <w:t xml:space="preserve">49.</w:t>
-      </w:r>
-      <w:r>
-        <w:t xml:space="preserve"> </w:t>
-      </w:r>
-      <w:r>
-        <w:t xml:space="preserve">	</w:t>
-      </w:r>
-      <w:r>
-        <w:t xml:space="preserve">Hindorff LA, Sethupathy P, Junkins HA, Ramos EM, Mehta JP, Collins FS, et al.</w:t>
-      </w:r>
-      <w:r>
-        <w:t xml:space="preserve"> </w:t>
-      </w:r>
-      <w:hyperlink r:id="rId132">
-        <w:r>
-          <w:rPr>
-            <w:rStyle w:val="InternetLink"/>
-          </w:rPr>
-          <w:t xml:space="preserve">Potential etiologic and functional implications of genome-wide association loci for human diseases and traits</w:t>
-        </w:r>
-      </w:hyperlink>
-      <w:r>
-        <w:t xml:space="preserve">. Proceedings of the National Academy of Sciences. 2009 Jun;106(23):9362–7.</w:t>
-      </w:r>
-      <w:r>
-        <w:t xml:space="preserve"> </w:t>
-      </w:r>
-    </w:p>
-    <w:bookmarkEnd w:id="133"/>
-    <w:bookmarkEnd w:id="134"/>
-    <w:bookmarkEnd w:id="135"/>
-    <w:bookmarkStart w:id="148" w:name="figures"/>
+    <w:bookmarkStart w:id="144" w:name="figures"/>
     <w:p>
       <w:pPr>
         <w:pStyle w:val="Heading1"/>
@@ -9004,18 +8449,18 @@
           <wp:inline>
             <wp:extent cx="3696101" cy="2772075"/>
             <wp:effectExtent b="0" l="0" r="0" t="0"/>
-            <wp:docPr descr="" title="" id="137" name="Picture"/>
+            <wp:docPr descr="" title="" id="133" name="Picture"/>
             <a:graphic>
               <a:graphicData uri="http://schemas.openxmlformats.org/drawingml/2006/picture">
                 <pic:pic>
                   <pic:nvPicPr>
-                    <pic:cNvPr descr="manuscript_files/figure-docx/response-1.png" id="138" name="Picture"/>
+                    <pic:cNvPr descr="manuscript_files/figure-docx/response-1.png" id="134" name="Picture"/>
                     <pic:cNvPicPr>
                       <a:picLocks noChangeArrowheads="1" noChangeAspect="1"/>
                     </pic:cNvPicPr>
                   </pic:nvPicPr>
                   <pic:blipFill>
-                    <a:blip r:embed="rId136"/>
+                    <a:blip r:embed="rId132"/>
                     <a:stretch>
                       <a:fillRect/>
                     </a:stretch>
@@ -9123,18 +8568,18 @@
           <wp:inline>
             <wp:extent cx="4620126" cy="2772075"/>
             <wp:effectExtent b="0" l="0" r="0" t="0"/>
-            <wp:docPr descr="" title="" id="140" name="Picture"/>
+            <wp:docPr descr="" title="" id="136" name="Picture"/>
             <a:graphic>
               <a:graphicData uri="http://schemas.openxmlformats.org/drawingml/2006/picture">
                 <pic:pic>
                   <pic:nvPicPr>
-                    <pic:cNvPr descr="manuscript_files/figure-docx/herit-1.png" id="141" name="Picture"/>
+                    <pic:cNvPr descr="manuscript_files/figure-docx/herit-1.png" id="137" name="Picture"/>
                     <pic:cNvPicPr>
                       <a:picLocks noChangeArrowheads="1" noChangeAspect="1"/>
                     </pic:cNvPicPr>
                   </pic:nvPicPr>
                   <pic:blipFill>
-                    <a:blip r:embed="rId139"/>
+                    <a:blip r:embed="rId135"/>
                     <a:stretch>
                       <a:fillRect/>
                     </a:stretch>
@@ -9228,18 +8673,18 @@
           <wp:inline>
             <wp:extent cx="4620126" cy="2310063"/>
             <wp:effectExtent b="0" l="0" r="0" t="0"/>
-            <wp:docPr descr="" title="" id="143" name="Picture"/>
+            <wp:docPr descr="" title="" id="139" name="Picture"/>
             <a:graphic>
               <a:graphicData uri="http://schemas.openxmlformats.org/drawingml/2006/picture">
                 <pic:pic>
                   <pic:nvPicPr>
-                    <pic:cNvPr descr="manuscript_files/figure-docx/beta-1.png" id="144" name="Picture"/>
+                    <pic:cNvPr descr="manuscript_files/figure-docx/beta-1.png" id="140" name="Picture"/>
                     <pic:cNvPicPr>
                       <a:picLocks noChangeArrowheads="1" noChangeAspect="1"/>
                     </pic:cNvPicPr>
                   </pic:nvPicPr>
                   <pic:blipFill>
-                    <a:blip r:embed="rId142"/>
+                    <a:blip r:embed="rId138"/>
                     <a:stretch>
                       <a:fillRect/>
                     </a:stretch>
@@ -9283,18 +8728,18 @@
           <wp:inline>
             <wp:extent cx="4620126" cy="3696101"/>
             <wp:effectExtent b="0" l="0" r="0" t="0"/>
-            <wp:docPr descr="" title="" id="146" name="Picture"/>
+            <wp:docPr descr="" title="" id="142" name="Picture"/>
             <a:graphic>
               <a:graphicData uri="http://schemas.openxmlformats.org/drawingml/2006/picture">
                 <pic:pic>
                   <pic:nvPicPr>
-                    <pic:cNvPr descr="manuscript_files/figure-docx/da-1.png" id="147" name="Picture"/>
+                    <pic:cNvPr descr="manuscript_files/figure-docx/da-1.png" id="143" name="Picture"/>
                     <pic:cNvPicPr>
                       <a:picLocks noChangeArrowheads="1" noChangeAspect="1"/>
                     </pic:cNvPicPr>
                   </pic:nvPicPr>
                   <pic:blipFill>
-                    <a:blip r:embed="rId145"/>
+                    <a:blip r:embed="rId141"/>
                     <a:stretch>
                       <a:fillRect/>
                     </a:stretch>
@@ -9341,7 +8786,7 @@
         <w:t xml:space="preserve">scale. Points are colored by treatment. Large points with error bars are the median relative abundance and interquartile range. Taxa in the top panel are enriched in the Positive treatment and taxa in the bottom panel are depleted in the Positive treatment. Taxa are sorted by their effect size with taxa at the top having the largest positive effect size and taxa at the bottom with the largest negative effect size.</w:t>
       </w:r>
     </w:p>
-    <w:bookmarkEnd w:id="148"/>
+    <w:bookmarkEnd w:id="144"/>
     <w:sectPr>
       <w:type w:val="nextPage"/>
       <w:pgSz w:h="15840" w:w="12240"/>

</xml_diff>

<commit_message>
figure and test updates for poster and draft to brendan
</commit_message>
<xml_diff>
--- a/Manuscript/manuscript.docx
+++ b/Manuscript/manuscript.docx
@@ -3097,19 +3097,7 @@
         <w:t xml:space="preserve"> </w:t>
       </w:r>
       <w:r>
-        <w:t xml:space="preserve">F</w:t>
-      </w:r>
-      <w:r>
-        <w:rPr>
-          <w:vertAlign w:val="subscript"/>
-        </w:rPr>
-        <w:t xml:space="preserve">2,113</w:t>
-      </w:r>
-      <w:r>
-        <w:t xml:space="preserve"> </w:t>
-      </w:r>
-      <w:r>
-        <w:t xml:space="preserve">= 3.85, p = 0.02). At the start of the experiment, the Positive</w:t>
+        <w:t xml:space="preserve">F~27.3895504,log_ch4 ~ passage * treat~ = 1.86, p = 3.85). At the start of the experiment, the Positive</w:t>
       </w:r>
       <w:r>
         <w:t xml:space="preserve"> </w:t>
@@ -3390,7 +3378,7 @@
         <w:t xml:space="preserve"> </w:t>
       </w:r>
       <w:r>
-        <w:t xml:space="preserve">= 7.8, p = 0.002), and the interaction</w:t>
+        <w:t xml:space="preserve">= 7.8, p = 0.001), and the interaction</w:t>
       </w:r>
       <w:r>
         <w:t xml:space="preserve"> </w:t>
@@ -3414,7 +3402,7 @@
         <w:t xml:space="preserve"> </w:t>
       </w:r>
       <w:r>
-        <w:t xml:space="preserve">= 6.2, p = 0.002). There was</w:t>
+        <w:t xml:space="preserve">= 6.2, p = 0.005). There was</w:t>
       </w:r>
       <w:r>
         <w:t xml:space="preserve"> </w:t>

</xml_diff>